<commit_message>
Junit 4 and 5 tests completely working.
</commit_message>
<xml_diff>
--- a/Introduction To JUnit 5 V2.docx
+++ b/Introduction To JUnit 5 V2.docx
@@ -21,6 +21,7 @@
     <style:font-face style:name="OpenSymbol1" svg:font-family="OpenSymbol" style:font-adornments="Regular" style:font-pitch="variable" style:font-charset="x-symbol"/>
     <style:font-face style:name="Symbol" svg:font-family="Symbol" style:font-adornments="Regular" style:font-family-generic="roman" style:font-pitch="variable" style:font-charset="x-symbol"/>
     <style:font-face style:name="Arial1" svg:font-family="Arial" style:font-family-generic="swiss"/>
+    <style:font-face style:name="Consolas" svg:font-family="Consolas" style:font-family-generic="roman" style:font-pitch="variable"/>
     <style:font-face style:name="Liberation Serif" svg:font-family="'Liberation Serif'" style:font-family-generic="roman" style:font-pitch="variable"/>
     <style:font-face style:name="Liberation Sans" svg:font-family="'Liberation Sans'" style:font-family-generic="swiss" style:font-pitch="variable"/>
     <style:font-face style:name="Arial" svg:font-family="Arial" style:font-family-generic="system" style:font-pitch="variable"/>
@@ -89,124 +90,139 @@
       <style:text-properties officeooo:rsid="0029e25b" officeooo:paragraph-rsid="0029e25b"/>
     </style:style>
     <style:style style:name="P10" style:family="paragraph" style:parent-style-name="Text_20_body">
-      <style:text-properties officeooo:rsid="002f2b3b" officeooo:paragraph-rsid="002f2b3b"/>
-    </style:style>
-    <style:style style:name="P11" style:family="paragraph" style:parent-style-name="Table_20_Heading">
+      <style:text-properties officeooo:rsid="001ac1b6" officeooo:paragraph-rsid="00304c6f"/>
+    </style:style>
+    <style:style style:name="P11" style:family="paragraph" style:parent-style-name="Text_20_body">
+      <style:text-properties officeooo:rsid="001ebd11" officeooo:paragraph-rsid="001ebd11"/>
+    </style:style>
+    <style:style style:name="P12" style:family="paragraph" style:parent-style-name="Text_20_body">
+      <style:text-properties officeooo:paragraph-rsid="001c9499"/>
+    </style:style>
+    <style:style style:name="P13" style:family="paragraph" style:parent-style-name="Text_20_body">
+      <style:text-properties officeooo:rsid="002bdb07" officeooo:paragraph-rsid="002fa418"/>
+    </style:style>
+    <style:style style:name="P14" style:family="paragraph" style:parent-style-name="Text_20_body">
+      <style:text-properties officeooo:rsid="002fa418" officeooo:paragraph-rsid="002fa418"/>
+    </style:style>
+    <style:style style:name="P15" style:family="paragraph" style:parent-style-name="Text_20_body">
+      <style:text-properties officeooo:rsid="00304c6f" officeooo:paragraph-rsid="00304c6f"/>
+    </style:style>
+    <style:style style:name="P16" style:family="paragraph" style:parent-style-name="Text_20_body">
+      <style:text-properties officeooo:rsid="0030cc57" officeooo:paragraph-rsid="0030cc57"/>
+    </style:style>
+    <style:style style:name="P17" style:family="paragraph" style:parent-style-name="Text_20_body">
+      <style:text-properties officeooo:rsid="0032b02c" officeooo:paragraph-rsid="0032b02c"/>
+    </style:style>
+    <style:style style:name="P18" style:family="paragraph" style:parent-style-name="Table_20_Heading">
       <style:text-properties officeooo:paragraph-rsid="000b0f71"/>
     </style:style>
-    <style:style style:name="P12" style:family="paragraph" style:parent-style-name="Subtitle">
+    <style:style style:name="P19" style:family="paragraph" style:parent-style-name="Subtitle">
       <style:text-properties officeooo:paragraph-rsid="000b0f71"/>
     </style:style>
-    <style:style style:name="P13" style:family="paragraph" style:parent-style-name="Table_20_Contents">
+    <style:style style:name="P20" style:family="paragraph" style:parent-style-name="Table_20_Contents">
       <style:text-properties officeooo:paragraph-rsid="000b0f71"/>
     </style:style>
-    <style:style style:name="P14" style:family="paragraph" style:parent-style-name="Heading_20_1" style:master-page-name="Standard">
+    <style:style style:name="P21" style:family="paragraph" style:parent-style-name="Heading_20_2">
+      <style:text-properties officeooo:paragraph-rsid="001d1215"/>
+    </style:style>
+    <style:style style:name="P22" style:family="paragraph" style:parent-style-name="Heading" style:list-style-name="WWNum3"/>
+    <style:style style:name="P23" style:family="paragraph" style:parent-style-name="Heading_20_3">
+      <style:text-properties officeooo:paragraph-rsid="002fa418"/>
+    </style:style>
+    <style:style style:name="P24" style:family="paragraph" style:parent-style-name="Heading_20_1" style:master-page-name="Standard">
       <style:paragraph-properties style:page-number="1" fo:break-before="page"/>
     </style:style>
-    <style:style style:name="P15" style:family="paragraph" style:parent-style-name="Heading_20_3">
-      <style:text-properties officeooo:paragraph-rsid="002fa418"/>
-    </style:style>
-    <style:style style:name="P16" style:family="paragraph" style:parent-style-name="Title" style:master-page-name="First_20_Page">
+    <style:style style:name="P25" style:family="paragraph" style:parent-style-name="Title" style:master-page-name="First_20_Page">
       <style:paragraph-properties fo:margin-top="0.1665in" fo:margin-bottom="0.0835in" loext:contextual-spacing="false" style:page-number="auto"/>
       <style:text-properties officeooo:paragraph-rsid="000b0f71"/>
     </style:style>
-    <style:style style:name="P17" style:family="paragraph" style:parent-style-name="Heading_20_2">
+    <style:style style:name="P26" style:family="paragraph" style:parent-style-name="Text_20_body" style:list-style-name="L1">
+      <style:text-properties officeooo:paragraph-rsid="001712e1"/>
+    </style:style>
+    <style:style style:name="P27" style:family="paragraph" style:parent-style-name="Text_20_body" style:list-style-name="L1">
+      <style:text-properties officeooo:rsid="001712e1" officeooo:paragraph-rsid="00193d02"/>
+    </style:style>
+    <style:style style:name="P28" style:family="paragraph" style:parent-style-name="Text_20_body" style:list-style-name="L1">
+      <style:text-properties officeooo:rsid="00193d02" officeooo:paragraph-rsid="00193d02"/>
+    </style:style>
+    <style:style style:name="P29" style:family="paragraph" style:parent-style-name="Text_20_body" style:list-style-name="L3">
+      <style:text-properties officeooo:rsid="00193d02" officeooo:paragraph-rsid="00193d02"/>
+    </style:style>
+    <style:style style:name="P30" style:family="paragraph" style:parent-style-name="Text_20_body" style:list-style-name="L2"/>
+    <style:style style:name="P31" style:family="paragraph" style:parent-style-name="Text_20_body" style:list-style-name="L3">
+      <style:text-properties officeooo:rsid="001ac1b6" officeooo:paragraph-rsid="00304c6f"/>
+    </style:style>
+    <style:style style:name="P32" style:family="paragraph" style:parent-style-name="Text_20_body" style:list-style-name="L4">
+      <style:text-properties officeooo:rsid="001ac1b6" officeooo:paragraph-rsid="001ac1b6"/>
+    </style:style>
+    <style:style style:name="P33" style:family="paragraph" style:parent-style-name="Text_20_body" style:list-style-name="L5">
+      <style:text-properties officeooo:rsid="001ebd11" officeooo:paragraph-rsid="001ebd11"/>
+    </style:style>
+    <style:style style:name="P34" style:family="paragraph" style:parent-style-name="Text_20_body" style:list-style-name="L7">
+      <style:text-properties officeooo:rsid="001ebd11" officeooo:paragraph-rsid="001ebd11"/>
+    </style:style>
+    <style:style style:name="P35" style:family="paragraph" style:parent-style-name="Text_20_body" style:list-style-name="L6">
+      <style:text-properties officeooo:paragraph-rsid="001c9499"/>
+    </style:style>
+    <style:style style:name="P36" style:family="paragraph" style:parent-style-name="Text_20_body" style:list-style-name="WWNum5">
+      <style:text-properties officeooo:paragraph-rsid="001c9499"/>
+    </style:style>
+    <style:style style:name="P37" style:family="paragraph" style:parent-style-name="Text_20_body" style:list-style-name="WWNum6">
+      <style:text-properties officeooo:paragraph-rsid="001c9499"/>
+    </style:style>
+    <style:style style:name="P38" style:family="paragraph" style:parent-style-name="Text_20_body" style:list-style-name="L7">
+      <style:text-properties officeooo:paragraph-rsid="001c9499"/>
+    </style:style>
+    <style:style style:name="P39" style:family="paragraph" style:parent-style-name="Text_20_body" style:list-style-name="L8">
+      <style:text-properties officeooo:paragraph-rsid="001c9499"/>
+    </style:style>
+    <style:style style:name="P40" style:family="paragraph" style:parent-style-name="Text_20_body" style:list-style-name="L8">
       <style:text-properties officeooo:paragraph-rsid="001d1215"/>
     </style:style>
-    <style:style style:name="P18" style:family="paragraph" style:parent-style-name="Heading" style:list-style-name="WWNum3"/>
-    <style:style style:name="P19" style:family="paragraph" style:parent-style-name="Text_20_body" style:list-style-name="L1">
-      <style:text-properties officeooo:paragraph-rsid="001712e1"/>
-    </style:style>
-    <style:style style:name="P20" style:family="paragraph" style:parent-style-name="Text_20_body" style:list-style-name="L1">
-      <style:text-properties officeooo:rsid="001712e1" officeooo:paragraph-rsid="00193d02"/>
-    </style:style>
-    <style:style style:name="P21" style:family="paragraph" style:parent-style-name="Text_20_body" style:list-style-name="L1">
-      <style:text-properties officeooo:rsid="00193d02" officeooo:paragraph-rsid="00193d02"/>
-    </style:style>
-    <style:style style:name="P22" style:family="paragraph" style:parent-style-name="Text_20_body" style:list-style-name="L3">
-      <style:text-properties officeooo:rsid="00193d02" officeooo:paragraph-rsid="00193d02"/>
-    </style:style>
-    <style:style style:name="P23" style:family="paragraph" style:parent-style-name="Text_20_body" style:list-style-name="L2"/>
-    <style:style style:name="P24" style:family="paragraph" style:parent-style-name="Text_20_body" style:list-style-name="L3">
-      <style:text-properties officeooo:rsid="001ac1b6" officeooo:paragraph-rsid="00304c6f"/>
-    </style:style>
-    <style:style style:name="P25" style:family="paragraph" style:parent-style-name="Text_20_body" style:list-style-name="L4">
-      <style:text-properties officeooo:rsid="001ac1b6" officeooo:paragraph-rsid="001ac1b6"/>
-    </style:style>
-    <style:style style:name="P26" style:family="paragraph" style:parent-style-name="Text_20_body">
-      <style:text-properties officeooo:rsid="001ac1b6" officeooo:paragraph-rsid="00304c6f"/>
-    </style:style>
-    <style:style style:name="P27" style:family="paragraph" style:parent-style-name="Text_20_body" style:list-style-name="L5">
-      <style:text-properties officeooo:rsid="001ebd11" officeooo:paragraph-rsid="001ebd11"/>
-    </style:style>
-    <style:style style:name="P28" style:family="paragraph" style:parent-style-name="Text_20_body">
-      <style:text-properties officeooo:rsid="001ebd11" officeooo:paragraph-rsid="001ebd11"/>
-    </style:style>
-    <style:style style:name="P29" style:family="paragraph" style:parent-style-name="Text_20_body" style:list-style-name="L13">
-      <style:text-properties officeooo:rsid="001ebd11" officeooo:paragraph-rsid="001ebd11"/>
-    </style:style>
-    <style:style style:name="P30" style:family="paragraph" style:parent-style-name="Text_20_body" style:list-style-name="WWNum5">
-      <style:text-properties officeooo:paragraph-rsid="001c9499"/>
-    </style:style>
-    <style:style style:name="P31" style:family="paragraph" style:parent-style-name="Text_20_body" style:list-style-name="WWNum6">
-      <style:text-properties officeooo:paragraph-rsid="001c9499"/>
-    </style:style>
-    <style:style style:name="P32" style:family="paragraph" style:parent-style-name="Text_20_body" style:list-style-name="L6">
-      <style:text-properties officeooo:paragraph-rsid="001c9499"/>
-    </style:style>
-    <style:style style:name="P33" style:family="paragraph" style:parent-style-name="Text_20_body" style:list-style-name="L6">
-      <style:text-properties officeooo:paragraph-rsid="001d1215"/>
-    </style:style>
-    <style:style style:name="P34" style:family="paragraph" style:parent-style-name="Text_20_body" style:list-style-name="L6">
+    <style:style style:name="P41" style:family="paragraph" style:parent-style-name="Text_20_body" style:list-style-name="L8">
       <style:text-properties officeooo:rsid="001c9499" officeooo:paragraph-rsid="001d1215"/>
     </style:style>
-    <style:style style:name="P35" style:family="paragraph" style:parent-style-name="Text_20_body" style:list-style-name="L6">
+    <style:style style:name="P42" style:family="paragraph" style:parent-style-name="Text_20_body" style:list-style-name="L8">
       <style:text-properties officeooo:rsid="001c9499" officeooo:paragraph-rsid="002883fb"/>
     </style:style>
-    <style:style style:name="P36" style:family="paragraph" style:parent-style-name="Text_20_body" style:list-style-name="WWNum11">
+    <style:style style:name="P43" style:family="paragraph" style:parent-style-name="Text_20_body" style:list-style-name="L9">
+      <style:text-properties officeooo:rsid="0032b02c" officeooo:paragraph-rsid="0032b02c"/>
+    </style:style>
+    <style:style style:name="P44" style:family="paragraph" style:parent-style-name="Text_20_body" style:list-style-name="L10">
+      <style:text-properties officeooo:paragraph-rsid="002fa418"/>
+    </style:style>
+    <style:style style:name="P45" style:family="paragraph" style:parent-style-name="Text_20_body" style:list-style-name="L10">
+      <style:text-properties officeooo:paragraph-rsid="0034c40a"/>
+    </style:style>
+    <style:style style:name="P46" style:family="paragraph" style:parent-style-name="Text_20_body" style:list-style-name="L10">
+      <style:text-properties officeooo:rsid="002fa418" officeooo:paragraph-rsid="002fa418"/>
+    </style:style>
+    <style:style style:name="P47" style:family="paragraph" style:parent-style-name="Text_20_body" style:list-style-name="L10">
+      <style:text-properties officeooo:rsid="002fa418" officeooo:paragraph-rsid="0034c40a"/>
+    </style:style>
+    <style:style style:name="P48" style:family="paragraph" style:parent-style-name="Text_20_body" style:list-style-name="L11">
+      <style:text-properties officeooo:rsid="002fa418" officeooo:paragraph-rsid="002fa418"/>
+    </style:style>
+    <style:style style:name="P49" style:family="paragraph" style:parent-style-name="Text_20_body" style:list-style-name="L11">
+      <style:text-properties officeooo:paragraph-rsid="002fa418"/>
+    </style:style>
+    <style:style style:name="P50" style:family="paragraph" style:parent-style-name="Text_20_body" style:list-style-name="WWNum11">
       <style:text-properties officeooo:paragraph-rsid="0024c50f"/>
     </style:style>
-    <style:style style:name="P37" style:family="paragraph" style:parent-style-name="Text_20_body">
-      <style:text-properties officeooo:rsid="002bdb07" officeooo:paragraph-rsid="002fa418"/>
-    </style:style>
-    <style:style style:name="P38" style:family="paragraph" style:parent-style-name="Text_20_body" style:list-style-name="L7">
-      <style:text-properties officeooo:paragraph-rsid="002fa418"/>
-    </style:style>
-    <style:style style:name="P39" style:family="paragraph" style:parent-style-name="Text_20_body" style:list-style-name="L7">
-      <style:text-properties officeooo:rsid="002fa418" officeooo:paragraph-rsid="002fa418"/>
-    </style:style>
-    <style:style style:name="P40" style:family="paragraph" style:parent-style-name="Text_20_body" style:list-style-name="L8">
-      <style:text-properties officeooo:rsid="002fa418" officeooo:paragraph-rsid="002fa418"/>
-    </style:style>
-    <style:style style:name="P41" style:family="paragraph" style:parent-style-name="Text_20_body">
-      <style:text-properties officeooo:rsid="002fa418" officeooo:paragraph-rsid="002fa418"/>
-    </style:style>
-    <style:style style:name="P42" style:family="paragraph" style:parent-style-name="Text_20_body">
-      <style:text-properties officeooo:rsid="002fa418" officeooo:paragraph-rsid="00304c6f"/>
-    </style:style>
-    <style:style style:name="P43" style:family="paragraph" style:parent-style-name="Text_20_body" style:list-style-name="L8">
-      <style:text-properties officeooo:paragraph-rsid="002fa418"/>
-    </style:style>
-    <style:style style:name="P44" style:family="paragraph" style:parent-style-name="Text_20_body">
-      <style:text-properties officeooo:rsid="00304c6f" officeooo:paragraph-rsid="00304c6f"/>
-    </style:style>
-    <style:style style:name="P45" style:family="paragraph" style:parent-style-name="Text_20_body">
-      <style:text-properties officeooo:rsid="0030cc57" officeooo:paragraph-rsid="0030cc57"/>
-    </style:style>
-    <style:style style:name="P46" style:family="paragraph" style:parent-style-name="Text_20_body">
-      <style:text-properties officeooo:paragraph-rsid="001c9499"/>
-    </style:style>
-    <style:style style:name="P47" style:family="paragraph" style:parent-style-name="Text_20_body" style:list-style-name="L12">
-      <style:text-properties officeooo:paragraph-rsid="001c9499"/>
-    </style:style>
-    <style:style style:name="P48" style:family="paragraph" style:parent-style-name="Text_20_body" style:list-style-name="L13">
-      <style:text-properties officeooo:paragraph-rsid="001c9499"/>
-    </style:style>
-    <style:style style:name="P49" style:family="paragraph" style:parent-style-name="Text_20_body">
-      <style:text-properties officeooo:rsid="0032b02c" officeooo:paragraph-rsid="0032b02c"/>
-    </style:style>
-    <style:style style:name="P50" style:family="paragraph" style:parent-style-name="Text_20_body" style:list-style-name="L14">
-      <style:text-properties officeooo:rsid="0032b02c" officeooo:paragraph-rsid="0032b02c"/>
+    <style:style style:name="P51" style:family="paragraph" style:parent-style-name="Text_20_body">
+      <style:text-properties fo:font-style="normal" officeooo:rsid="002fa418" officeooo:paragraph-rsid="00304c6f" style:font-style-asian="normal" style:font-style-complex="normal"/>
+    </style:style>
+    <style:style style:name="P52" style:family="paragraph" style:parent-style-name="Text_20_body">
+      <style:text-properties fo:font-style="normal" officeooo:rsid="0034c40a" officeooo:paragraph-rsid="0034c40a" style:font-style-asian="normal" style:font-style-complex="normal"/>
+    </style:style>
+    <style:style style:name="P53" style:family="paragraph" style:parent-style-name="Text_20_body">
+      <style:text-properties officeooo:rsid="002f2b3b" officeooo:paragraph-rsid="002f2b3b"/>
+    </style:style>
+    <style:style style:name="P54" style:family="paragraph" style:parent-style-name="Text_20_body">
+      <style:text-properties officeooo:rsid="0034c40a" officeooo:paragraph-rsid="0034c40a"/>
+    </style:style>
+    <style:style style:name="P55" style:family="paragraph" style:parent-style-name="Text_20_body" style:list-style-name="L10">
+      <style:text-properties officeooo:rsid="0034c40a" officeooo:paragraph-rsid="0034c40a"/>
     </style:style>
     <style:style style:name="T1" style:family="text">
       <style:text-properties officeooo:rsid="00108e61"/>
@@ -227,31 +243,43 @@
       <style:text-properties fo:font-style="italic" officeooo:rsid="002fa418" style:font-style-asian="italic" style:font-style-complex="italic"/>
     </style:style>
     <style:style style:name="T7" style:family="text">
+      <style:text-properties fo:font-style="italic" officeooo:rsid="0034c40a" style:font-style-asian="italic" style:font-style-complex="italic"/>
+    </style:style>
+    <style:style style:name="T8" style:family="text">
       <style:text-properties officeooo:rsid="001c9499"/>
     </style:style>
-    <style:style style:name="T8" style:family="text">
+    <style:style style:name="T9" style:family="text">
       <style:text-properties officeooo:rsid="001ebd11"/>
     </style:style>
-    <style:style style:name="T9" style:family="text">
+    <style:style style:name="T10" style:family="text">
       <style:text-properties officeooo:rsid="0024c50f"/>
     </style:style>
-    <style:style style:name="T10" style:family="text">
+    <style:style style:name="T11" style:family="text">
       <style:text-properties officeooo:rsid="002bdb07"/>
     </style:style>
-    <style:style style:name="T11" style:family="text">
+    <style:style style:name="T12" style:family="text">
       <style:text-properties officeooo:rsid="002fa418"/>
     </style:style>
-    <style:style style:name="T12" style:family="text">
+    <style:style style:name="T13" style:family="text">
       <style:text-properties fo:font-style="normal" style:font-style-asian="normal" style:font-style-complex="normal"/>
     </style:style>
-    <style:style style:name="T13" style:family="text">
+    <style:style style:name="T14" style:family="text">
+      <style:text-properties fo:font-style="normal" officeooo:rsid="002fa418" style:font-style-asian="normal" style:font-style-complex="normal"/>
+    </style:style>
+    <style:style style:name="T15" style:family="text">
       <style:text-properties officeooo:rsid="00304c6f"/>
     </style:style>
-    <style:style style:name="T14" style:family="text">
+    <style:style style:name="T16" style:family="text">
       <style:text-properties officeooo:rsid="0030cc57"/>
     </style:style>
-    <style:style style:name="T15" style:family="text">
+    <style:style style:name="T17" style:family="text">
       <style:text-properties officeooo:rsid="0032b02c"/>
+    </style:style>
+    <style:style style:name="T18" style:family="text">
+      <style:text-properties officeooo:rsid="0033d99e"/>
+    </style:style>
+    <style:style style:name="T19" style:family="text">
+      <style:text-properties officeooo:rsid="0035de81"/>
     </style:style>
     <text:list-style style:name="L1">
       <text:list-level-style-bullet text:level="1" text:style-name="Bullet_20_Symbols" text:bullet-char="•">
@@ -566,160 +594,160 @@
       </text:list-level-style-bullet>
     </text:list-style>
     <text:list-style style:name="L7">
-      <text:list-level-style-number text:level="1" text:style-name="Numbering_20_Symbols" style:num-suffix="." style:num-format="1">
+      <text:list-level-style-bullet text:level="1" text:style-name="Bullet_20_Symbols" text:bullet-char="•">
         <style:list-level-properties text:list-level-position-and-space-mode="label-alignment">
           <style:list-level-label-alignment text:label-followed-by="listtab" text:list-tab-stop-position="0.5in" fo:text-indent="-0.25in" fo:margin-left="0.5in"/>
         </style:list-level-properties>
-      </text:list-level-style-number>
-      <text:list-level-style-number text:level="2" text:style-name="Numbering_20_Symbols" style:num-suffix="." style:num-format="1">
+      </text:list-level-style-bullet>
+      <text:list-level-style-bullet text:level="2" text:style-name="Bullet_20_Symbols" text:bullet-char="◦">
         <style:list-level-properties text:list-level-position-and-space-mode="label-alignment">
           <style:list-level-label-alignment text:label-followed-by="listtab" text:list-tab-stop-position="0.75in" fo:text-indent="-0.25in" fo:margin-left="0.75in"/>
         </style:list-level-properties>
-      </text:list-level-style-number>
-      <text:list-level-style-number text:level="3" text:style-name="Numbering_20_Symbols" style:num-suffix="." style:num-format="1">
+      </text:list-level-style-bullet>
+      <text:list-level-style-bullet text:level="3" text:style-name="Bullet_20_Symbols" text:bullet-char="▪">
         <style:list-level-properties text:list-level-position-and-space-mode="label-alignment">
           <style:list-level-label-alignment text:label-followed-by="listtab" text:list-tab-stop-position="1in" fo:text-indent="-0.25in" fo:margin-left="1in"/>
         </style:list-level-properties>
-      </text:list-level-style-number>
-      <text:list-level-style-number text:level="4" text:style-name="Numbering_20_Symbols" style:num-suffix="." style:num-format="1">
+      </text:list-level-style-bullet>
+      <text:list-level-style-bullet text:level="4" text:style-name="Bullet_20_Symbols" text:bullet-char="•">
         <style:list-level-properties text:list-level-position-and-space-mode="label-alignment">
           <style:list-level-label-alignment text:label-followed-by="listtab" text:list-tab-stop-position="1.25in" fo:text-indent="-0.25in" fo:margin-left="1.25in"/>
         </style:list-level-properties>
-      </text:list-level-style-number>
-      <text:list-level-style-number text:level="5" text:style-name="Numbering_20_Symbols" style:num-suffix="." style:num-format="1">
+      </text:list-level-style-bullet>
+      <text:list-level-style-bullet text:level="5" text:style-name="Bullet_20_Symbols" text:bullet-char="◦">
         <style:list-level-properties text:list-level-position-and-space-mode="label-alignment">
           <style:list-level-label-alignment text:label-followed-by="listtab" text:list-tab-stop-position="1.5in" fo:text-indent="-0.25in" fo:margin-left="1.5in"/>
         </style:list-level-properties>
-      </text:list-level-style-number>
-      <text:list-level-style-number text:level="6" text:style-name="Numbering_20_Symbols" style:num-suffix="." style:num-format="1">
+      </text:list-level-style-bullet>
+      <text:list-level-style-bullet text:level="6" text:style-name="Bullet_20_Symbols" text:bullet-char="▪">
         <style:list-level-properties text:list-level-position-and-space-mode="label-alignment">
           <style:list-level-label-alignment text:label-followed-by="listtab" text:list-tab-stop-position="1.75in" fo:text-indent="-0.25in" fo:margin-left="1.75in"/>
         </style:list-level-properties>
-      </text:list-level-style-number>
-      <text:list-level-style-number text:level="7" text:style-name="Numbering_20_Symbols" style:num-suffix="." style:num-format="1">
+      </text:list-level-style-bullet>
+      <text:list-level-style-bullet text:level="7" text:style-name="Bullet_20_Symbols" text:bullet-char="•">
         <style:list-level-properties text:list-level-position-and-space-mode="label-alignment">
           <style:list-level-label-alignment text:label-followed-by="listtab" text:list-tab-stop-position="2in" fo:text-indent="-0.25in" fo:margin-left="2in"/>
         </style:list-level-properties>
-      </text:list-level-style-number>
-      <text:list-level-style-number text:level="8" text:style-name="Numbering_20_Symbols" style:num-suffix="." style:num-format="1">
+      </text:list-level-style-bullet>
+      <text:list-level-style-bullet text:level="8" text:style-name="Bullet_20_Symbols" text:bullet-char="◦">
         <style:list-level-properties text:list-level-position-and-space-mode="label-alignment">
           <style:list-level-label-alignment text:label-followed-by="listtab" text:list-tab-stop-position="2.25in" fo:text-indent="-0.25in" fo:margin-left="2.25in"/>
         </style:list-level-properties>
-      </text:list-level-style-number>
-      <text:list-level-style-number text:level="9" text:style-name="Numbering_20_Symbols" style:num-suffix="." style:num-format="1">
+      </text:list-level-style-bullet>
+      <text:list-level-style-bullet text:level="9" text:style-name="Bullet_20_Symbols" text:bullet-char="▪">
         <style:list-level-properties text:list-level-position-and-space-mode="label-alignment">
           <style:list-level-label-alignment text:label-followed-by="listtab" text:list-tab-stop-position="2.5in" fo:text-indent="-0.25in" fo:margin-left="2.5in"/>
         </style:list-level-properties>
-      </text:list-level-style-number>
-      <text:list-level-style-number text:level="10" text:style-name="Numbering_20_Symbols" style:num-suffix="." style:num-format="1">
+      </text:list-level-style-bullet>
+      <text:list-level-style-bullet text:level="10" text:style-name="Bullet_20_Symbols" text:bullet-char="•">
         <style:list-level-properties text:list-level-position-and-space-mode="label-alignment">
           <style:list-level-label-alignment text:label-followed-by="listtab" text:list-tab-stop-position="2.75in" fo:text-indent="-0.25in" fo:margin-left="2.75in"/>
         </style:list-level-properties>
-      </text:list-level-style-number>
+      </text:list-level-style-bullet>
     </text:list-style>
     <text:list-style style:name="L8">
-      <text:list-level-style-number text:level="1" text:style-name="Numbering_20_Symbols" style:num-suffix="." style:num-format="1">
-        <style:list-level-properties text:list-level-position-and-space-mode="label-alignment">
-          <style:list-level-label-alignment text:label-followed-by="listtab" text:list-tab-stop-position="0.5437in" fo:text-indent="-0.25in" fo:margin-left="0.5437in"/>
-        </style:list-level-properties>
-      </text:list-level-style-number>
-      <text:list-level-style-number text:level="2" text:style-name="Numbering_20_Symbols" style:num-suffix="." style:num-format="1">
-        <style:list-level-properties text:list-level-position-and-space-mode="label-alignment">
-          <style:list-level-label-alignment text:label-followed-by="listtab" text:list-tab-stop-position="0.7937in" fo:text-indent="-0.25in" fo:margin-left="0.7937in"/>
-        </style:list-level-properties>
-      </text:list-level-style-number>
-      <text:list-level-style-number text:level="3" text:style-name="Numbering_20_Symbols" style:num-suffix="." style:num-format="1">
-        <style:list-level-properties text:list-level-position-and-space-mode="label-alignment">
-          <style:list-level-label-alignment text:label-followed-by="listtab" text:list-tab-stop-position="1.0437in" fo:text-indent="-0.25in" fo:margin-left="1.0437in"/>
-        </style:list-level-properties>
-      </text:list-level-style-number>
-      <text:list-level-style-number text:level="4" text:style-name="Numbering_20_Symbols" style:num-suffix="." style:num-format="1">
-        <style:list-level-properties text:list-level-position-and-space-mode="label-alignment">
-          <style:list-level-label-alignment text:label-followed-by="listtab" text:list-tab-stop-position="1.2937in" fo:text-indent="-0.25in" fo:margin-left="1.2937in"/>
-        </style:list-level-properties>
-      </text:list-level-style-number>
-      <text:list-level-style-number text:level="5" text:style-name="Numbering_20_Symbols" style:num-suffix="." style:num-format="1">
-        <style:list-level-properties text:list-level-position-and-space-mode="label-alignment">
-          <style:list-level-label-alignment text:label-followed-by="listtab" text:list-tab-stop-position="1.5437in" fo:text-indent="-0.25in" fo:margin-left="1.5437in"/>
-        </style:list-level-properties>
-      </text:list-level-style-number>
-      <text:list-level-style-number text:level="6" text:style-name="Numbering_20_Symbols" style:num-suffix="." style:num-format="1">
-        <style:list-level-properties text:list-level-position-and-space-mode="label-alignment">
-          <style:list-level-label-alignment text:label-followed-by="listtab" text:list-tab-stop-position="1.7937in" fo:text-indent="-0.25in" fo:margin-left="1.7937in"/>
-        </style:list-level-properties>
-      </text:list-level-style-number>
-      <text:list-level-style-number text:level="7" text:style-name="Numbering_20_Symbols" style:num-suffix="." style:num-format="1">
-        <style:list-level-properties text:list-level-position-and-space-mode="label-alignment">
-          <style:list-level-label-alignment text:label-followed-by="listtab" text:list-tab-stop-position="2.0437in" fo:text-indent="-0.25in" fo:margin-left="2.0437in"/>
-        </style:list-level-properties>
-      </text:list-level-style-number>
-      <text:list-level-style-number text:level="8" text:style-name="Numbering_20_Symbols" style:num-suffix="." style:num-format="1">
-        <style:list-level-properties text:list-level-position-and-space-mode="label-alignment">
-          <style:list-level-label-alignment text:label-followed-by="listtab" text:list-tab-stop-position="2.2937in" fo:text-indent="-0.25in" fo:margin-left="2.2937in"/>
-        </style:list-level-properties>
-      </text:list-level-style-number>
-      <text:list-level-style-number text:level="9" text:style-name="Numbering_20_Symbols" style:num-suffix="." style:num-format="1">
-        <style:list-level-properties text:list-level-position-and-space-mode="label-alignment">
-          <style:list-level-label-alignment text:label-followed-by="listtab" text:list-tab-stop-position="2.5437in" fo:text-indent="-0.25in" fo:margin-left="2.5437in"/>
-        </style:list-level-properties>
-      </text:list-level-style-number>
-      <text:list-level-style-number text:level="10" text:style-name="Numbering_20_Symbols" style:num-suffix="." style:num-format="1">
-        <style:list-level-properties text:list-level-position-and-space-mode="label-alignment">
-          <style:list-level-label-alignment text:label-followed-by="listtab" text:list-tab-stop-position="2.7937in" fo:text-indent="-0.25in" fo:margin-left="2.7937in"/>
-        </style:list-level-properties>
-      </text:list-level-style-number>
+      <text:list-level-style-bullet text:level="1" text:style-name="Bullet_20_Symbols" text:bullet-char="•">
+        <style:list-level-properties text:list-level-position-and-space-mode="label-alignment">
+          <style:list-level-label-alignment text:label-followed-by="listtab" text:list-tab-stop-position="0.5in" fo:text-indent="-0.25in" fo:margin-left="0.5in"/>
+        </style:list-level-properties>
+      </text:list-level-style-bullet>
+      <text:list-level-style-bullet text:level="2" text:style-name="Bullet_20_Symbols" text:bullet-char="◦">
+        <style:list-level-properties text:list-level-position-and-space-mode="label-alignment">
+          <style:list-level-label-alignment text:label-followed-by="listtab" text:list-tab-stop-position="0.75in" fo:text-indent="-0.25in" fo:margin-left="0.75in"/>
+        </style:list-level-properties>
+      </text:list-level-style-bullet>
+      <text:list-level-style-bullet text:level="3" text:style-name="Bullet_20_Symbols" text:bullet-char="▪">
+        <style:list-level-properties text:list-level-position-and-space-mode="label-alignment">
+          <style:list-level-label-alignment text:label-followed-by="listtab" text:list-tab-stop-position="1in" fo:text-indent="-0.25in" fo:margin-left="1in"/>
+        </style:list-level-properties>
+      </text:list-level-style-bullet>
+      <text:list-level-style-bullet text:level="4" text:style-name="Bullet_20_Symbols" text:bullet-char="•">
+        <style:list-level-properties text:list-level-position-and-space-mode="label-alignment">
+          <style:list-level-label-alignment text:label-followed-by="listtab" text:list-tab-stop-position="1.25in" fo:text-indent="-0.25in" fo:margin-left="1.25in"/>
+        </style:list-level-properties>
+      </text:list-level-style-bullet>
+      <text:list-level-style-bullet text:level="5" text:style-name="Bullet_20_Symbols" text:bullet-char="◦">
+        <style:list-level-properties text:list-level-position-and-space-mode="label-alignment">
+          <style:list-level-label-alignment text:label-followed-by="listtab" text:list-tab-stop-position="1.5in" fo:text-indent="-0.25in" fo:margin-left="1.5in"/>
+        </style:list-level-properties>
+      </text:list-level-style-bullet>
+      <text:list-level-style-bullet text:level="6" text:style-name="Bullet_20_Symbols" text:bullet-char="▪">
+        <style:list-level-properties text:list-level-position-and-space-mode="label-alignment">
+          <style:list-level-label-alignment text:label-followed-by="listtab" text:list-tab-stop-position="1.75in" fo:text-indent="-0.25in" fo:margin-left="1.75in"/>
+        </style:list-level-properties>
+      </text:list-level-style-bullet>
+      <text:list-level-style-bullet text:level="7" text:style-name="Bullet_20_Symbols" text:bullet-char="•">
+        <style:list-level-properties text:list-level-position-and-space-mode="label-alignment">
+          <style:list-level-label-alignment text:label-followed-by="listtab" text:list-tab-stop-position="2in" fo:text-indent="-0.25in" fo:margin-left="2in"/>
+        </style:list-level-properties>
+      </text:list-level-style-bullet>
+      <text:list-level-style-bullet text:level="8" text:style-name="Bullet_20_Symbols" text:bullet-char="◦">
+        <style:list-level-properties text:list-level-position-and-space-mode="label-alignment">
+          <style:list-level-label-alignment text:label-followed-by="listtab" text:list-tab-stop-position="2.25in" fo:text-indent="-0.25in" fo:margin-left="2.25in"/>
+        </style:list-level-properties>
+      </text:list-level-style-bullet>
+      <text:list-level-style-bullet text:level="9" text:style-name="Bullet_20_Symbols" text:bullet-char="▪">
+        <style:list-level-properties text:list-level-position-and-space-mode="label-alignment">
+          <style:list-level-label-alignment text:label-followed-by="listtab" text:list-tab-stop-position="2.5in" fo:text-indent="-0.25in" fo:margin-left="2.5in"/>
+        </style:list-level-properties>
+      </text:list-level-style-bullet>
+      <text:list-level-style-bullet text:level="10" text:style-name="Bullet_20_Symbols" text:bullet-char="•">
+        <style:list-level-properties text:list-level-position-and-space-mode="label-alignment">
+          <style:list-level-label-alignment text:label-followed-by="listtab" text:list-tab-stop-position="2.75in" fo:text-indent="-0.25in" fo:margin-left="2.75in"/>
+        </style:list-level-properties>
+      </text:list-level-style-bullet>
     </text:list-style>
     <text:list-style style:name="L9">
-      <text:list-level-style-number text:level="1" text:style-name="Numbering_20_Symbols" style:num-suffix="." style:num-format="1">
+      <text:list-level-style-bullet text:level="1" text:style-name="Bullet_20_Symbols" text:bullet-char="•">
         <style:list-level-properties text:list-level-position-and-space-mode="label-alignment">
           <style:list-level-label-alignment text:label-followed-by="listtab" text:list-tab-stop-position="0.5in" fo:text-indent="-0.25in" fo:margin-left="0.5in"/>
         </style:list-level-properties>
-      </text:list-level-style-number>
-      <text:list-level-style-number text:level="2" text:style-name="Numbering_20_Symbols" style:num-suffix="." style:num-format="1">
+      </text:list-level-style-bullet>
+      <text:list-level-style-bullet text:level="2" text:style-name="Bullet_20_Symbols" text:bullet-char="◦">
         <style:list-level-properties text:list-level-position-and-space-mode="label-alignment">
           <style:list-level-label-alignment text:label-followed-by="listtab" text:list-tab-stop-position="0.75in" fo:text-indent="-0.25in" fo:margin-left="0.75in"/>
         </style:list-level-properties>
-      </text:list-level-style-number>
-      <text:list-level-style-number text:level="3" text:style-name="Numbering_20_Symbols" style:num-suffix="." style:num-format="1">
+      </text:list-level-style-bullet>
+      <text:list-level-style-bullet text:level="3" text:style-name="Bullet_20_Symbols" text:bullet-char="▪">
         <style:list-level-properties text:list-level-position-and-space-mode="label-alignment">
           <style:list-level-label-alignment text:label-followed-by="listtab" text:list-tab-stop-position="1in" fo:text-indent="-0.25in" fo:margin-left="1in"/>
         </style:list-level-properties>
-      </text:list-level-style-number>
-      <text:list-level-style-number text:level="4" text:style-name="Numbering_20_Symbols" style:num-suffix="." style:num-format="1">
+      </text:list-level-style-bullet>
+      <text:list-level-style-bullet text:level="4" text:style-name="Bullet_20_Symbols" text:bullet-char="•">
         <style:list-level-properties text:list-level-position-and-space-mode="label-alignment">
           <style:list-level-label-alignment text:label-followed-by="listtab" text:list-tab-stop-position="1.25in" fo:text-indent="-0.25in" fo:margin-left="1.25in"/>
         </style:list-level-properties>
-      </text:list-level-style-number>
-      <text:list-level-style-number text:level="5" text:style-name="Numbering_20_Symbols" style:num-suffix="." style:num-format="1">
+      </text:list-level-style-bullet>
+      <text:list-level-style-bullet text:level="5" text:style-name="Bullet_20_Symbols" text:bullet-char="◦">
         <style:list-level-properties text:list-level-position-and-space-mode="label-alignment">
           <style:list-level-label-alignment text:label-followed-by="listtab" text:list-tab-stop-position="1.5in" fo:text-indent="-0.25in" fo:margin-left="1.5in"/>
         </style:list-level-properties>
-      </text:list-level-style-number>
-      <text:list-level-style-number text:level="6" text:style-name="Numbering_20_Symbols" style:num-suffix="." style:num-format="1">
+      </text:list-level-style-bullet>
+      <text:list-level-style-bullet text:level="6" text:style-name="Bullet_20_Symbols" text:bullet-char="▪">
         <style:list-level-properties text:list-level-position-and-space-mode="label-alignment">
           <style:list-level-label-alignment text:label-followed-by="listtab" text:list-tab-stop-position="1.75in" fo:text-indent="-0.25in" fo:margin-left="1.75in"/>
         </style:list-level-properties>
-      </text:list-level-style-number>
-      <text:list-level-style-number text:level="7" text:style-name="Numbering_20_Symbols" style:num-suffix="." style:num-format="1">
+      </text:list-level-style-bullet>
+      <text:list-level-style-bullet text:level="7" text:style-name="Bullet_20_Symbols" text:bullet-char="•">
         <style:list-level-properties text:list-level-position-and-space-mode="label-alignment">
           <style:list-level-label-alignment text:label-followed-by="listtab" text:list-tab-stop-position="2in" fo:text-indent="-0.25in" fo:margin-left="2in"/>
         </style:list-level-properties>
-      </text:list-level-style-number>
-      <text:list-level-style-number text:level="8" text:style-name="Numbering_20_Symbols" style:num-suffix="." style:num-format="1">
+      </text:list-level-style-bullet>
+      <text:list-level-style-bullet text:level="8" text:style-name="Bullet_20_Symbols" text:bullet-char="◦">
         <style:list-level-properties text:list-level-position-and-space-mode="label-alignment">
           <style:list-level-label-alignment text:label-followed-by="listtab" text:list-tab-stop-position="2.25in" fo:text-indent="-0.25in" fo:margin-left="2.25in"/>
         </style:list-level-properties>
-      </text:list-level-style-number>
-      <text:list-level-style-number text:level="9" text:style-name="Numbering_20_Symbols" style:num-suffix="." style:num-format="1">
+      </text:list-level-style-bullet>
+      <text:list-level-style-bullet text:level="9" text:style-name="Bullet_20_Symbols" text:bullet-char="▪">
         <style:list-level-properties text:list-level-position-and-space-mode="label-alignment">
           <style:list-level-label-alignment text:label-followed-by="listtab" text:list-tab-stop-position="2.5in" fo:text-indent="-0.25in" fo:margin-left="2.5in"/>
         </style:list-level-properties>
-      </text:list-level-style-number>
-      <text:list-level-style-number text:level="10" text:style-name="Numbering_20_Symbols" style:num-suffix="." style:num-format="1">
+      </text:list-level-style-bullet>
+      <text:list-level-style-bullet text:level="10" text:style-name="Bullet_20_Symbols" text:bullet-char="•">
         <style:list-level-properties text:list-level-position-and-space-mode="label-alignment">
           <style:list-level-label-alignment text:label-followed-by="listtab" text:list-tab-stop-position="2.75in" fo:text-indent="-0.25in" fo:margin-left="2.75in"/>
         </style:list-level-properties>
-      </text:list-level-style-number>
+      </text:list-level-style-bullet>
     </text:list-style>
     <text:list-style style:name="L10">
       <text:list-level-style-number text:level="1" text:style-name="Numbering_20_Symbols" style:num-suffix="." style:num-format="1">
@@ -776,210 +804,158 @@
     <text:list-style style:name="L11">
       <text:list-level-style-number text:level="1" text:style-name="Numbering_20_Symbols" style:num-suffix="." style:num-format="1">
         <style:list-level-properties text:list-level-position-and-space-mode="label-alignment">
-          <style:list-level-label-alignment text:label-followed-by="listtab" text:list-tab-stop-position="0.5in" fo:text-indent="-0.25in" fo:margin-left="0.5in"/>
+          <style:list-level-label-alignment text:label-followed-by="listtab" text:list-tab-stop-position="0.5437in" fo:text-indent="-0.25in" fo:margin-left="0.5437in"/>
         </style:list-level-properties>
       </text:list-level-style-number>
       <text:list-level-style-number text:level="2" text:style-name="Numbering_20_Symbols" style:num-suffix="." style:num-format="1">
         <style:list-level-properties text:list-level-position-and-space-mode="label-alignment">
-          <style:list-level-label-alignment text:label-followed-by="listtab" text:list-tab-stop-position="0.75in" fo:text-indent="-0.25in" fo:margin-left="0.75in"/>
+          <style:list-level-label-alignment text:label-followed-by="listtab" text:list-tab-stop-position="0.7937in" fo:text-indent="-0.25in" fo:margin-left="0.7937in"/>
         </style:list-level-properties>
       </text:list-level-style-number>
       <text:list-level-style-number text:level="3" text:style-name="Numbering_20_Symbols" style:num-suffix="." style:num-format="1">
         <style:list-level-properties text:list-level-position-and-space-mode="label-alignment">
-          <style:list-level-label-alignment text:label-followed-by="listtab" text:list-tab-stop-position="1in" fo:text-indent="-0.25in" fo:margin-left="1in"/>
+          <style:list-level-label-alignment text:label-followed-by="listtab" text:list-tab-stop-position="1.0437in" fo:text-indent="-0.25in" fo:margin-left="1.0437in"/>
         </style:list-level-properties>
       </text:list-level-style-number>
       <text:list-level-style-number text:level="4" text:style-name="Numbering_20_Symbols" style:num-suffix="." style:num-format="1">
         <style:list-level-properties text:list-level-position-and-space-mode="label-alignment">
-          <style:list-level-label-alignment text:label-followed-by="listtab" text:list-tab-stop-position="1.25in" fo:text-indent="-0.25in" fo:margin-left="1.25in"/>
+          <style:list-level-label-alignment text:label-followed-by="listtab" text:list-tab-stop-position="1.2937in" fo:text-indent="-0.25in" fo:margin-left="1.2937in"/>
         </style:list-level-properties>
       </text:list-level-style-number>
       <text:list-level-style-number text:level="5" text:style-name="Numbering_20_Symbols" style:num-suffix="." style:num-format="1">
         <style:list-level-properties text:list-level-position-and-space-mode="label-alignment">
-          <style:list-level-label-alignment text:label-followed-by="listtab" text:list-tab-stop-position="1.5in" fo:text-indent="-0.25in" fo:margin-left="1.5in"/>
+          <style:list-level-label-alignment text:label-followed-by="listtab" text:list-tab-stop-position="1.5437in" fo:text-indent="-0.25in" fo:margin-left="1.5437in"/>
         </style:list-level-properties>
       </text:list-level-style-number>
       <text:list-level-style-number text:level="6" text:style-name="Numbering_20_Symbols" style:num-suffix="." style:num-format="1">
         <style:list-level-properties text:list-level-position-and-space-mode="label-alignment">
-          <style:list-level-label-alignment text:label-followed-by="listtab" text:list-tab-stop-position="1.75in" fo:text-indent="-0.25in" fo:margin-left="1.75in"/>
+          <style:list-level-label-alignment text:label-followed-by="listtab" text:list-tab-stop-position="1.7937in" fo:text-indent="-0.25in" fo:margin-left="1.7937in"/>
         </style:list-level-properties>
       </text:list-level-style-number>
       <text:list-level-style-number text:level="7" text:style-name="Numbering_20_Symbols" style:num-suffix="." style:num-format="1">
         <style:list-level-properties text:list-level-position-and-space-mode="label-alignment">
-          <style:list-level-label-alignment text:label-followed-by="listtab" text:list-tab-stop-position="2in" fo:text-indent="-0.25in" fo:margin-left="2in"/>
+          <style:list-level-label-alignment text:label-followed-by="listtab" text:list-tab-stop-position="2.0437in" fo:text-indent="-0.25in" fo:margin-left="2.0437in"/>
         </style:list-level-properties>
       </text:list-level-style-number>
       <text:list-level-style-number text:level="8" text:style-name="Numbering_20_Symbols" style:num-suffix="." style:num-format="1">
         <style:list-level-properties text:list-level-position-and-space-mode="label-alignment">
-          <style:list-level-label-alignment text:label-followed-by="listtab" text:list-tab-stop-position="2.25in" fo:text-indent="-0.25in" fo:margin-left="2.25in"/>
+          <style:list-level-label-alignment text:label-followed-by="listtab" text:list-tab-stop-position="2.2937in" fo:text-indent="-0.25in" fo:margin-left="2.2937in"/>
         </style:list-level-properties>
       </text:list-level-style-number>
       <text:list-level-style-number text:level="9" text:style-name="Numbering_20_Symbols" style:num-suffix="." style:num-format="1">
         <style:list-level-properties text:list-level-position-and-space-mode="label-alignment">
-          <style:list-level-label-alignment text:label-followed-by="listtab" text:list-tab-stop-position="2.5in" fo:text-indent="-0.25in" fo:margin-left="2.5in"/>
+          <style:list-level-label-alignment text:label-followed-by="listtab" text:list-tab-stop-position="2.5437in" fo:text-indent="-0.25in" fo:margin-left="2.5437in"/>
         </style:list-level-properties>
       </text:list-level-style-number>
       <text:list-level-style-number text:level="10" text:style-name="Numbering_20_Symbols" style:num-suffix="." style:num-format="1">
         <style:list-level-properties text:list-level-position-and-space-mode="label-alignment">
-          <style:list-level-label-alignment text:label-followed-by="listtab" text:list-tab-stop-position="2.75in" fo:text-indent="-0.25in" fo:margin-left="2.75in"/>
+          <style:list-level-label-alignment text:label-followed-by="listtab" text:list-tab-stop-position="2.7937in" fo:text-indent="-0.25in" fo:margin-left="2.7937in"/>
         </style:list-level-properties>
       </text:list-level-style-number>
     </text:list-style>
     <text:list-style style:name="L12">
-      <text:list-level-style-bullet text:level="1" text:style-name="Bullet_20_Symbols" text:bullet-char="•">
+      <text:list-level-style-number text:level="1" text:style-name="Numbering_20_Symbols" style:num-suffix="." style:num-format="1">
         <style:list-level-properties text:list-level-position-and-space-mode="label-alignment">
           <style:list-level-label-alignment text:label-followed-by="listtab" text:list-tab-stop-position="0.5in" fo:text-indent="-0.25in" fo:margin-left="0.5in"/>
         </style:list-level-properties>
-      </text:list-level-style-bullet>
-      <text:list-level-style-bullet text:level="2" text:style-name="Bullet_20_Symbols" text:bullet-char="◦">
+      </text:list-level-style-number>
+      <text:list-level-style-number text:level="2" text:style-name="Numbering_20_Symbols" style:num-suffix="." style:num-format="1">
         <style:list-level-properties text:list-level-position-and-space-mode="label-alignment">
           <style:list-level-label-alignment text:label-followed-by="listtab" text:list-tab-stop-position="0.75in" fo:text-indent="-0.25in" fo:margin-left="0.75in"/>
         </style:list-level-properties>
-      </text:list-level-style-bullet>
-      <text:list-level-style-bullet text:level="3" text:style-name="Bullet_20_Symbols" text:bullet-char="▪">
+      </text:list-level-style-number>
+      <text:list-level-style-number text:level="3" text:style-name="Numbering_20_Symbols" style:num-suffix="." style:num-format="1">
         <style:list-level-properties text:list-level-position-and-space-mode="label-alignment">
           <style:list-level-label-alignment text:label-followed-by="listtab" text:list-tab-stop-position="1in" fo:text-indent="-0.25in" fo:margin-left="1in"/>
         </style:list-level-properties>
-      </text:list-level-style-bullet>
-      <text:list-level-style-bullet text:level="4" text:style-name="Bullet_20_Symbols" text:bullet-char="•">
+      </text:list-level-style-number>
+      <text:list-level-style-number text:level="4" text:style-name="Numbering_20_Symbols" style:num-suffix="." style:num-format="1">
         <style:list-level-properties text:list-level-position-and-space-mode="label-alignment">
           <style:list-level-label-alignment text:label-followed-by="listtab" text:list-tab-stop-position="1.25in" fo:text-indent="-0.25in" fo:margin-left="1.25in"/>
         </style:list-level-properties>
-      </text:list-level-style-bullet>
-      <text:list-level-style-bullet text:level="5" text:style-name="Bullet_20_Symbols" text:bullet-char="◦">
+      </text:list-level-style-number>
+      <text:list-level-style-number text:level="5" text:style-name="Numbering_20_Symbols" style:num-suffix="." style:num-format="1">
         <style:list-level-properties text:list-level-position-and-space-mode="label-alignment">
           <style:list-level-label-alignment text:label-followed-by="listtab" text:list-tab-stop-position="1.5in" fo:text-indent="-0.25in" fo:margin-left="1.5in"/>
         </style:list-level-properties>
-      </text:list-level-style-bullet>
-      <text:list-level-style-bullet text:level="6" text:style-name="Bullet_20_Symbols" text:bullet-char="▪">
+      </text:list-level-style-number>
+      <text:list-level-style-number text:level="6" text:style-name="Numbering_20_Symbols" style:num-suffix="." style:num-format="1">
         <style:list-level-properties text:list-level-position-and-space-mode="label-alignment">
           <style:list-level-label-alignment text:label-followed-by="listtab" text:list-tab-stop-position="1.75in" fo:text-indent="-0.25in" fo:margin-left="1.75in"/>
         </style:list-level-properties>
-      </text:list-level-style-bullet>
-      <text:list-level-style-bullet text:level="7" text:style-name="Bullet_20_Symbols" text:bullet-char="•">
+      </text:list-level-style-number>
+      <text:list-level-style-number text:level="7" text:style-name="Numbering_20_Symbols" style:num-suffix="." style:num-format="1">
         <style:list-level-properties text:list-level-position-and-space-mode="label-alignment">
           <style:list-level-label-alignment text:label-followed-by="listtab" text:list-tab-stop-position="2in" fo:text-indent="-0.25in" fo:margin-left="2in"/>
         </style:list-level-properties>
-      </text:list-level-style-bullet>
-      <text:list-level-style-bullet text:level="8" text:style-name="Bullet_20_Symbols" text:bullet-char="◦">
+      </text:list-level-style-number>
+      <text:list-level-style-number text:level="8" text:style-name="Numbering_20_Symbols" style:num-suffix="." style:num-format="1">
         <style:list-level-properties text:list-level-position-and-space-mode="label-alignment">
           <style:list-level-label-alignment text:label-followed-by="listtab" text:list-tab-stop-position="2.25in" fo:text-indent="-0.25in" fo:margin-left="2.25in"/>
         </style:list-level-properties>
-      </text:list-level-style-bullet>
-      <text:list-level-style-bullet text:level="9" text:style-name="Bullet_20_Symbols" text:bullet-char="▪">
+      </text:list-level-style-number>
+      <text:list-level-style-number text:level="9" text:style-name="Numbering_20_Symbols" style:num-suffix="." style:num-format="1">
         <style:list-level-properties text:list-level-position-and-space-mode="label-alignment">
           <style:list-level-label-alignment text:label-followed-by="listtab" text:list-tab-stop-position="2.5in" fo:text-indent="-0.25in" fo:margin-left="2.5in"/>
         </style:list-level-properties>
-      </text:list-level-style-bullet>
-      <text:list-level-style-bullet text:level="10" text:style-name="Bullet_20_Symbols" text:bullet-char="•">
+      </text:list-level-style-number>
+      <text:list-level-style-number text:level="10" text:style-name="Numbering_20_Symbols" style:num-suffix="." style:num-format="1">
         <style:list-level-properties text:list-level-position-and-space-mode="label-alignment">
           <style:list-level-label-alignment text:label-followed-by="listtab" text:list-tab-stop-position="2.75in" fo:text-indent="-0.25in" fo:margin-left="2.75in"/>
         </style:list-level-properties>
-      </text:list-level-style-bullet>
+      </text:list-level-style-number>
     </text:list-style>
     <text:list-style style:name="L13">
-      <text:list-level-style-bullet text:level="1" text:style-name="Bullet_20_Symbols" text:bullet-char="•">
+      <text:list-level-style-number text:level="1" text:style-name="Numbering_20_Symbols" style:num-suffix="." style:num-format="1">
         <style:list-level-properties text:list-level-position-and-space-mode="label-alignment">
           <style:list-level-label-alignment text:label-followed-by="listtab" text:list-tab-stop-position="0.5in" fo:text-indent="-0.25in" fo:margin-left="0.5in"/>
         </style:list-level-properties>
-      </text:list-level-style-bullet>
-      <text:list-level-style-bullet text:level="2" text:style-name="Bullet_20_Symbols" text:bullet-char="◦">
+      </text:list-level-style-number>
+      <text:list-level-style-number text:level="2" text:style-name="Numbering_20_Symbols" style:num-suffix="." style:num-format="1">
         <style:list-level-properties text:list-level-position-and-space-mode="label-alignment">
           <style:list-level-label-alignment text:label-followed-by="listtab" text:list-tab-stop-position="0.75in" fo:text-indent="-0.25in" fo:margin-left="0.75in"/>
         </style:list-level-properties>
-      </text:list-level-style-bullet>
-      <text:list-level-style-bullet text:level="3" text:style-name="Bullet_20_Symbols" text:bullet-char="▪">
+      </text:list-level-style-number>
+      <text:list-level-style-number text:level="3" text:style-name="Numbering_20_Symbols" style:num-suffix="." style:num-format="1">
         <style:list-level-properties text:list-level-position-and-space-mode="label-alignment">
           <style:list-level-label-alignment text:label-followed-by="listtab" text:list-tab-stop-position="1in" fo:text-indent="-0.25in" fo:margin-left="1in"/>
         </style:list-level-properties>
-      </text:list-level-style-bullet>
-      <text:list-level-style-bullet text:level="4" text:style-name="Bullet_20_Symbols" text:bullet-char="•">
+      </text:list-level-style-number>
+      <text:list-level-style-number text:level="4" text:style-name="Numbering_20_Symbols" style:num-suffix="." style:num-format="1">
         <style:list-level-properties text:list-level-position-and-space-mode="label-alignment">
           <style:list-level-label-alignment text:label-followed-by="listtab" text:list-tab-stop-position="1.25in" fo:text-indent="-0.25in" fo:margin-left="1.25in"/>
         </style:list-level-properties>
-      </text:list-level-style-bullet>
-      <text:list-level-style-bullet text:level="5" text:style-name="Bullet_20_Symbols" text:bullet-char="◦">
+      </text:list-level-style-number>
+      <text:list-level-style-number text:level="5" text:style-name="Numbering_20_Symbols" style:num-suffix="." style:num-format="1">
         <style:list-level-properties text:list-level-position-and-space-mode="label-alignment">
           <style:list-level-label-alignment text:label-followed-by="listtab" text:list-tab-stop-position="1.5in" fo:text-indent="-0.25in" fo:margin-left="1.5in"/>
         </style:list-level-properties>
-      </text:list-level-style-bullet>
-      <text:list-level-style-bullet text:level="6" text:style-name="Bullet_20_Symbols" text:bullet-char="▪">
+      </text:list-level-style-number>
+      <text:list-level-style-number text:level="6" text:style-name="Numbering_20_Symbols" style:num-suffix="." style:num-format="1">
         <style:list-level-properties text:list-level-position-and-space-mode="label-alignment">
           <style:list-level-label-alignment text:label-followed-by="listtab" text:list-tab-stop-position="1.75in" fo:text-indent="-0.25in" fo:margin-left="1.75in"/>
         </style:list-level-properties>
-      </text:list-level-style-bullet>
-      <text:list-level-style-bullet text:level="7" text:style-name="Bullet_20_Symbols" text:bullet-char="•">
+      </text:list-level-style-number>
+      <text:list-level-style-number text:level="7" text:style-name="Numbering_20_Symbols" style:num-suffix="." style:num-format="1">
         <style:list-level-properties text:list-level-position-and-space-mode="label-alignment">
           <style:list-level-label-alignment text:label-followed-by="listtab" text:list-tab-stop-position="2in" fo:text-indent="-0.25in" fo:margin-left="2in"/>
         </style:list-level-properties>
-      </text:list-level-style-bullet>
-      <text:list-level-style-bullet text:level="8" text:style-name="Bullet_20_Symbols" text:bullet-char="◦">
+      </text:list-level-style-number>
+      <text:list-level-style-number text:level="8" text:style-name="Numbering_20_Symbols" style:num-suffix="." style:num-format="1">
         <style:list-level-properties text:list-level-position-and-space-mode="label-alignment">
           <style:list-level-label-alignment text:label-followed-by="listtab" text:list-tab-stop-position="2.25in" fo:text-indent="-0.25in" fo:margin-left="2.25in"/>
         </style:list-level-properties>
-      </text:list-level-style-bullet>
-      <text:list-level-style-bullet text:level="9" text:style-name="Bullet_20_Symbols" text:bullet-char="▪">
+      </text:list-level-style-number>
+      <text:list-level-style-number text:level="9" text:style-name="Numbering_20_Symbols" style:num-suffix="." style:num-format="1">
         <style:list-level-properties text:list-level-position-and-space-mode="label-alignment">
           <style:list-level-label-alignment text:label-followed-by="listtab" text:list-tab-stop-position="2.5in" fo:text-indent="-0.25in" fo:margin-left="2.5in"/>
         </style:list-level-properties>
-      </text:list-level-style-bullet>
-      <text:list-level-style-bullet text:level="10" text:style-name="Bullet_20_Symbols" text:bullet-char="•">
+      </text:list-level-style-number>
+      <text:list-level-style-number text:level="10" text:style-name="Numbering_20_Symbols" style:num-suffix="." style:num-format="1">
         <style:list-level-properties text:list-level-position-and-space-mode="label-alignment">
           <style:list-level-label-alignment text:label-followed-by="listtab" text:list-tab-stop-position="2.75in" fo:text-indent="-0.25in" fo:margin-left="2.75in"/>
         </style:list-level-properties>
-      </text:list-level-style-bullet>
-    </text:list-style>
-    <text:list-style style:name="L14">
-      <text:list-level-style-bullet text:level="1" text:style-name="Bullet_20_Symbols" text:bullet-char="•">
-        <style:list-level-properties text:list-level-position-and-space-mode="label-alignment">
-          <style:list-level-label-alignment text:label-followed-by="listtab" text:list-tab-stop-position="0.5in" fo:text-indent="-0.25in" fo:margin-left="0.5in"/>
-        </style:list-level-properties>
-      </text:list-level-style-bullet>
-      <text:list-level-style-bullet text:level="2" text:style-name="Bullet_20_Symbols" text:bullet-char="◦">
-        <style:list-level-properties text:list-level-position-and-space-mode="label-alignment">
-          <style:list-level-label-alignment text:label-followed-by="listtab" text:list-tab-stop-position="0.75in" fo:text-indent="-0.25in" fo:margin-left="0.75in"/>
-        </style:list-level-properties>
-      </text:list-level-style-bullet>
-      <text:list-level-style-bullet text:level="3" text:style-name="Bullet_20_Symbols" text:bullet-char="▪">
-        <style:list-level-properties text:list-level-position-and-space-mode="label-alignment">
-          <style:list-level-label-alignment text:label-followed-by="listtab" text:list-tab-stop-position="1in" fo:text-indent="-0.25in" fo:margin-left="1in"/>
-        </style:list-level-properties>
-      </text:list-level-style-bullet>
-      <text:list-level-style-bullet text:level="4" text:style-name="Bullet_20_Symbols" text:bullet-char="•">
-        <style:list-level-properties text:list-level-position-and-space-mode="label-alignment">
-          <style:list-level-label-alignment text:label-followed-by="listtab" text:list-tab-stop-position="1.25in" fo:text-indent="-0.25in" fo:margin-left="1.25in"/>
-        </style:list-level-properties>
-      </text:list-level-style-bullet>
-      <text:list-level-style-bullet text:level="5" text:style-name="Bullet_20_Symbols" text:bullet-char="◦">
-        <style:list-level-properties text:list-level-position-and-space-mode="label-alignment">
-          <style:list-level-label-alignment text:label-followed-by="listtab" text:list-tab-stop-position="1.5in" fo:text-indent="-0.25in" fo:margin-left="1.5in"/>
-        </style:list-level-properties>
-      </text:list-level-style-bullet>
-      <text:list-level-style-bullet text:level="6" text:style-name="Bullet_20_Symbols" text:bullet-char="▪">
-        <style:list-level-properties text:list-level-position-and-space-mode="label-alignment">
-          <style:list-level-label-alignment text:label-followed-by="listtab" text:list-tab-stop-position="1.75in" fo:text-indent="-0.25in" fo:margin-left="1.75in"/>
-        </style:list-level-properties>
-      </text:list-level-style-bullet>
-      <text:list-level-style-bullet text:level="7" text:style-name="Bullet_20_Symbols" text:bullet-char="•">
-        <style:list-level-properties text:list-level-position-and-space-mode="label-alignment">
-          <style:list-level-label-alignment text:label-followed-by="listtab" text:list-tab-stop-position="2in" fo:text-indent="-0.25in" fo:margin-left="2in"/>
-        </style:list-level-properties>
-      </text:list-level-style-bullet>
-      <text:list-level-style-bullet text:level="8" text:style-name="Bullet_20_Symbols" text:bullet-char="◦">
-        <style:list-level-properties text:list-level-position-and-space-mode="label-alignment">
-          <style:list-level-label-alignment text:label-followed-by="listtab" text:list-tab-stop-position="2.25in" fo:text-indent="-0.25in" fo:margin-left="2.25in"/>
-        </style:list-level-properties>
-      </text:list-level-style-bullet>
-      <text:list-level-style-bullet text:level="9" text:style-name="Bullet_20_Symbols" text:bullet-char="▪">
-        <style:list-level-properties text:list-level-position-and-space-mode="label-alignment">
-          <style:list-level-label-alignment text:label-followed-by="listtab" text:list-tab-stop-position="2.5in" fo:text-indent="-0.25in" fo:margin-left="2.5in"/>
-        </style:list-level-properties>
-      </text:list-level-style-bullet>
-      <text:list-level-style-bullet text:level="10" text:style-name="Bullet_20_Symbols" text:bullet-char="•">
-        <style:list-level-properties text:list-level-position-and-space-mode="label-alignment">
-          <style:list-level-label-alignment text:label-followed-by="listtab" text:list-tab-stop-position="2.75in" fo:text-indent="-0.25in" fo:margin-left="2.75in"/>
-        </style:list-level-properties>
-      </text:list-level-style-bullet>
+      </text:list-level-style-number>
     </text:list-style>
   </office:automatic-styles>
   <office:body>
@@ -992,11 +968,11 @@
         <text:sequence-decl text:display-outline-level="0" text:name="Drawing"/>
         <text:sequence-decl text:display-outline-level="0" text:name="Figure"/>
       </text:sequence-decls>
-      <text:p text:style-name="P16">By Jupiter!</text:p>
-      <text:p text:style-name="P12">An Introduction to JUnit 5</text:p>
-      <text:list xml:id="list2226883543" text:style-name="WWNum3">
-        <text:list-item>
-          <text:p text:style-name="P18">Document Facets</text:p>
+      <text:p text:style-name="P25">By Jupiter!</text:p>
+      <text:p text:style-name="P19">An Introduction to JUnit 5</text:p>
+      <text:list xml:id="list814155442" text:style-name="WWNum3">
+        <text:list-item>
+          <text:p text:style-name="P22">Document Facets</text:p>
         </text:list-item>
       </text:list>
       <table:table table:name="Table1" table:style-name="Table1">
@@ -1004,34 +980,34 @@
         <table:table-column table:style-name="Table1.B"/>
         <table:table-row table:style-name="Table1.1">
           <table:table-cell table:style-name="Table1.A1" office:value-type="string">
-            <text:p text:style-name="P11">Purpose</text:p>
+            <text:p text:style-name="P18">Purpose</text:p>
           </table:table-cell>
           <table:table-cell table:style-name="Table1.B1" office:value-type="string">
-            <text:p text:style-name="P13">Introduce the power of JUnit 5.</text:p>
+            <text:p text:style-name="P20">Introduce the power of JUnit 5.</text:p>
           </table:table-cell>
         </table:table-row>
         <table:table-row table:style-name="Table1.1">
           <table:table-cell table:style-name="Table1.A2" office:value-type="string">
-            <text:p text:style-name="P11">Audience</text:p>
+            <text:p text:style-name="P18">Audience</text:p>
           </table:table-cell>
           <table:table-cell table:style-name="Table1.B2" office:value-type="string">
-            <text:p text:style-name="P13">Technical for Software Developers</text:p>
+            <text:p text:style-name="P20">Technical for Software Developers</text:p>
           </table:table-cell>
         </table:table-row>
         <table:table-row table:style-name="Table1.1">
           <table:table-cell table:style-name="Table1.A2" office:value-type="string">
-            <text:p text:style-name="P11">Benefits</text:p>
+            <text:p text:style-name="P18">Benefits</text:p>
           </table:table-cell>
           <table:table-cell table:style-name="Table1.B2" office:value-type="string">
-            <text:p text:style-name="P13">New features such as Exception Verification and upgraded Parameterized Tests.</text:p>
+            <text:p text:style-name="P20">New features such as Exception Verification and upgraded Parameterized Tests.</text:p>
           </table:table-cell>
         </table:table-row>
         <table:table-row table:style-name="Table1.1">
           <table:table-cell table:style-name="Table1.A2" office:value-type="string">
-            <text:p text:style-name="P11">Actions</text:p>
+            <text:p text:style-name="P18">Actions</text:p>
           </table:table-cell>
           <table:table-cell table:style-name="Table1.B2" office:value-type="string">
-            <text:p text:style-name="P13">Adopt JUnit 5 for testing.</text:p>
+            <text:p text:style-name="P20">Adopt JUnit 5 for testing.</text:p>
           </table:table-cell>
         </table:table-row>
       </table:table>
@@ -1053,7 +1029,7 @@
         <text:line-break/>
         In his off-hours, he sings in a choir, exchanges bad jokes and horrible puns with his wife and two sons, and fixes things around his house.  Lots of things around his house. 
       </text:p>
-      <text:h text:style-name="P14" text:outline-level="1">Introduction</text:h>
+      <text:h text:style-name="P24" text:outline-level="1">Introduction</text:h>
       <text:h text:style-name="Heading_20_2" text:outline-level="2">Opening Joke</text:h>
       <text:h text:style-name="Heading_20_2" text:outline-level="2">Why Test</text:h>
       <text:p text:style-name="P7">
@@ -1064,14 +1040,14 @@
         So why do it.
       </text:p>
       <text:h text:style-name="Heading_20_3" text:outline-level="3">To Insure Quality</text:h>
-      <text:p text:style-name="P44">
+      <text:p text:style-name="P15">
         This is the primary reason we write tests. 
         <text:s/>
         We need to insure:
       </text:p>
-      <text:list xml:id="list683718080" text:style-name="L1">
-        <text:list-item>
-          <text:p text:style-name="P20">
+      <text:list xml:id="list821292776" text:style-name="L1">
+        <text:list-item>
+          <text:p text:style-name="P27">
             <text:span text:style-name="T3">Is the code </text:span>
             <text:span text:style-name="T5">a</text:span>
             <text:span text:style-name="T4">ccura</text:span>
@@ -1085,7 +1061,7 @@
           </text:p>
         </text:list-item>
         <text:list-item>
-          <text:p text:style-name="P19">
+          <text:p text:style-name="P26">
             <text:span text:style-name="T3">Is the code </text:span>
             <text:span text:style-name="T5">functional</text:span>
             <text:span text:style-name="T3">
@@ -1096,14 +1072,14 @@
           </text:p>
         </text:list-item>
         <text:list-item>
-          <text:p text:style-name="P21">Is the code defect-free? Testing helps simplify the debugging process by narrowing the location of defects.</text:p>
+          <text:p text:style-name="P28">Is the code defect-free? Testing helps simplify the debugging process by narrowing the location of defects.</text:p>
         </text:list-item>
       </text:list>
       <text:h text:style-name="Heading_20_3" text:outline-level="3">
         To Document The Business Requirements 
         <text:span text:style-name="T3">And Design</text:span>
       </text:h>
-      <text:p text:style-name="P44">
+      <text:p text:style-name="P15">
         How do we document the business requirements and design? 
         <text:s/>
         In the “bad old waterfall” days, we used to create UML diagrams to architect and communicate design. 
@@ -1120,191 +1096,191 @@
         <text:s/>
         Unit test can document the system when nothing else does.
       </text:p>
-      <text:list xml:id="list751984112" text:style-name="L2">
-        <text:list-item>
-          <text:p text:style-name="P23">
+      <text:list xml:id="list4080320178" text:style-name="L2">
+        <text:list-item>
+          <text:p text:style-name="P30">
             Testing a piece of code forces you to define 
             <text:span text:style-name="T3">for</text:span>
              what that code is responsible.
           </text:p>
         </text:list-item>
         <text:list-item>
-          <text:p text:style-name="P23">
+          <text:p text:style-name="P30">
             Writing the test first forces you to think through your design and what it must accomplish before you write the code. 
             <text:s/>
-            <text:span text:style-name="T13">Save your notes!</text:span>
+            <text:span text:style-name="T15">Save your notes!</text:span>
           </text:p>
         </text:list-item>
       </text:list>
       <text:h text:style-name="Heading_20_3" text:outline-level="3">To Make The Process More Agile</text:h>
-      <text:p text:style-name="P44">
+      <text:p text:style-name="P15">
         Agile methodologies are less cumbersome, which is the point. 
         <text:s/>
         Testing helps by:
       </text:p>
-      <text:list xml:id="list2976323621" text:style-name="L3">
-        <text:list-item>
-          <text:p text:style-name="P22">
+      <text:list xml:id="list3861727023" text:style-name="L3">
+        <text:list-item>
+          <text:p text:style-name="P29">
             Mak
-            <text:span text:style-name="T13">ing</text:span>
+            <text:span text:style-name="T15">ing</text:span>
              refactoring 
-            <text:span text:style-name="T13">a</text:span>
+            <text:span text:style-name="T15">a</text:span>
              safer 
-            <text:span text:style-name="T13">process</text:span>
+            <text:span text:style-name="T15">process</text:span>
             .
           </text:p>
         </text:list-item>
         <text:list-item>
-          <text:p text:style-name="P24">Facilitates small, incremental changes.</text:p>
+          <text:p text:style-name="P31">Facilitates small, incremental changes.</text:p>
         </text:list-item>
       </text:list>
-      <text:p text:style-name="P26">
-        <text:span text:style-name="T13">On the other hand, testing</text:span>
+      <text:p text:style-name="P10">
+        <text:span text:style-name="T15">On the other hand, testing</text:span>
          makes re-purposing the code harder.
       </text:p>
       <text:h text:style-name="Heading_20_3" text:outline-level="3">Makes Coding Better, Faster, and Cheaper</text:h>
-      <text:p text:style-name="P45">
+      <text:p text:style-name="P16">
         Testing helps agile realize its potential to make the development process less expensive. 
         <text:s/>
         It helps by:
       </text:p>
-      <text:list xml:id="list1609521600" text:style-name="L4">
-        <text:list-item>
-          <text:p text:style-name="P25">
+      <text:list xml:id="list3410200126" text:style-name="L4">
+        <text:list-item>
+          <text:p text:style-name="P32">
             Find
-            <text:span text:style-name="T14">ing</text:span>
+            <text:span text:style-name="T16">ing</text:span>
              defects sooner.
           </text:p>
         </text:list-item>
         <text:list-item>
-          <text:p text:style-name="P25">
+          <text:p text:style-name="P32">
             Keep
-            <text:span text:style-name="T14">ing</text:span>
+            <text:span text:style-name="T16">ing</text:span>
              each change small and focused.
           </text:p>
         </text:list-item>
       </text:list>
-      <text:h text:style-name="P17" text:outline-level="2">
+      <text:h text:style-name="P21" text:outline-level="2">
         <text:soft-page-break/>
         Presentation Goals
       </text:h>
-      <text:p text:style-name="P45">So these are the goals of this presentation:</text:p>
-      <text:list xml:id="list3386415170" text:style-name="L5">
-        <text:list-item>
-          <text:p text:style-name="P27">
-            <text:span text:style-name="T14">Identify t</text:span>
+      <text:p text:style-name="P16">So these are the goals of this presentation:</text:p>
+      <text:list xml:id="list3505459888" text:style-name="L5">
+        <text:list-item>
+          <text:p text:style-name="P33">
+            <text:span text:style-name="T16">Identify t</text:span>
             he pieces of JUnit5
           </text:p>
         </text:list-item>
         <text:list-item>
-          <text:p text:style-name="P27">
-            <text:span text:style-name="T14">Show h</text:span>
+          <text:p text:style-name="P33">
+            <text:span text:style-name="T16">Show h</text:span>
             ow to run JUnit5
           </text:p>
         </text:list-item>
         <text:list-item>
-          <text:p text:style-name="P27">
-            <text:span text:style-name="T14">Give examples of the b</text:span>
+          <text:p text:style-name="P33">
+            <text:span text:style-name="T16">Give examples of the b</text:span>
             asic 
-            <text:span text:style-name="T14">f</text:span>
+            <text:span text:style-name="T16">f</text:span>
             eatures 
-            <text:span text:style-name="T14">o</text:span>
+            <text:span text:style-name="T16">o</text:span>
             f JUnit5
           </text:p>
         </text:list-item>
         <text:list-item>
-          <text:p text:style-name="P27">
-            <text:span text:style-name="T14">Provide a s</text:span>
+          <text:p text:style-name="P33">
+            <text:span text:style-name="T16">Provide a s</text:span>
             ummary of 
-            <text:span text:style-name="T14">a</text:span>
+            <text:span text:style-name="T16">a</text:span>
             dvanced 
-            <text:span text:style-name="T14">f</text:span>
+            <text:span text:style-name="T16">f</text:span>
             eatures
           </text:p>
         </text:list-item>
       </text:list>
-      <text:p text:style-name="P28">
-        <text:span text:style-name="T14">And realize my daily goal of e</text:span>
+      <text:p text:style-name="P11">
+        <text:span text:style-name="T16">And realize my daily goal of e</text:span>
         at something I’ll regret tomorrow
       </text:p>
       <text:h text:style-name="Heading_20_2" text:outline-level="2">
-        <text:span text:style-name="T8">The Pieces of</text:span>
+        <text:span text:style-name="T9">The Pieces of</text:span>
          JUnit5
       </text:h>
-      <text:p text:style-name="P45">JUnit5 has three pieces:</text:p>
-      <text:p text:style-name="P46">JUnit5 = JUnit Platform + JUnit Jupiter + JUnit Vintage</text:p>
-      <text:p text:style-name="P45">Where:</text:p>
-      <text:list xml:id="list806277427" text:style-name="L12">
-        <text:list-item>
-          <text:p text:style-name="P47">JUnit Platform:</text:p>
+      <text:p text:style-name="P16">JUnit5 has three pieces:</text:p>
+      <text:p text:style-name="P12">JUnit5 = JUnit Platform + JUnit Jupiter + JUnit Vintage</text:p>
+      <text:p text:style-name="P16">Where:</text:p>
+      <text:list xml:id="list1161578757" text:style-name="L6">
+        <text:list-item>
+          <text:p text:style-name="P35">JUnit Platform:</text:p>
         </text:list-item>
       </text:list>
-      <text:list xml:id="list1741240662" text:style-name="WWNum5">
+      <text:list xml:id="list3470269318" text:style-name="WWNum5">
         <text:list-item>
           <text:list>
             <text:list-item>
-              <text:p text:style-name="P30">
-                <text:span text:style-name="T7">Test engine</text:span>
+              <text:p text:style-name="P36">
+                <text:span text:style-name="T8">Test engine</text:span>
                  for running tests on the JVM
               </text:p>
             </text:list-item>
             <text:list-item>
-              <text:p text:style-name="P30">
+              <text:p text:style-name="P36">
                 Includes the 
-                <text:span text:style-name="T7">test engine</text:span>
+                <text:span text:style-name="T8">test engine</text:span>
                  API for developing testing frameworks
               </text:p>
             </text:list-item>
             <text:list-item>
-              <text:p text:style-name="P30">
+              <text:p text:style-name="P36">
                 Existing 
-                <text:span text:style-name="T8">engines</text:span>
+                <text:span text:style-name="T9">engines</text:span>
                  include 
               </text:p>
               <text:list>
                 <text:list-item>
-                  <text:p text:style-name="P30">Console Launcher</text:p>
+                  <text:p text:style-name="P36">Console Launcher</text:p>
                 </text:list-item>
                 <text:list-item>
-                  <text:p text:style-name="P30">JUnit4 runner</text:p>
+                  <text:p text:style-name="P36">JUnit4 runner</text:p>
                 </text:list-item>
                 <text:list-item>
-                  <text:p text:style-name="P30">IDE support for Eclipse, Intellij, Netbeans, Visual Studio Code, etc.</text:p>
+                  <text:p text:style-name="P36">IDE support for Eclipse, Intellij, Netbeans, Visual Studio Code, etc.</text:p>
                 </text:list-item>
                 <text:list-item>
-                  <text:p text:style-name="P30">Build tools: Ant, Maven, Gradle, etc.</text:p>
+                  <text:p text:style-name="P36">Build tools: Ant, Maven, Gradle, etc.</text:p>
                 </text:list-item>
               </text:list>
             </text:list-item>
           </text:list>
         </text:list-item>
         <text:list-item>
-          <text:p text:style-name="P30">JUnit Jupiter:</text:p>
+          <text:p text:style-name="P36">JUnit Jupiter:</text:p>
         </text:list-item>
       </text:list>
-      <text:list xml:id="list1717205500" text:style-name="WWNum6">
+      <text:list xml:id="list20258308" text:style-name="WWNum6">
         <text:list-item>
           <text:list>
             <text:list-item>
-              <text:p text:style-name="P31">JUnit5 programming model</text:p>
+              <text:p text:style-name="P37">JUnit5 programming model</text:p>
             </text:list-item>
             <text:list-item>
-              <text:p text:style-name="P31">JUnit5 extension model</text:p>
+              <text:p text:style-name="P37">JUnit5 extension model</text:p>
             </text:list-item>
           </text:list>
         </text:list-item>
       </text:list>
-      <text:list xml:id="list478632919" text:style-name="L13">
-        <text:list-item>
-          <text:p text:style-name="P48">JUnit Vintage:</text:p>
+      <text:list xml:id="list383016561" text:style-name="L7">
+        <text:list-item>
+          <text:p text:style-name="P38">JUnit Vintage:</text:p>
           <text:list>
             <text:list-item>
-              <text:p text:style-name="P29">Works with JUnit3 and JUnit4 APIs (except for rules).</text:p>
+              <text:p text:style-name="P34">Works with JUnit3 and JUnit4 APIs (except for rules).</text:p>
             </text:list-item>
             <text:list-item>
-              <text:p text:style-name="P48">
+              <text:p text:style-name="P38">
                 Provides a 
-                <text:span text:style-name="T7">test engine</text:span>
+                <text:span text:style-name="T8">test engine</text:span>
                  for JUnit3 and JUnit4
               </text:p>
             </text:list-item>
@@ -1321,81 +1297,81 @@
         While this is not correct semantically, most people will understand by context.
       </text:p>
       <text:h text:style-name="Heading_20_2" text:outline-level="2">Why Move To JUnit5</text:h>
-      <text:p text:style-name="P49">
+      <text:p text:style-name="P17">
         So why bother? 
         <text:s/>
         Why move to JUnit5?
       </text:p>
-      <text:list xml:id="list3672111495" text:style-name="L6">
-        <text:list-item>
-          <text:p text:style-name="P32">
+      <text:list xml:id="list1463159993" text:style-name="L8">
+        <text:list-item>
+          <text:p text:style-name="P39">
             <text:soft-page-break/>
             Gentle migration: 
-            <text:span text:style-name="T8">little</text:span>
+            <text:span text:style-name="T9">little</text:span>
              conflict between 
-            <text:span text:style-name="T7">JUnit3,</text:span>
+            <text:span text:style-name="T8">JUnit3,</text:span>
              JUnit4, and JUnit Jupiter
           </text:p>
         </text:list-item>
         <text:list-item>
-          <text:p text:style-name="P32">Enhanced reporting tools</text:p>
-        </text:list-item>
-        <text:list-item>
-          <text:p text:style-name="P32">Finer-grained execution control</text:p>
-        </text:list-item>
-        <text:list-item>
-          <text:p text:style-name="P32">Dependency injection</text:p>
-        </text:list-item>
-        <text:list-item>
-          <text:p text:style-name="P32">Multiple executions of tests with different values</text:p>
-        </text:list-item>
-        <text:list-item>
-          <text:p text:style-name="P32">
+          <text:p text:style-name="P39">Enhanced reporting tools</text:p>
+        </text:list-item>
+        <text:list-item>
+          <text:p text:style-name="P39">Finer-grained execution control</text:p>
+        </text:list-item>
+        <text:list-item>
+          <text:p text:style-name="P39">Dependency injection</text:p>
+        </text:list-item>
+        <text:list-item>
+          <text:p text:style-name="P39">Multiple executions of tests with different values</text:p>
+        </text:list-item>
+        <text:list-item>
+          <text:p text:style-name="P39">
             Test templates, dynamic tests, and 
-            <text:span text:style-name="T7">an</text:span>
+            <text:span text:style-name="T8">an</text:span>
              extension framework
           </text:p>
         </text:list-item>
         <text:list-item>
-          <text:p text:style-name="P33">Works with Kotlin</text:p>
+          <text:p text:style-name="P40">Works with Kotlin</text:p>
         </text:list-item>
       </text:list>
       <text:h text:style-name="Heading_20_2" text:outline-level="2">
         Alternative 
         <text:span text:style-name="T2">Testing Frameworks</text:span>
       </text:h>
-      <text:p text:style-name="P49">Before we dive into the depths of JUnit5, I do want to mention there are other frameworks:</text:p>
-      <text:list xml:id="list204206488242988" text:continue-numbering="true" text:style-name="L6">
-        <text:list-item>
-          <text:p text:style-name="P34">JUnit4</text:p>
-        </text:list-item>
-        <text:list-item>
-          <text:p text:style-name="P34">NGTest</text:p>
-        </text:list-item>
-        <text:list-item>
-          <text:p text:style-name="P34">Groovy</text:p>
-        </text:list-item>
-        <text:list-item>
-          <text:p text:style-name="P35">Spock</text:p>
+      <text:p text:style-name="P17">Before we dive into the depths of JUnit5, I do want to mention there are other frameworks:</text:p>
+      <text:list xml:id="list135233693193230" text:continue-numbering="true" text:style-name="L8">
+        <text:list-item>
+          <text:p text:style-name="P41">JUnit4</text:p>
+        </text:list-item>
+        <text:list-item>
+          <text:p text:style-name="P41">NGTest</text:p>
+        </text:list-item>
+        <text:list-item>
+          <text:p text:style-name="P41">Groovy</text:p>
+        </text:list-item>
+        <text:list-item>
+          <text:p text:style-name="P42">Spock</text:p>
         </text:list-item>
       </text:list>
-      <text:p text:style-name="P49">The advantages of JUnit5 is:</text:p>
-      <text:list xml:id="list2866310437" text:style-name="L14">
-        <text:list-item>
-          <text:p text:style-name="P50">Migration from JUnit4 is gentle.</text:p>
-        </text:list-item>
-        <text:list-item>
-          <text:p text:style-name="P50">Not having used NGTest, I can’t make a comparison.</text:p>
-        </text:list-item>
-        <text:list-item>
-          <text:p text:style-name="P50">
+      <text:p text:style-name="P17">The advantages of JUnit5 is:</text:p>
+      <text:list xml:id="list3016502631" text:style-name="L9">
+        <text:list-item>
+          <text:p text:style-name="P43">Migration from JUnit4 is gentle.</text:p>
+        </text:list-item>
+        <text:list-item>
+          <text:p text:style-name="P43">Not having used NGTest, I can’t make a comparison.</text:p>
+        </text:list-item>
+        <text:list-item>
+          <text:p text:style-name="P43">
             Groovy is another language to learn. 
             <text:s/>
             Not everyone knows it.
           </text:p>
         </text:list-item>
         <text:list-item>
-          <text:p text:style-name="P50">
+          <text:p text:style-name="P43">
             Spock is a nice framework, but it rests on Groovy. 
             <text:s/>
             See above.
@@ -1408,64 +1384,64 @@
         JUnit 5 can be run in many ways. 
         <text:s/>
         However, if we set up our projects in a Maven or Gradle environment, we can let the 
-        <text:span text:style-name="T15">build tool</text:span>
+        <text:span text:style-name="T17">build tool</text:span>
          do the “heavy lifting” to pull in the libraries and configure itself to run.
       </text:p>
       <text:p text:style-name="P9">So here are various ways to run JUnit5</text:p>
       <text:h text:style-name="Heading_20_3" text:outline-level="3">JUnit5 Alone In Maven</text:h>
       <text:p text:style-name="P4">
-        <text:span text:style-name="T10">Example: </text:span>
+        <text:span text:style-name="T11">Example: </text:span>
         a010-solo-maven
       </text:p>
-      <text:p text:style-name="P37">Running JUnit5 without any additional libraries is simple:</text:p>
-      <text:list xml:id="list1020433262" text:style-name="L7">
-        <text:list-item>
-          <text:p text:style-name="P38">
-            <text:span text:style-name="T11">Add a dependency for </text:span>
+      <text:p text:style-name="P13">Running JUnit5 without any additional libraries is simple:</text:p>
+      <text:list xml:id="list422499384" text:style-name="L10">
+        <text:list-item>
+          <text:p text:style-name="P44">
+            <text:span text:style-name="T12">Add a dependency for </text:span>
             <text:span text:style-name="T6">org.junit.jupiter:junit-jupiter:5.4.0</text:span>
           </text:p>
         </text:list-item>
         <text:list-item>
-          <text:p text:style-name="P39">
+          <text:p text:style-name="P46">
             <text:soft-page-break/>
-            <text:span text:style-name="T12">Make sure your </text:span>
+            <text:span text:style-name="T13">Make sure your </text:span>
             <text:span text:style-name="T4">maven-surefire-plugin</text:span>
             <text:span text:style-name="T6"> </text:span>
-            <text:span text:style-name="T12">is version</text:span>
+            <text:span text:style-name="T13">is version</text:span>
             <text:span text:style-name="T6"> 2.22.1 </text:span>
-            <text:span text:style-name="T12">or higher.</text:span>
+            <text:span text:style-name="T13">or higher.</text:span>
           </text:p>
         </text:list-item>
       </text:list>
-      <text:h text:style-name="P15" text:outline-level="3">JUnit5 In Gradle</text:h>
+      <text:h text:style-name="P23" text:outline-level="3">JUnit5 In Gradle</text:h>
       <text:p text:style-name="P4">
-        <text:span text:style-name="T10">Example: </text:span>
+        <text:span text:style-name="T11">Example: </text:span>
         a011-solo-gradle
       </text:p>
-      <text:p text:style-name="P37">Running JUnit5 without any additional libraries is simple in Gradle as well:</text:p>
-      <text:list xml:id="list3336489644" text:style-name="L8">
-        <text:list-item>
-          <text:p text:style-name="P43">
-            <text:span text:style-name="T11">Add a dependency for </text:span>
+      <text:p text:style-name="P13">Running JUnit5 without any additional libraries is simple in Gradle as well:</text:p>
+      <text:list xml:id="list2713626629" text:style-name="L11">
+        <text:list-item>
+          <text:p text:style-name="P49">
+            <text:span text:style-name="T12">Add a dependency for </text:span>
             <text:span text:style-name="T6">org.junit.jupiter:junit-jupiter:5.4.0</text:span>
           </text:p>
         </text:list-item>
         <text:list-item>
-          <text:p text:style-name="P40">
-            <text:span text:style-name="T12">In the </text:span>
+          <text:p text:style-name="P48">
+            <text:span text:style-name="T13">In the </text:span>
             <text:span text:style-name="T4">test</text:span>
-            <text:span text:style-name="T12"> task add the </text:span>
+            <text:span text:style-name="T13"> task add the </text:span>
             <text:span text:style-name="T4">useJUnitPlatform()</text:span>
-            <text:span text:style-name="T12"> command</text:span>
+            <text:span text:style-name="T13"> command</text:span>
           </text:p>
         </text:list-item>
       </text:list>
-      <text:p text:style-name="P41">
-        <text:span text:style-name="T12">See the </text:span>
+      <text:p text:style-name="P14">
+        <text:span text:style-name="T13">See the </text:span>
         <text:a xlink:type="simple" xlink:href="https://docs.gradle.org/4.6/release-notes.html" text:style-name="Internet_20_link" text:visited-style-name="Visited_20_Internet_20_Link">
-          <text:span text:style-name="T12">Gradle Release Notes</text:span>
+          <text:span text:style-name="T13">Gradle Release Notes</text:span>
         </text:a>
-        <text:span text:style-name="T12"> for more details.</text:span>
+        <text:span text:style-name="T13"> for more details.</text:span>
       </text:p>
       <text:h text:style-name="Heading_20_3" text:outline-level="3">
         Running JUnit
@@ -1474,10 +1450,70 @@
         <text:span text:style-name="T2">4 In Maven</text:span>
       </text:h>
       <text:p text:style-name="P4">
-        <text:span text:style-name="T15">Example: </text:span>
+        <text:span text:style-name="T17">Example: </text:span>
         a020-junit4-and-5-maven
       </text:p>
-      <text:p text:style-name="P10">JUnit 5 can run with JUnit 4, as well.</text:p>
+      <text:p text:style-name="P53">
+        JUnit 5 can run with JUnit 4, as well, 
+        <text:span text:style-name="T18">with just a few more complications:</text:span>
+      </text:p>
+      <text:list xml:id="list135233080616922" text:continue-list="list422499384" text:style-name="L10">
+        <text:list-item text:start-value="1">
+          <text:p text:style-name="P45">
+            <text:span text:style-name="T12">Add a dependency for </text:span>
+            <text:span text:style-name="T6">org.junit.jupiter:junit-jupiter:5.4.0</text:span>
+          </text:p>
+        </text:list-item>
+        <text:list-item>
+          <text:p text:style-name="P47">
+            <text:span text:style-name="T13">Make sure your </text:span>
+            <text:span text:style-name="T4">maven-surefire-plugin </text:span>
+            <text:span text:style-name="T13">is version</text:span>
+            <text:span text:style-name="T4"> 2.22.1 </text:span>
+            <text:span text:style-name="T13">or higher.</text:span>
+          </text:p>
+        </text:list-item>
+      </text:list>
+      <text:p text:style-name="P54">
+        <text:span text:style-name="T13">And also:</text:span>
+      </text:p>
+      <text:list xml:id="list135232879605358" text:continue-numbering="true" text:style-name="L10">
+        <text:list-item>
+          <text:p text:style-name="P55">
+            <text:span text:style-name="T6">Add a dependency for org.junit.</text:span>
+            <text:span text:style-name="T4">jupiter</text:span>
+            <text:span text:style-name="T6">:junit-</text:span>
+            <text:span text:style-name="T4">jupiter</text:span>
+            <text:span text:style-name="T6">-engine:5.4.0</text:span>
+          </text:p>
+        </text:list-item>
+        <text:list-item>
+          <text:p text:style-name="P45">
+            <text:span text:style-name="T14">Add a dependency for </text:span>
+            <text:span text:style-name="T6">junit:junit:</text:span>
+            <text:span text:style-name="T7">4.12</text:span>
+          </text:p>
+        </text:list-item>
+        <text:list-item>
+          <text:p text:style-name="P55">
+            <text:span text:style-name="T6">Add a dependency for org.junit.</text:span>
+            <text:span text:style-name="T4">vintage</text:span>
+            <text:span text:style-name="T6">:junit-</text:span>
+            <text:span text:style-name="T4">vintage-engine</text:span>
+            <text:span text:style-name="T6">:5.4.0</text:span>
+          </text:p>
+        </text:list-item>
+      </text:list>
+      <text:p text:style-name="P52">
+        Step 3 above is not strictly necessar
+        <text:span text:style-name="T19">
+          y. 
+          <text:s/>
+          However, the Intellij IDEA 2018.3.4 IDE had random issues without the Jupiter test engine being explicitly set as a dependency. 
+          <text:s/>
+          As I was never able to identify the issue, I recommend keeping step 3 in as a work-around.
+        </text:span>
+      </text:p>
       <text:h text:style-name="Heading_20_3" text:outline-level="3">Running JUnit5 With Spring Test And Mockito</text:h>
       <text:p text:style-name="P4">a030-spring-test-mockito-maven</text:p>
       <text:h text:style-name="Heading_20_2" text:outline-level="2">JUnit5 Features</text:h>
@@ -1485,7 +1521,10 @@
       <text:p text:style-name="P5">b020-display-names-and-nesting-maven</text:p>
       <text:h text:style-name="Heading_20_3" text:outline-level="3">Nested Tests</text:h>
       <text:p text:style-name="P5">b020-display-names-and-nesting-maven</text:p>
-      <text:h text:style-name="Heading_20_3" text:outline-level="3">Execution Control</text:h>
+      <text:h text:style-name="Heading_20_3" text:outline-level="3">
+        <text:soft-page-break/>
+        Execution Control
+      </text:h>
       <text:h text:style-name="Heading_20_4" text:outline-level="4">Test Life-Cycle</text:h>
       <text:p text:style-name="P5">b030-life-cycle-maven</text:p>
       <text:h text:style-name="Heading_20_4" text:outline-level="4">Tagging And Filtering</text:h>
@@ -1494,14 +1533,11 @@
       <text:p text:style-name="P5">b050-assumptions-maven</text:p>
       <text:h text:style-name="Heading_20_4" text:outline-level="4">Ordering Test Sequence</text:h>
       <text:p text:style-name="P5">b060-ordering-maven</text:p>
-      <text:h text:style-name="Heading_20_3" text:outline-level="3">
-        <text:soft-page-break/>
-        Exception Handling
-      </text:h>
+      <text:h text:style-name="Heading_20_3" text:outline-level="3">Exception Handling</text:h>
       <text:p text:style-name="P5">b070-exception-handling-maven</text:p>
       <text:h text:style-name="Heading_20_3" text:outline-level="3">
         Time-
-        <text:span text:style-name="T9">O</text:span>
+        <text:span text:style-name="T10">O</text:span>
         ut Handling
       </text:h>
       <text:p text:style-name="P5">b080-time-out-handling-maven</text:p>
@@ -1517,49 +1553,43 @@
       <text:h text:style-name="Heading_20_3" text:outline-level="3">Parameterized Tests</text:h>
       <text:p text:style-name="P6">b120-parameterized-tests-maven</text:p>
       <text:h text:style-name="Heading_20_2" text:outline-level="2">Additional JUnit5 Features Not Covered</text:h>
-      <text:list xml:id="list3720975256" text:style-name="WWNum11">
-        <text:list-item>
-          <text:p text:style-name="P36">Test Interfaces: for adding default methods to test classes by implementing an interface.</text:p>
-        </text:list-item>
-        <text:list-item>
-          <text:p text:style-name="P36">Test Templates: a generalization of repeated and parameterized tests.</text:p>
-        </text:list-item>
-        <text:list-item>
-          <text:p text:style-name="P36">
+      <text:list xml:id="list2514999796" text:style-name="WWNum11">
+        <text:list-item>
+          <text:p text:style-name="P50">Test Interfaces: for adding default methods to test classes by implementing an interface.</text:p>
+        </text:list-item>
+        <text:list-item>
+          <text:p text:style-name="P50">
+            <text:soft-page-break/>
+            Test Templates: a generalization of repeated and parameterized tests.
+          </text:p>
+        </text:list-item>
+        <text:list-item>
+          <text:p text:style-name="P50">
             Dynamic Tests: tests created at runtime by factories. 
             <text:s/>
             A generalization of Assumptions.
           </text:p>
         </text:list-item>
         <text:list-item>
-          <text:p text:style-name="P36">Parallel Execution: tests running in parallel.</text:p>
-        </text:list-item>
-        <text:list-item>
-          <text:p text:style-name="P36">Extension Model: plugins that add abilities to JUnit.</text:p>
-        </text:list-item>
-        <text:list-item>
-          <text:p text:style-name="P36">Platform API: build your own launchers and engines</text:p>
+          <text:p text:style-name="P50">Parallel Execution: tests running in parallel.</text:p>
+        </text:list-item>
+        <text:list-item>
+          <text:p text:style-name="P50">Extension Model: plugins that add abilities to JUnit.</text:p>
+        </text:list-item>
+        <text:list-item>
+          <text:p text:style-name="P50">Platform API: build your own launchers and engines</text:p>
         </text:list-item>
       </text:list>
-      <text:h text:style-name="Heading_20_1" text:outline-level="1">
-        <text:soft-page-break/>
-        Summary
-      </text:h>
+      <text:h text:style-name="Heading_20_1" text:outline-level="1">Summary</text:h>
       <text:h text:style-name="Heading_20_2" text:outline-level="2">Advantages of JUnit5</text:h>
       <text:h text:style-name="Heading_20_2" text:outline-level="2">Ease of Upgrade</text:h>
       <text:h text:style-name="Heading_20_2" text:outline-level="2">Power</text:h>
       <text:h text:style-name="Heading_20_2" text:outline-level="2">Final Thoughts</text:h>
       <text:h text:style-name="Heading_20_1" text:outline-level="1">Questions</text:h>
       <text:h text:style-name="Heading_20_1" text:outline-level="1">References</text:h>
-      <text:p text:style-name="P42">
-        <text:span text:style-name="T12">https://docs.gradle.org/4.6/release-notes.html</text:span>
-      </text:p>
-      <text:p text:style-name="P42">
-        <text:span text:style-name="T12">https://junit.org/junit5/docs/current/user-guide/</text:span>
-      </text:p>
-      <text:p text:style-name="P42">
-        <text:span text:style-name="T12">https://maven.apache.org/surefire/maven-surefire-plugin/examples/junit-platform.html</text:span>
-      </text:p>
+      <text:p text:style-name="P51">https://docs.gradle.org/4.6/release-notes.html</text:p>
+      <text:p text:style-name="P51">https://junit.org/junit5/docs/current/user-guide/</text:p>
+      <text:p text:style-name="P51">https://maven.apache.org/surefire/maven-surefire-plugin/examples/junit-platform.html</text:p>
       <text:p text:style-name="P3"/>
     </office:text>
   </office:body>
@@ -1572,11 +1602,11 @@
     <meta:initial-creator>Stephen Gelman</meta:initial-creator>
     <meta:creation-date>2019-06-15T12:17:17.863000000</meta:creation-date>
     <meta:generator>LibreOffice/6.2.4.2$Windows_X86_64 LibreOffice_project/2412653d852ce75f65fbfa83fb7e7b669a126d64</meta:generator>
-    <dc:date>2019-06-28T20:42:04.266000000</dc:date>
+    <dc:date>2019-06-29T13:52:31.499000000</dc:date>
     <dc:creator>Stephen Gelman</dc:creator>
-    <meta:editing-duration>PT3H7M50S</meta:editing-duration>
-    <meta:editing-cycles>14</meta:editing-cycles>
-    <meta:document-statistic meta:table-count="1" meta:image-count="0" meta:object-count="0" meta:page-count="8" meta:paragraph-count="149" meta:word-count="1066" meta:character-count="6800" meta:non-whitespace-character-count="5950"/>
+    <meta:editing-duration>PT3H10M19S</meta:editing-duration>
+    <meta:editing-cycles>15</meta:editing-cycles>
+    <meta:document-statistic meta:table-count="1" meta:image-count="0" meta:object-count="0" meta:page-count="8" meta:paragraph-count="156" meta:word-count="1153" meta:character-count="7405" meta:non-whitespace-character-count="6478"/>
   </office:meta>
 </office:document-meta>
 </file>
@@ -1585,7 +1615,7 @@
 <office:document-settings xmlns:office="urn:oasis:names:tc:opendocument:xmlns:office:1.0" xmlns:xlink="http://www.w3.org/1999/xlink" xmlns:config="urn:oasis:names:tc:opendocument:xmlns:config:1.0" xmlns:ooo="http://openoffice.org/2004/office" office:version="1.2">
   <office:settings>
     <config:config-item-set config:name="ooo:view-settings">
-      <config:config-item config:name="ViewAreaTop" config:type="long">116593</config:config-item>
+      <config:config-item config:name="ViewAreaTop" config:type="long">122414</config:config-item>
       <config:config-item config:name="ViewAreaLeft" config:type="long">0</config:config-item>
       <config:config-item config:name="ViewAreaWidth" config:type="long">22250</config:config-item>
       <config:config-item config:name="ViewAreaHeight" config:type="long">12107</config:config-item>
@@ -1594,12 +1624,12 @@
       <config:config-item-map-indexed config:name="Views">
         <config:config-item-map-entry>
           <config:config-item config:name="ViewId" config:type="string">view2</config:config-item>
-          <config:config-item config:name="ViewLeft" config:type="long">8804</config:config-item>
-          <config:config-item config:name="ViewTop" config:type="long">123968</config:config-item>
+          <config:config-item config:name="ViewLeft" config:type="long">11942</config:config-item>
+          <config:config-item config:name="ViewTop" config:type="long">130657</config:config-item>
           <config:config-item config:name="VisibleLeft" config:type="long">0</config:config-item>
-          <config:config-item config:name="VisibleTop" config:type="long">116593</config:config-item>
+          <config:config-item config:name="VisibleTop" config:type="long">122414</config:config-item>
           <config:config-item config:name="VisibleRight" config:type="long">22248</config:config-item>
-          <config:config-item config:name="VisibleBottom" config:type="long">128699</config:config-item>
+          <config:config-item config:name="VisibleBottom" config:type="long">134519</config:config-item>
           <config:config-item config:name="ZoomType" config:type="short">0</config:config-item>
           <config:config-item config:name="ViewLayoutColumns" config:type="short">1</config:config-item>
           <config:config-item config:name="ViewLayoutBookMode" config:type="boolean">false</config:config-item>
@@ -1658,7 +1688,7 @@
       <config:config-item config:name="ConsiderTextWrapOnObjPos" config:type="boolean">false</config:config-item>
       <config:config-item config:name="EmbedFonts" config:type="boolean">false</config:config-item>
       <config:config-item config:name="TableRowKeep" config:type="boolean">false</config:config-item>
-      <config:config-item config:name="TabsRelativeToIndent" config:type="boolean">true</config:config-item>
+      <config:config-item config:name="TabsRelativeToIndent" config:type="boolean">false</config:config-item>
       <config:config-item config:name="IgnoreTabsAndBlanksForLineCalculation" config:type="boolean">false</config:config-item>
       <config:config-item config:name="RsidRoot" config:type="int">630605</config:config-item>
       <config:config-item config:name="LoadReadonly" config:type="boolean">false</config:config-item>
@@ -1666,7 +1696,7 @@
       <config:config-item config:name="UnxForceZeroExtLeading" config:type="boolean">false</config:config-item>
       <config:config-item config:name="UseOldPrinterMetrics" config:type="boolean">false</config:config-item>
       <config:config-item config:name="TabAtLeftIndentForParagraphsInList" config:type="boolean">false</config:config-item>
-      <config:config-item config:name="Rsid" config:type="int">3321900</config:config-item>
+      <config:config-item config:name="Rsid" config:type="int">3530369</config:config-item>
       <config:config-item config:name="EmbedOnlyUsedFonts" config:type="boolean">false</config:config-item>
       <config:config-item config:name="MsWordCompTrailingBlanks" config:type="boolean">false</config:config-item>
       <config:config-item config:name="MathBaselineAlignment" config:type="boolean">true</config:config-item>
@@ -1680,8 +1710,8 @@
       <config:config-item config:name="EmbedComplexScriptFonts" config:type="boolean">true</config:config-item>
       <config:config-item config:name="TabOverMargin" config:type="boolean">false</config:config-item>
       <config:config-item config:name="TreatSingleColumnBreakAsPageBreak" config:type="boolean">false</config:config-item>
-      <config:config-item config:name="SurroundTextWrapSmall" config:type="boolean">false</config:config-item>
-      <config:config-item config:name="ApplyParagraphMarkFormatToNumbering" config:type="boolean">false</config:config-item>
+      <config:config-item config:name="SurroundTextWrapSmall" config:type="boolean">true</config:config-item>
+      <config:config-item config:name="ApplyParagraphMarkFormatToNumbering" config:type="boolean">true</config:config-item>
       <config:config-item config:name="PropLineSpacingShrinksFirstLine" config:type="boolean">true</config:config-item>
       <config:config-item config:name="SubtractFlysAnchoredAtFlys" config:type="boolean">false</config:config-item>
       <config:config-item config:name="DisableOffPagePositioning" config:type="boolean">false</config:config-item>
@@ -1714,6 +1744,7 @@
     <style:font-face style:name="OpenSymbol1" svg:font-family="OpenSymbol" style:font-adornments="Regular" style:font-pitch="variable" style:font-charset="x-symbol"/>
     <style:font-face style:name="Symbol" svg:font-family="Symbol" style:font-adornments="Regular" style:font-family-generic="roman" style:font-pitch="variable" style:font-charset="x-symbol"/>
     <style:font-face style:name="Arial1" svg:font-family="Arial" style:font-family-generic="swiss"/>
+    <style:font-face style:name="Consolas" svg:font-family="Consolas" style:font-family-generic="roman" style:font-pitch="variable"/>
     <style:font-face style:name="Liberation Serif" svg:font-family="'Liberation Serif'" style:font-family-generic="roman" style:font-pitch="variable"/>
     <style:font-face style:name="Liberation Sans" svg:font-family="'Liberation Sans'" style:font-family-generic="swiss" style:font-pitch="variable"/>
     <style:font-face style:name="Arial" svg:font-family="Arial" style:font-family-generic="system" style:font-pitch="variable"/>
@@ -1730,7 +1761,7 @@
       <style:text-properties style:use-window-font-color="true" style:font-name="Liberation Serif" fo:font-size="12pt" fo:language="en" fo:country="US" style:letter-kerning="true" style:font-name-asian="NSimSun" style:font-size-asian="10.5pt" style:language-asian="zh" style:country-asian="CN" style:font-name-complex="Arial" style:font-size-complex="12pt" style:language-complex="hi" style:country-complex="IN"/>
     </style:default-style>
     <style:default-style style:family="paragraph">
-      <style:paragraph-properties fo:orphans="2" fo:widows="2" fo:hyphenation-ladder-count="no-limit" style:text-autospace="ideograph-alpha" style:punctuation-wrap="hanging" style:line-break="strict" style:tab-stop-distance="0.4925in" style:writing-mode="page"/>
+      <style:paragraph-properties fo:orphans="2" fo:widows="2" fo:hyphenation-ladder-count="no-limit" style:text-autospace="ideograph-alpha" style:punctuation-wrap="hanging" style:line-break="strict" style:tab-stop-distance="0.5in" style:writing-mode="page"/>
       <style:text-properties style:use-window-font-color="true" style:font-name="Liberation Serif" fo:font-size="12pt" fo:language="en" fo:country="US" style:letter-kerning="true" style:font-name-asian="NSimSun" style:font-size-asian="10.5pt" style:language-asian="zh" style:country-asian="CN" style:font-name-complex="Arial" style:font-size-complex="12pt" style:language-complex="hi" style:country-complex="IN" fo:hyphenate="false" fo:hyphenation-remain-char-count="2" fo:hyphenation-push-char-count="2"/>
     </style:default-style>
     <style:default-style style:family="table">
@@ -2362,17 +2393,20 @@
     <text:notes-configuration text:note-class="footnote" style:num-format="1" text:start-value="0" text:footnotes-position="page" text:start-numbering-at="document"/>
     <text:notes-configuration text:note-class="endnote" style:num-format="i" text:start-value="0"/>
     <text:linenumbering-configuration text:number-lines="false" text:offset="0.1965in" style:num-format="1" text:number-position="left" text:increment="5"/>
+    <style:default-page-layout>
+      <style:page-layout-properties style:writing-mode="lr-tb" style:layout-grid-standard-mode="true"/>
+    </style:default-page-layout>
   </office:styles>
   <office:automatic-styles>
     <style:page-layout style:name="Mpm1">
-      <style:page-layout-properties fo:page-width="8.5in" fo:page-height="11in" style:num-format="1" style:print-orientation="portrait" fo:margin-top="0.7874in" fo:margin-bottom="0.7874in" fo:margin-left="0.7874in" fo:margin-right="0.7874in" style:writing-mode="lr-tb" style:layout-grid-color="#c0c0c0" style:layout-grid-lines="20" style:layout-grid-base-height="0.278in" style:layout-grid-ruby-height="0.139in" style:layout-grid-mode="none" style:layout-grid-ruby-below="false" style:layout-grid-print="false" style:layout-grid-display="false" style:footnote-max-height="0in">
+      <style:page-layout-properties fo:page-width="8.5in" fo:page-height="11in" style:num-format="1" style:print-orientation="portrait" fo:margin-top="0.7874in" fo:margin-bottom="0.7874in" fo:margin-left="0.7874in" fo:margin-right="0.7874in" style:writing-mode="lr-tb" style:layout-grid-color="#c0c0c0" style:layout-grid-lines="44" style:layout-grid-base-height="0.2165in" style:layout-grid-ruby-height="0in" style:layout-grid-mode="none" style:layout-grid-ruby-below="false" style:layout-grid-print="true" style:layout-grid-display="true" style:layout-grid-base-width="0.1457in" style:layout-grid-snap-to="true" style:footnote-max-height="0in">
         <style:footnote-sep style:width="0.0071in" style:distance-before-sep="0.0398in" style:distance-after-sep="0.0398in" style:line-style="solid" style:adjustment="left" style:rel-width="25%" style:color="#000000"/>
       </style:page-layout-properties>
       <style:header-style/>
       <style:footer-style/>
     </style:page-layout>
     <style:page-layout style:name="Mpm2">
-      <style:page-layout-properties fo:page-width="8.5in" fo:page-height="11in" style:num-format="1" style:print-orientation="portrait" fo:margin-top="0.7874in" fo:margin-bottom="0.7874in" fo:margin-left="0.7874in" fo:margin-right="0.7874in" fo:background-color="transparent" style:writing-mode="lr-tb" style:layout-grid-color="#c0c0c0" style:layout-grid-lines="20" style:layout-grid-base-height="0.278in" style:layout-grid-ruby-height="0.139in" style:layout-grid-mode="none" style:layout-grid-ruby-below="false" style:layout-grid-print="false" style:layout-grid-display="false" draw:fill="none" draw:fill-color="#729fcf" style:footnote-max-height="0in">
+      <style:page-layout-properties fo:page-width="8.5in" fo:page-height="11in" style:num-format="1" style:print-orientation="portrait" fo:margin-top="0.7874in" fo:margin-bottom="0.7874in" fo:margin-left="0.7874in" fo:margin-right="0.7874in" fo:background-color="transparent" style:writing-mode="lr-tb" style:layout-grid-color="#c0c0c0" style:layout-grid-lines="44" style:layout-grid-base-height="0.2165in" style:layout-grid-ruby-height="0in" style:layout-grid-mode="none" style:layout-grid-ruby-below="false" style:layout-grid-print="true" style:layout-grid-display="true" style:layout-grid-base-width="0.1457in" style:layout-grid-snap-to="true" draw:fill="none" draw:fill-color="#729fcf" style:footnote-max-height="0in">
         <style:columns fo:column-count="1" fo:column-gap="0in"/>
         <style:footnote-sep style:width="0.0071in" style:distance-before-sep="0.0402in" style:distance-after-sep="0.0402in" style:line-style="solid" style:adjustment="left" style:rel-width="25%" style:color="#000000"/>
       </style:page-layout-properties>

</xml_diff>

<commit_message>
In the middle of DisplayName tests.
</commit_message>
<xml_diff>
--- a/Introduction To JUnit 5 V2.docx
+++ b/Introduction To JUnit 5 V2.docx
@@ -113,21 +113,23 @@
     <style:style style:name="P17" style:family="paragraph" style:parent-style-name="Text_20_body">
       <style:text-properties officeooo:rsid="0032b02c" officeooo:paragraph-rsid="0032b02c"/>
     </style:style>
-    <style:style style:name="P18" style:family="paragraph" style:parent-style-name="Table_20_Heading">
+    <style:style style:name="P18" style:family="paragraph" style:parent-style-name="Text_20_body">
+      <style:text-properties fo:font-style="normal" officeooo:rsid="002fa418" officeooo:paragraph-rsid="00304c6f" style:font-style-asian="normal" style:font-style-complex="normal"/>
+    </style:style>
+    <style:style style:name="P19" style:family="paragraph" style:parent-style-name="Text_20_body">
+      <style:text-properties fo:font-style="normal" officeooo:rsid="0034c40a" officeooo:paragraph-rsid="0034c40a" style:font-style-asian="normal" style:font-style-complex="normal"/>
+    </style:style>
+    <style:style style:name="P20" style:family="paragraph" style:parent-style-name="Text_20_body">
+      <style:text-properties officeooo:rsid="002f2b3b" officeooo:paragraph-rsid="002f2b3b"/>
+    </style:style>
+    <style:style style:name="P21" style:family="paragraph" style:parent-style-name="Table_20_Heading">
       <style:text-properties officeooo:paragraph-rsid="000b0f71"/>
     </style:style>
-    <style:style style:name="P19" style:family="paragraph" style:parent-style-name="Subtitle">
+    <style:style style:name="P22" style:family="paragraph" style:parent-style-name="Subtitle">
       <style:text-properties officeooo:paragraph-rsid="000b0f71"/>
     </style:style>
-    <style:style style:name="P20" style:family="paragraph" style:parent-style-name="Table_20_Contents">
+    <style:style style:name="P23" style:family="paragraph" style:parent-style-name="Table_20_Contents">
       <style:text-properties officeooo:paragraph-rsid="000b0f71"/>
-    </style:style>
-    <style:style style:name="P21" style:family="paragraph" style:parent-style-name="Heading_20_2">
-      <style:text-properties officeooo:paragraph-rsid="001d1215"/>
-    </style:style>
-    <style:style style:name="P22" style:family="paragraph" style:parent-style-name="Heading" style:list-style-name="WWNum3"/>
-    <style:style style:name="P23" style:family="paragraph" style:parent-style-name="Heading_20_3">
-      <style:text-properties officeooo:paragraph-rsid="002fa418"/>
     </style:style>
     <style:style style:name="P24" style:family="paragraph" style:parent-style-name="Heading_20_1" style:master-page-name="Standard">
       <style:paragraph-properties style:page-number="1" fo:break-before="page"/>
@@ -136,93 +138,133 @@
       <style:paragraph-properties fo:margin-top="0.1665in" fo:margin-bottom="0.0835in" loext:contextual-spacing="false" style:page-number="auto"/>
       <style:text-properties officeooo:paragraph-rsid="000b0f71"/>
     </style:style>
-    <style:style style:name="P26" style:family="paragraph" style:parent-style-name="Text_20_body" style:list-style-name="L1">
+    <style:style style:name="P26" style:family="paragraph" style:parent-style-name="Heading" style:list-style-name="WWNum3"/>
+    <style:style style:name="P27" style:family="paragraph" style:parent-style-name="Text_20_body" style:list-style-name="L1">
       <style:text-properties officeooo:paragraph-rsid="001712e1"/>
     </style:style>
-    <style:style style:name="P27" style:family="paragraph" style:parent-style-name="Text_20_body" style:list-style-name="L1">
+    <style:style style:name="P28" style:family="paragraph" style:parent-style-name="Text_20_body" style:list-style-name="L1">
       <style:text-properties officeooo:rsid="001712e1" officeooo:paragraph-rsid="00193d02"/>
     </style:style>
-    <style:style style:name="P28" style:family="paragraph" style:parent-style-name="Text_20_body" style:list-style-name="L1">
+    <style:style style:name="P29" style:family="paragraph" style:parent-style-name="Text_20_body" style:list-style-name="L1">
       <style:text-properties officeooo:rsid="00193d02" officeooo:paragraph-rsid="00193d02"/>
     </style:style>
-    <style:style style:name="P29" style:family="paragraph" style:parent-style-name="Text_20_body" style:list-style-name="L3">
+    <style:style style:name="P30" style:family="paragraph" style:parent-style-name="Text_20_body" style:list-style-name="L3">
       <style:text-properties officeooo:rsid="00193d02" officeooo:paragraph-rsid="00193d02"/>
     </style:style>
-    <style:style style:name="P30" style:family="paragraph" style:parent-style-name="Text_20_body" style:list-style-name="L2"/>
-    <style:style style:name="P31" style:family="paragraph" style:parent-style-name="Text_20_body" style:list-style-name="L3">
+    <style:style style:name="P31" style:family="paragraph" style:parent-style-name="Text_20_body" style:list-style-name="L2"/>
+    <style:style style:name="P32" style:family="paragraph" style:parent-style-name="Text_20_body" style:list-style-name="L3">
       <style:text-properties officeooo:rsid="001ac1b6" officeooo:paragraph-rsid="00304c6f"/>
     </style:style>
-    <style:style style:name="P32" style:family="paragraph" style:parent-style-name="Text_20_body" style:list-style-name="L4">
+    <style:style style:name="P33" style:family="paragraph" style:parent-style-name="Text_20_body" style:list-style-name="L4">
       <style:text-properties officeooo:rsid="001ac1b6" officeooo:paragraph-rsid="001ac1b6"/>
     </style:style>
-    <style:style style:name="P33" style:family="paragraph" style:parent-style-name="Text_20_body" style:list-style-name="L5">
+    <style:style style:name="P34" style:family="paragraph" style:parent-style-name="Text_20_body" style:list-style-name="L5">
       <style:text-properties officeooo:rsid="001ebd11" officeooo:paragraph-rsid="001ebd11"/>
     </style:style>
-    <style:style style:name="P34" style:family="paragraph" style:parent-style-name="Text_20_body" style:list-style-name="L7">
+    <style:style style:name="P35" style:family="paragraph" style:parent-style-name="Text_20_body" style:list-style-name="L7">
       <style:text-properties officeooo:rsid="001ebd11" officeooo:paragraph-rsid="001ebd11"/>
     </style:style>
-    <style:style style:name="P35" style:family="paragraph" style:parent-style-name="Text_20_body" style:list-style-name="L6">
+    <style:style style:name="P36" style:family="paragraph" style:parent-style-name="Text_20_body" style:list-style-name="L6">
       <style:text-properties officeooo:paragraph-rsid="001c9499"/>
     </style:style>
-    <style:style style:name="P36" style:family="paragraph" style:parent-style-name="Text_20_body" style:list-style-name="WWNum5">
+    <style:style style:name="P37" style:family="paragraph" style:parent-style-name="Text_20_body" style:list-style-name="WWNum5">
       <style:text-properties officeooo:paragraph-rsid="001c9499"/>
     </style:style>
-    <style:style style:name="P37" style:family="paragraph" style:parent-style-name="Text_20_body" style:list-style-name="WWNum6">
+    <style:style style:name="P38" style:family="paragraph" style:parent-style-name="Text_20_body" style:list-style-name="WWNum6">
       <style:text-properties officeooo:paragraph-rsid="001c9499"/>
     </style:style>
-    <style:style style:name="P38" style:family="paragraph" style:parent-style-name="Text_20_body" style:list-style-name="L7">
+    <style:style style:name="P39" style:family="paragraph" style:parent-style-name="Text_20_body" style:list-style-name="L7">
       <style:text-properties officeooo:paragraph-rsid="001c9499"/>
     </style:style>
-    <style:style style:name="P39" style:family="paragraph" style:parent-style-name="Text_20_body" style:list-style-name="L8">
+    <style:style style:name="P40" style:family="paragraph" style:parent-style-name="Text_20_body" style:list-style-name="L8">
       <style:text-properties officeooo:paragraph-rsid="001c9499"/>
     </style:style>
-    <style:style style:name="P40" style:family="paragraph" style:parent-style-name="Text_20_body" style:list-style-name="L8">
+    <style:style style:name="P41" style:family="paragraph" style:parent-style-name="Text_20_body" style:list-style-name="L8">
       <style:text-properties officeooo:paragraph-rsid="001d1215"/>
     </style:style>
-    <style:style style:name="P41" style:family="paragraph" style:parent-style-name="Text_20_body" style:list-style-name="L8">
+    <style:style style:name="P42" style:family="paragraph" style:parent-style-name="Text_20_body" style:list-style-name="L8">
       <style:text-properties officeooo:rsid="001c9499" officeooo:paragraph-rsid="001d1215"/>
     </style:style>
-    <style:style style:name="P42" style:family="paragraph" style:parent-style-name="Text_20_body" style:list-style-name="L8">
+    <style:style style:name="P43" style:family="paragraph" style:parent-style-name="Text_20_body" style:list-style-name="L8">
       <style:text-properties officeooo:rsid="001c9499" officeooo:paragraph-rsid="002883fb"/>
     </style:style>
-    <style:style style:name="P43" style:family="paragraph" style:parent-style-name="Text_20_body" style:list-style-name="L9">
+    <style:style style:name="P44" style:family="paragraph" style:parent-style-name="Text_20_body" style:list-style-name="L9">
       <style:text-properties officeooo:rsid="0032b02c" officeooo:paragraph-rsid="0032b02c"/>
     </style:style>
-    <style:style style:name="P44" style:family="paragraph" style:parent-style-name="Text_20_body" style:list-style-name="L10">
+    <style:style style:name="P45" style:family="paragraph" style:parent-style-name="Text_20_body" style:list-style-name="L10">
       <style:text-properties officeooo:paragraph-rsid="002fa418"/>
     </style:style>
-    <style:style style:name="P45" style:family="paragraph" style:parent-style-name="Text_20_body" style:list-style-name="L10">
+    <style:style style:name="P46" style:family="paragraph" style:parent-style-name="Text_20_body" style:list-style-name="L10">
       <style:text-properties officeooo:paragraph-rsid="0034c40a"/>
     </style:style>
-    <style:style style:name="P46" style:family="paragraph" style:parent-style-name="Text_20_body" style:list-style-name="L10">
+    <style:style style:name="P47" style:family="paragraph" style:parent-style-name="Text_20_body" style:list-style-name="L10">
       <style:text-properties officeooo:rsid="002fa418" officeooo:paragraph-rsid="002fa418"/>
     </style:style>
-    <style:style style:name="P47" style:family="paragraph" style:parent-style-name="Text_20_body" style:list-style-name="L10">
+    <style:style style:name="P48" style:family="paragraph" style:parent-style-name="Text_20_body" style:list-style-name="L10">
       <style:text-properties officeooo:rsid="002fa418" officeooo:paragraph-rsid="0034c40a"/>
     </style:style>
-    <style:style style:name="P48" style:family="paragraph" style:parent-style-name="Text_20_body" style:list-style-name="L11">
+    <style:style style:name="P49" style:family="paragraph" style:parent-style-name="Text_20_body" style:list-style-name="L11">
       <style:text-properties officeooo:rsid="002fa418" officeooo:paragraph-rsid="002fa418"/>
     </style:style>
-    <style:style style:name="P49" style:family="paragraph" style:parent-style-name="Text_20_body" style:list-style-name="L11">
+    <style:style style:name="P50" style:family="paragraph" style:parent-style-name="Text_20_body" style:list-style-name="L11">
       <style:text-properties officeooo:paragraph-rsid="002fa418"/>
     </style:style>
-    <style:style style:name="P50" style:family="paragraph" style:parent-style-name="Text_20_body" style:list-style-name="WWNum11">
+    <style:style style:name="P51" style:family="paragraph" style:parent-style-name="Text_20_body">
+      <style:text-properties fo:font-style="normal" officeooo:rsid="0034c40a" officeooo:paragraph-rsid="0034c40a" style:font-style-asian="normal" style:font-style-complex="normal"/>
+    </style:style>
+    <style:style style:name="P52" style:family="paragraph" style:parent-style-name="Text_20_body" style:list-style-name="L10">
+      <style:text-properties officeooo:rsid="0034c40a" officeooo:paragraph-rsid="0034c40a"/>
+    </style:style>
+    <style:style style:name="P53" style:family="paragraph" style:parent-style-name="Text_20_body" style:list-style-name="WWNum11">
       <style:text-properties officeooo:paragraph-rsid="0024c50f"/>
     </style:style>
-    <style:style style:name="P51" style:family="paragraph" style:parent-style-name="Text_20_body">
-      <style:text-properties fo:font-style="normal" officeooo:rsid="002fa418" officeooo:paragraph-rsid="00304c6f" style:font-style-asian="normal" style:font-style-complex="normal"/>
-    </style:style>
-    <style:style style:name="P52" style:family="paragraph" style:parent-style-name="Text_20_body">
-      <style:text-properties fo:font-style="normal" officeooo:rsid="0034c40a" officeooo:paragraph-rsid="0034c40a" style:font-style-asian="normal" style:font-style-complex="normal"/>
-    </style:style>
-    <style:style style:name="P53" style:family="paragraph" style:parent-style-name="Text_20_body">
-      <style:text-properties officeooo:rsid="002f2b3b" officeooo:paragraph-rsid="002f2b3b"/>
-    </style:style>
     <style:style style:name="P54" style:family="paragraph" style:parent-style-name="Text_20_body">
-      <style:text-properties officeooo:rsid="0034c40a" officeooo:paragraph-rsid="0034c40a"/>
-    </style:style>
-    <style:style style:name="P55" style:family="paragraph" style:parent-style-name="Text_20_body" style:list-style-name="L10">
-      <style:text-properties officeooo:rsid="0034c40a" officeooo:paragraph-rsid="0034c40a"/>
+      <style:text-properties officeooo:rsid="00214bcf" officeooo:paragraph-rsid="00214bcf"/>
+    </style:style>
+    <style:style style:name="P55" style:family="paragraph" style:parent-style-name="Text_20_body">
+      <style:text-properties officeooo:rsid="0037a0b3" officeooo:paragraph-rsid="0037a0b3"/>
+    </style:style>
+    <style:style style:name="P56" style:family="paragraph" style:parent-style-name="Text_20_body" style:list-style-name="L12">
+      <style:text-properties officeooo:rsid="0037a0b3" officeooo:paragraph-rsid="00390373"/>
+    </style:style>
+    <style:style style:name="P57" style:family="paragraph" style:parent-style-name="Text_20_body" style:list-style-name="L12">
+      <style:text-properties officeooo:paragraph-rsid="0037a0b3"/>
+    </style:style>
+    <style:style style:name="P58" style:family="paragraph" style:parent-style-name="Text_20_body" style:list-style-name="L12">
+      <style:text-properties fo:font-style="italic" officeooo:rsid="0037a0b3" officeooo:paragraph-rsid="0037a0b3" style:font-style-asian="italic" style:font-style-complex="italic"/>
+    </style:style>
+    <style:style style:name="P59" style:family="paragraph" style:parent-style-name="Text_20_body" style:list-style-name="L12">
+      <style:text-properties fo:font-style="italic" officeooo:rsid="0037a0b3" officeooo:paragraph-rsid="00390373" style:font-style-asian="italic" style:font-style-complex="italic"/>
+    </style:style>
+    <style:style style:name="P60" style:family="paragraph" style:parent-style-name="Text_20_body" style:list-style-name="L12">
+      <style:text-properties fo:font-style="italic" officeooo:rsid="00390373" officeooo:paragraph-rsid="00390373" style:font-style-asian="italic" style:font-style-complex="italic"/>
+    </style:style>
+    <style:style style:name="P61" style:family="paragraph" style:parent-style-name="Text_20_body">
+      <style:text-properties officeooo:rsid="00390373" officeooo:paragraph-rsid="00390373"/>
+    </style:style>
+    <style:style style:name="P62" style:family="paragraph" style:parent-style-name="Text_20_body">
+      <style:text-properties officeooo:rsid="0039de01" officeooo:paragraph-rsid="0039de01"/>
+    </style:style>
+    <style:style style:name="P63" style:family="paragraph" style:parent-style-name="Text_20_body">
+      <style:text-properties officeooo:rsid="003b7e1f" officeooo:paragraph-rsid="003b7e1f"/>
+    </style:style>
+    <style:style style:name="P64" style:family="paragraph" style:parent-style-name="Text_20_body">
+      <style:text-properties officeooo:rsid="0024c50f" officeooo:paragraph-rsid="0024c50f"/>
+    </style:style>
+    <style:style style:name="P65" style:family="paragraph" style:parent-style-name="Text_20_body">
+      <style:text-properties officeooo:rsid="0040f027" officeooo:paragraph-rsid="0040f027"/>
+    </style:style>
+    <style:style style:name="P66" style:family="paragraph" style:parent-style-name="Text_20_body">
+      <style:text-properties officeooo:paragraph-rsid="00410346"/>
+    </style:style>
+    <style:style style:name="P67" style:family="paragraph" style:parent-style-name="Heading_20_2">
+      <style:text-properties officeooo:paragraph-rsid="001d1215"/>
+    </style:style>
+    <style:style style:name="P68" style:family="paragraph" style:parent-style-name="Heading_20_3">
+      <style:text-properties officeooo:paragraph-rsid="002fa418"/>
+    </style:style>
+    <style:style style:name="P69" style:family="paragraph" style:parent-style-name="Heading_20_3">
+      <style:text-properties officeooo:rsid="0039de01" officeooo:paragraph-rsid="0039de01"/>
     </style:style>
     <style:style style:name="T1" style:family="text">
       <style:text-properties officeooo:rsid="00108e61"/>
@@ -246,40 +288,61 @@
       <style:text-properties fo:font-style="italic" officeooo:rsid="0034c40a" style:font-style-asian="italic" style:font-style-complex="italic"/>
     </style:style>
     <style:style style:name="T8" style:family="text">
+      <style:text-properties fo:font-style="italic" officeooo:rsid="0037a0b3" style:font-style-asian="italic" style:font-style-complex="italic"/>
+    </style:style>
+    <style:style style:name="T9" style:family="text">
+      <style:text-properties fo:font-style="italic" officeooo:rsid="00390373" style:font-style-asian="italic" style:font-style-complex="italic"/>
+    </style:style>
+    <style:style style:name="T10" style:family="text">
       <style:text-properties officeooo:rsid="001c9499"/>
     </style:style>
-    <style:style style:name="T9" style:family="text">
+    <style:style style:name="T11" style:family="text">
       <style:text-properties officeooo:rsid="001ebd11"/>
     </style:style>
-    <style:style style:name="T10" style:family="text">
+    <style:style style:name="T12" style:family="text">
       <style:text-properties officeooo:rsid="0024c50f"/>
     </style:style>
-    <style:style style:name="T11" style:family="text">
+    <style:style style:name="T13" style:family="text">
       <style:text-properties officeooo:rsid="002bdb07"/>
     </style:style>
-    <style:style style:name="T12" style:family="text">
+    <style:style style:name="T14" style:family="text">
       <style:text-properties officeooo:rsid="002fa418"/>
     </style:style>
-    <style:style style:name="T13" style:family="text">
+    <style:style style:name="T15" style:family="text">
       <style:text-properties fo:font-style="normal" style:font-style-asian="normal" style:font-style-complex="normal"/>
     </style:style>
-    <style:style style:name="T14" style:family="text">
+    <style:style style:name="T16" style:family="text">
       <style:text-properties fo:font-style="normal" officeooo:rsid="002fa418" style:font-style-asian="normal" style:font-style-complex="normal"/>
     </style:style>
-    <style:style style:name="T15" style:family="text">
+    <style:style style:name="T17" style:family="text">
       <style:text-properties officeooo:rsid="00304c6f"/>
     </style:style>
-    <style:style style:name="T16" style:family="text">
+    <style:style style:name="T18" style:family="text">
       <style:text-properties officeooo:rsid="0030cc57"/>
     </style:style>
-    <style:style style:name="T17" style:family="text">
+    <style:style style:name="T19" style:family="text">
       <style:text-properties officeooo:rsid="0032b02c"/>
     </style:style>
-    <style:style style:name="T18" style:family="text">
+    <style:style style:name="T20" style:family="text">
       <style:text-properties officeooo:rsid="0033d99e"/>
     </style:style>
-    <style:style style:name="T19" style:family="text">
+    <style:style style:name="T21" style:family="text">
       <style:text-properties officeooo:rsid="0035de81"/>
+    </style:style>
+    <style:style style:name="T22" style:family="text">
+      <style:text-properties officeooo:rsid="0037a0b3"/>
+    </style:style>
+    <style:style style:name="T23" style:family="text">
+      <style:text-properties officeooo:rsid="00390373"/>
+    </style:style>
+    <style:style style:name="T24" style:family="text">
+      <style:text-properties officeooo:rsid="003b7e1f"/>
+    </style:style>
+    <style:style style:name="T25" style:family="text">
+      <style:text-properties officeooo:rsid="003f255d"/>
+    </style:style>
+    <style:style style:name="T26" style:family="text">
+      <style:text-properties officeooo:rsid="00410346"/>
     </style:style>
     <text:list-style style:name="L1">
       <text:list-level-style-bullet text:level="1" text:style-name="Bullet_20_Symbols" text:bullet-char="•">
@@ -854,58 +917,6 @@
       </text:list-level-style-number>
     </text:list-style>
     <text:list-style style:name="L12">
-      <text:list-level-style-number text:level="1" text:style-name="Numbering_20_Symbols" style:num-suffix="." style:num-format="1">
-        <style:list-level-properties text:list-level-position-and-space-mode="label-alignment">
-          <style:list-level-label-alignment text:label-followed-by="listtab" text:list-tab-stop-position="0.5in" fo:text-indent="-0.25in" fo:margin-left="0.5in"/>
-        </style:list-level-properties>
-      </text:list-level-style-number>
-      <text:list-level-style-number text:level="2" text:style-name="Numbering_20_Symbols" style:num-suffix="." style:num-format="1">
-        <style:list-level-properties text:list-level-position-and-space-mode="label-alignment">
-          <style:list-level-label-alignment text:label-followed-by="listtab" text:list-tab-stop-position="0.75in" fo:text-indent="-0.25in" fo:margin-left="0.75in"/>
-        </style:list-level-properties>
-      </text:list-level-style-number>
-      <text:list-level-style-number text:level="3" text:style-name="Numbering_20_Symbols" style:num-suffix="." style:num-format="1">
-        <style:list-level-properties text:list-level-position-and-space-mode="label-alignment">
-          <style:list-level-label-alignment text:label-followed-by="listtab" text:list-tab-stop-position="1in" fo:text-indent="-0.25in" fo:margin-left="1in"/>
-        </style:list-level-properties>
-      </text:list-level-style-number>
-      <text:list-level-style-number text:level="4" text:style-name="Numbering_20_Symbols" style:num-suffix="." style:num-format="1">
-        <style:list-level-properties text:list-level-position-and-space-mode="label-alignment">
-          <style:list-level-label-alignment text:label-followed-by="listtab" text:list-tab-stop-position="1.25in" fo:text-indent="-0.25in" fo:margin-left="1.25in"/>
-        </style:list-level-properties>
-      </text:list-level-style-number>
-      <text:list-level-style-number text:level="5" text:style-name="Numbering_20_Symbols" style:num-suffix="." style:num-format="1">
-        <style:list-level-properties text:list-level-position-and-space-mode="label-alignment">
-          <style:list-level-label-alignment text:label-followed-by="listtab" text:list-tab-stop-position="1.5in" fo:text-indent="-0.25in" fo:margin-left="1.5in"/>
-        </style:list-level-properties>
-      </text:list-level-style-number>
-      <text:list-level-style-number text:level="6" text:style-name="Numbering_20_Symbols" style:num-suffix="." style:num-format="1">
-        <style:list-level-properties text:list-level-position-and-space-mode="label-alignment">
-          <style:list-level-label-alignment text:label-followed-by="listtab" text:list-tab-stop-position="1.75in" fo:text-indent="-0.25in" fo:margin-left="1.75in"/>
-        </style:list-level-properties>
-      </text:list-level-style-number>
-      <text:list-level-style-number text:level="7" text:style-name="Numbering_20_Symbols" style:num-suffix="." style:num-format="1">
-        <style:list-level-properties text:list-level-position-and-space-mode="label-alignment">
-          <style:list-level-label-alignment text:label-followed-by="listtab" text:list-tab-stop-position="2in" fo:text-indent="-0.25in" fo:margin-left="2in"/>
-        </style:list-level-properties>
-      </text:list-level-style-number>
-      <text:list-level-style-number text:level="8" text:style-name="Numbering_20_Symbols" style:num-suffix="." style:num-format="1">
-        <style:list-level-properties text:list-level-position-and-space-mode="label-alignment">
-          <style:list-level-label-alignment text:label-followed-by="listtab" text:list-tab-stop-position="2.25in" fo:text-indent="-0.25in" fo:margin-left="2.25in"/>
-        </style:list-level-properties>
-      </text:list-level-style-number>
-      <text:list-level-style-number text:level="9" text:style-name="Numbering_20_Symbols" style:num-suffix="." style:num-format="1">
-        <style:list-level-properties text:list-level-position-and-space-mode="label-alignment">
-          <style:list-level-label-alignment text:label-followed-by="listtab" text:list-tab-stop-position="2.5in" fo:text-indent="-0.25in" fo:margin-left="2.5in"/>
-        </style:list-level-properties>
-      </text:list-level-style-number>
-      <text:list-level-style-number text:level="10" text:style-name="Numbering_20_Symbols" style:num-suffix="." style:num-format="1">
-        <style:list-level-properties text:list-level-position-and-space-mode="label-alignment">
-          <style:list-level-label-alignment text:label-followed-by="listtab" text:list-tab-stop-position="2.75in" fo:text-indent="-0.25in" fo:margin-left="2.75in"/>
-        </style:list-level-properties>
-      </text:list-level-style-number>
-    </text:list-style>
-    <text:list-style style:name="L13">
       <text:list-level-style-number text:level="1" text:style-name="Numbering_20_Symbols" style:num-suffix="." style:num-format="1">
         <style:list-level-properties text:list-level-position-and-space-mode="label-alignment">
           <style:list-level-label-alignment text:label-followed-by="listtab" text:list-tab-stop-position="0.5in" fo:text-indent="-0.25in" fo:margin-left="0.5in"/>
@@ -969,10 +980,10 @@
         <text:sequence-decl text:display-outline-level="0" text:name="Figure"/>
       </text:sequence-decls>
       <text:p text:style-name="P25">By Jupiter!</text:p>
-      <text:p text:style-name="P19">An Introduction to JUnit 5</text:p>
-      <text:list xml:id="list814155442" text:style-name="WWNum3">
-        <text:list-item>
-          <text:p text:style-name="P22">Document Facets</text:p>
+      <text:p text:style-name="P22">An Introduction to JUnit 5</text:p>
+      <text:list xml:id="list940694167" text:style-name="WWNum3">
+        <text:list-item>
+          <text:p text:style-name="P26">Document Facets</text:p>
         </text:list-item>
       </text:list>
       <table:table table:name="Table1" table:style-name="Table1">
@@ -980,34 +991,34 @@
         <table:table-column table:style-name="Table1.B"/>
         <table:table-row table:style-name="Table1.1">
           <table:table-cell table:style-name="Table1.A1" office:value-type="string">
-            <text:p text:style-name="P18">Purpose</text:p>
+            <text:p text:style-name="P21">Purpose</text:p>
           </table:table-cell>
           <table:table-cell table:style-name="Table1.B1" office:value-type="string">
-            <text:p text:style-name="P20">Introduce the power of JUnit 5.</text:p>
+            <text:p text:style-name="P23">Introduce the power of JUnit 5.</text:p>
           </table:table-cell>
         </table:table-row>
         <table:table-row table:style-name="Table1.1">
           <table:table-cell table:style-name="Table1.A2" office:value-type="string">
-            <text:p text:style-name="P18">Audience</text:p>
+            <text:p text:style-name="P21">Audience</text:p>
           </table:table-cell>
           <table:table-cell table:style-name="Table1.B2" office:value-type="string">
-            <text:p text:style-name="P20">Technical for Software Developers</text:p>
+            <text:p text:style-name="P23">Technical for Software Developers</text:p>
           </table:table-cell>
         </table:table-row>
         <table:table-row table:style-name="Table1.1">
           <table:table-cell table:style-name="Table1.A2" office:value-type="string">
-            <text:p text:style-name="P18">Benefits</text:p>
+            <text:p text:style-name="P21">Benefits</text:p>
           </table:table-cell>
           <table:table-cell table:style-name="Table1.B2" office:value-type="string">
-            <text:p text:style-name="P20">New features such as Exception Verification and upgraded Parameterized Tests.</text:p>
+            <text:p text:style-name="P23">New features such as Exception Verification and upgraded Parameterized Tests.</text:p>
           </table:table-cell>
         </table:table-row>
         <table:table-row table:style-name="Table1.1">
           <table:table-cell table:style-name="Table1.A2" office:value-type="string">
-            <text:p text:style-name="P18">Actions</text:p>
+            <text:p text:style-name="P21">Actions</text:p>
           </table:table-cell>
           <table:table-cell table:style-name="Table1.B2" office:value-type="string">
-            <text:p text:style-name="P20">Adopt JUnit 5 for testing.</text:p>
+            <text:p text:style-name="P23">Adopt JUnit 5 for testing.</text:p>
           </table:table-cell>
         </table:table-row>
       </table:table>
@@ -1045,9 +1056,9 @@
         <text:s/>
         We need to insure:
       </text:p>
-      <text:list xml:id="list821292776" text:style-name="L1">
-        <text:list-item>
-          <text:p text:style-name="P27">
+      <text:list xml:id="list1072915474" text:style-name="L1">
+        <text:list-item>
+          <text:p text:style-name="P28">
             <text:span text:style-name="T3">Is the code </text:span>
             <text:span text:style-name="T5">a</text:span>
             <text:span text:style-name="T4">ccura</text:span>
@@ -1061,7 +1072,7 @@
           </text:p>
         </text:list-item>
         <text:list-item>
-          <text:p text:style-name="P26">
+          <text:p text:style-name="P27">
             <text:span text:style-name="T3">Is the code </text:span>
             <text:span text:style-name="T5">functional</text:span>
             <text:span text:style-name="T3">
@@ -1072,7 +1083,7 @@
           </text:p>
         </text:list-item>
         <text:list-item>
-          <text:p text:style-name="P28">Is the code defect-free? Testing helps simplify the debugging process by narrowing the location of defects.</text:p>
+          <text:p text:style-name="P29">Is the code defect-free? Testing helps simplify the debugging process by narrowing the location of defects.</text:p>
         </text:list-item>
       </text:list>
       <text:h text:style-name="Heading_20_3" text:outline-level="3">
@@ -1096,19 +1107,19 @@
         <text:s/>
         Unit test can document the system when nothing else does.
       </text:p>
-      <text:list xml:id="list4080320178" text:style-name="L2">
-        <text:list-item>
-          <text:p text:style-name="P30">
+      <text:list xml:id="list4217796247" text:style-name="L2">
+        <text:list-item>
+          <text:p text:style-name="P31">
             Testing a piece of code forces you to define 
             <text:span text:style-name="T3">for</text:span>
              what that code is responsible.
           </text:p>
         </text:list-item>
         <text:list-item>
-          <text:p text:style-name="P30">
+          <text:p text:style-name="P31">
             Writing the test first forces you to think through your design and what it must accomplish before you write the code. 
             <text:s/>
-            <text:span text:style-name="T15">Save your notes!</text:span>
+            <text:span text:style-name="T17">Save your notes!</text:span>
           </text:p>
         </text:list-item>
       </text:list>
@@ -1118,24 +1129,24 @@
         <text:s/>
         Testing helps by:
       </text:p>
-      <text:list xml:id="list3861727023" text:style-name="L3">
-        <text:list-item>
-          <text:p text:style-name="P29">
+      <text:list xml:id="list347976068" text:style-name="L3">
+        <text:list-item>
+          <text:p text:style-name="P30">
             Mak
-            <text:span text:style-name="T15">ing</text:span>
+            <text:span text:style-name="T17">ing</text:span>
              refactoring 
-            <text:span text:style-name="T15">a</text:span>
+            <text:span text:style-name="T17">a</text:span>
              safer 
-            <text:span text:style-name="T15">process</text:span>
+            <text:span text:style-name="T17">process</text:span>
             .
           </text:p>
         </text:list-item>
         <text:list-item>
-          <text:p text:style-name="P31">Facilitates small, incremental changes.</text:p>
+          <text:p text:style-name="P32">Facilitates small, incremental changes.</text:p>
         </text:list-item>
       </text:list>
       <text:p text:style-name="P10">
-        <text:span text:style-name="T15">On the other hand, testing</text:span>
+        <text:span text:style-name="T17">On the other hand, testing</text:span>
          makes re-purposing the code harder.
       </text:p>
       <text:h text:style-name="Heading_20_3" text:outline-level="3">Makes Coding Better, Faster, and Cheaper</text:h>
@@ -1144,143 +1155,143 @@
         <text:s/>
         It helps by:
       </text:p>
-      <text:list xml:id="list3410200126" text:style-name="L4">
-        <text:list-item>
-          <text:p text:style-name="P32">
+      <text:list xml:id="list3756368362" text:style-name="L4">
+        <text:list-item>
+          <text:p text:style-name="P33">
             Find
-            <text:span text:style-name="T16">ing</text:span>
+            <text:span text:style-name="T18">ing</text:span>
              defects sooner.
           </text:p>
         </text:list-item>
         <text:list-item>
-          <text:p text:style-name="P32">
+          <text:p text:style-name="P33">
             Keep
-            <text:span text:style-name="T16">ing</text:span>
+            <text:span text:style-name="T18">ing</text:span>
              each change small and focused.
           </text:p>
         </text:list-item>
       </text:list>
-      <text:h text:style-name="P21" text:outline-level="2">
+      <text:h text:style-name="P67" text:outline-level="2">
         <text:soft-page-break/>
         Presentation Goals
       </text:h>
       <text:p text:style-name="P16">So these are the goals of this presentation:</text:p>
-      <text:list xml:id="list3505459888" text:style-name="L5">
-        <text:list-item>
-          <text:p text:style-name="P33">
-            <text:span text:style-name="T16">Identify t</text:span>
+      <text:list xml:id="list324024840" text:style-name="L5">
+        <text:list-item>
+          <text:p text:style-name="P34">
+            <text:span text:style-name="T18">Identify t</text:span>
             he pieces of JUnit5
           </text:p>
         </text:list-item>
         <text:list-item>
-          <text:p text:style-name="P33">
-            <text:span text:style-name="T16">Show h</text:span>
+          <text:p text:style-name="P34">
+            <text:span text:style-name="T18">Show h</text:span>
             ow to run JUnit5
           </text:p>
         </text:list-item>
         <text:list-item>
-          <text:p text:style-name="P33">
-            <text:span text:style-name="T16">Give examples of the b</text:span>
+          <text:p text:style-name="P34">
+            <text:span text:style-name="T18">Give examples of the b</text:span>
             asic 
-            <text:span text:style-name="T16">f</text:span>
+            <text:span text:style-name="T18">f</text:span>
             eatures 
-            <text:span text:style-name="T16">o</text:span>
+            <text:span text:style-name="T18">o</text:span>
             f JUnit5
           </text:p>
         </text:list-item>
         <text:list-item>
-          <text:p text:style-name="P33">
-            <text:span text:style-name="T16">Provide a s</text:span>
+          <text:p text:style-name="P34">
+            <text:span text:style-name="T18">Provide a s</text:span>
             ummary of 
-            <text:span text:style-name="T16">a</text:span>
+            <text:span text:style-name="T18">a</text:span>
             dvanced 
-            <text:span text:style-name="T16">f</text:span>
+            <text:span text:style-name="T18">f</text:span>
             eatures
           </text:p>
         </text:list-item>
       </text:list>
       <text:p text:style-name="P11">
-        <text:span text:style-name="T16">And realize my daily goal of e</text:span>
+        <text:span text:style-name="T18">And realize my daily goal of e</text:span>
         at something I’ll regret tomorrow
       </text:p>
       <text:h text:style-name="Heading_20_2" text:outline-level="2">
-        <text:span text:style-name="T9">The Pieces of</text:span>
+        <text:span text:style-name="T11">The Pieces of</text:span>
          JUnit5
       </text:h>
       <text:p text:style-name="P16">JUnit5 has three pieces:</text:p>
       <text:p text:style-name="P12">JUnit5 = JUnit Platform + JUnit Jupiter + JUnit Vintage</text:p>
       <text:p text:style-name="P16">Where:</text:p>
-      <text:list xml:id="list1161578757" text:style-name="L6">
-        <text:list-item>
-          <text:p text:style-name="P35">JUnit Platform:</text:p>
+      <text:list xml:id="list369219238" text:style-name="L6">
+        <text:list-item>
+          <text:p text:style-name="P36">JUnit Platform:</text:p>
         </text:list-item>
       </text:list>
-      <text:list xml:id="list3470269318" text:style-name="WWNum5">
+      <text:list xml:id="list841635942" text:style-name="WWNum5">
         <text:list-item>
           <text:list>
             <text:list-item>
-              <text:p text:style-name="P36">
-                <text:span text:style-name="T8">Test engine</text:span>
+              <text:p text:style-name="P37">
+                <text:span text:style-name="T10">Test engine</text:span>
                  for running tests on the JVM
               </text:p>
             </text:list-item>
             <text:list-item>
-              <text:p text:style-name="P36">
+              <text:p text:style-name="P37">
                 Includes the 
-                <text:span text:style-name="T8">test engine</text:span>
+                <text:span text:style-name="T10">test engine</text:span>
                  API for developing testing frameworks
               </text:p>
             </text:list-item>
             <text:list-item>
-              <text:p text:style-name="P36">
+              <text:p text:style-name="P37">
                 Existing 
-                <text:span text:style-name="T9">engines</text:span>
+                <text:span text:style-name="T11">engines</text:span>
                  include 
               </text:p>
               <text:list>
                 <text:list-item>
-                  <text:p text:style-name="P36">Console Launcher</text:p>
+                  <text:p text:style-name="P37">Console Launcher</text:p>
                 </text:list-item>
                 <text:list-item>
-                  <text:p text:style-name="P36">JUnit4 runner</text:p>
+                  <text:p text:style-name="P37">JUnit4 runner</text:p>
                 </text:list-item>
                 <text:list-item>
-                  <text:p text:style-name="P36">IDE support for Eclipse, Intellij, Netbeans, Visual Studio Code, etc.</text:p>
+                  <text:p text:style-name="P37">IDE support for Eclipse, Intellij, Netbeans, Visual Studio Code, etc.</text:p>
                 </text:list-item>
                 <text:list-item>
-                  <text:p text:style-name="P36">Build tools: Ant, Maven, Gradle, etc.</text:p>
+                  <text:p text:style-name="P37">Build tools: Ant, Maven, Gradle, etc.</text:p>
                 </text:list-item>
               </text:list>
             </text:list-item>
           </text:list>
         </text:list-item>
         <text:list-item>
-          <text:p text:style-name="P36">JUnit Jupiter:</text:p>
+          <text:p text:style-name="P37">JUnit Jupiter:</text:p>
         </text:list-item>
       </text:list>
-      <text:list xml:id="list20258308" text:style-name="WWNum6">
+      <text:list xml:id="list1847902552" text:style-name="WWNum6">
         <text:list-item>
           <text:list>
             <text:list-item>
-              <text:p text:style-name="P37">JUnit5 programming model</text:p>
+              <text:p text:style-name="P38">JUnit5 programming model</text:p>
             </text:list-item>
             <text:list-item>
-              <text:p text:style-name="P37">JUnit5 extension model</text:p>
+              <text:p text:style-name="P38">JUnit5 extension model</text:p>
             </text:list-item>
           </text:list>
         </text:list-item>
       </text:list>
-      <text:list xml:id="list383016561" text:style-name="L7">
-        <text:list-item>
-          <text:p text:style-name="P38">JUnit Vintage:</text:p>
+      <text:list xml:id="list1394215677" text:style-name="L7">
+        <text:list-item>
+          <text:p text:style-name="P39">JUnit Vintage:</text:p>
           <text:list>
             <text:list-item>
-              <text:p text:style-name="P34">Works with JUnit3 and JUnit4 APIs (except for rules).</text:p>
+              <text:p text:style-name="P35">Works with JUnit3 and JUnit4 APIs (except for rules).</text:p>
             </text:list-item>
             <text:list-item>
-              <text:p text:style-name="P38">
+              <text:p text:style-name="P39">
                 Provides a 
-                <text:span text:style-name="T8">test engine</text:span>
+                <text:span text:style-name="T10">test engine</text:span>
                  for JUnit3 and JUnit4
               </text:p>
             </text:list-item>
@@ -1302,38 +1313,38 @@
         <text:s/>
         Why move to JUnit5?
       </text:p>
-      <text:list xml:id="list1463159993" text:style-name="L8">
-        <text:list-item>
-          <text:p text:style-name="P39">
+      <text:list xml:id="list2541989220" text:style-name="L8">
+        <text:list-item>
+          <text:p text:style-name="P40">
             <text:soft-page-break/>
             Gentle migration: 
-            <text:span text:style-name="T9">little</text:span>
+            <text:span text:style-name="T11">little</text:span>
              conflict between 
-            <text:span text:style-name="T8">JUnit3,</text:span>
+            <text:span text:style-name="T10">JUnit3,</text:span>
              JUnit4, and JUnit Jupiter
           </text:p>
         </text:list-item>
         <text:list-item>
-          <text:p text:style-name="P39">Enhanced reporting tools</text:p>
-        </text:list-item>
-        <text:list-item>
-          <text:p text:style-name="P39">Finer-grained execution control</text:p>
-        </text:list-item>
-        <text:list-item>
-          <text:p text:style-name="P39">Dependency injection</text:p>
-        </text:list-item>
-        <text:list-item>
-          <text:p text:style-name="P39">Multiple executions of tests with different values</text:p>
-        </text:list-item>
-        <text:list-item>
-          <text:p text:style-name="P39">
+          <text:p text:style-name="P40">Enhanced reporting tools</text:p>
+        </text:list-item>
+        <text:list-item>
+          <text:p text:style-name="P40">Finer-grained execution control</text:p>
+        </text:list-item>
+        <text:list-item>
+          <text:p text:style-name="P40">Dependency injection</text:p>
+        </text:list-item>
+        <text:list-item>
+          <text:p text:style-name="P40">Multiple executions of tests with different values</text:p>
+        </text:list-item>
+        <text:list-item>
+          <text:p text:style-name="P40">
             Test templates, dynamic tests, and 
-            <text:span text:style-name="T8">an</text:span>
+            <text:span text:style-name="T10">an</text:span>
              extension framework
           </text:p>
         </text:list-item>
         <text:list-item>
-          <text:p text:style-name="P40">Works with Kotlin</text:p>
+          <text:p text:style-name="P41">Works with Kotlin</text:p>
         </text:list-item>
       </text:list>
       <text:h text:style-name="Heading_20_2" text:outline-level="2">
@@ -1341,37 +1352,37 @@
         <text:span text:style-name="T2">Testing Frameworks</text:span>
       </text:h>
       <text:p text:style-name="P17">Before we dive into the depths of JUnit5, I do want to mention there are other frameworks:</text:p>
-      <text:list xml:id="list135233693193230" text:continue-numbering="true" text:style-name="L8">
-        <text:list-item>
-          <text:p text:style-name="P41">JUnit4</text:p>
-        </text:list-item>
-        <text:list-item>
-          <text:p text:style-name="P41">NGTest</text:p>
-        </text:list-item>
-        <text:list-item>
-          <text:p text:style-name="P41">Groovy</text:p>
-        </text:list-item>
-        <text:list-item>
-          <text:p text:style-name="P42">Spock</text:p>
+      <text:list xml:id="list205534665322102" text:continue-numbering="true" text:style-name="L8">
+        <text:list-item>
+          <text:p text:style-name="P42">JUnit4</text:p>
+        </text:list-item>
+        <text:list-item>
+          <text:p text:style-name="P42">NGTest</text:p>
+        </text:list-item>
+        <text:list-item>
+          <text:p text:style-name="P42">Groovy</text:p>
+        </text:list-item>
+        <text:list-item>
+          <text:p text:style-name="P43">Spock</text:p>
         </text:list-item>
       </text:list>
       <text:p text:style-name="P17">The advantages of JUnit5 is:</text:p>
-      <text:list xml:id="list3016502631" text:style-name="L9">
-        <text:list-item>
-          <text:p text:style-name="P43">Migration from JUnit4 is gentle.</text:p>
-        </text:list-item>
-        <text:list-item>
-          <text:p text:style-name="P43">Not having used NGTest, I can’t make a comparison.</text:p>
-        </text:list-item>
-        <text:list-item>
-          <text:p text:style-name="P43">
+      <text:list xml:id="list3059082930" text:style-name="L9">
+        <text:list-item>
+          <text:p text:style-name="P44">Migration from JUnit4 is gentle.</text:p>
+        </text:list-item>
+        <text:list-item>
+          <text:p text:style-name="P44">Not having used NGTest, I can’t make a comparison.</text:p>
+        </text:list-item>
+        <text:list-item>
+          <text:p text:style-name="P44">
             Groovy is another language to learn. 
             <text:s/>
             Not everyone knows it.
           </text:p>
         </text:list-item>
         <text:list-item>
-          <text:p text:style-name="P43">
+          <text:p text:style-name="P44">
             Spock is a nice framework, but it rests on Groovy. 
             <text:s/>
             See above.
@@ -1384,64 +1395,64 @@
         JUnit 5 can be run in many ways. 
         <text:s/>
         However, if we set up our projects in a Maven or Gradle environment, we can let the 
-        <text:span text:style-name="T17">build tool</text:span>
+        <text:span text:style-name="T19">build tool</text:span>
          do the “heavy lifting” to pull in the libraries and configure itself to run.
       </text:p>
       <text:p text:style-name="P9">So here are various ways to run JUnit5</text:p>
       <text:h text:style-name="Heading_20_3" text:outline-level="3">JUnit5 Alone In Maven</text:h>
       <text:p text:style-name="P4">
-        <text:span text:style-name="T11">Example: </text:span>
+        <text:span text:style-name="T13">Example: </text:span>
         a010-solo-maven
       </text:p>
       <text:p text:style-name="P13">Running JUnit5 without any additional libraries is simple:</text:p>
-      <text:list xml:id="list422499384" text:style-name="L10">
-        <text:list-item>
-          <text:p text:style-name="P44">
-            <text:span text:style-name="T12">Add a dependency for </text:span>
+      <text:list xml:id="list3121839054" text:style-name="L10">
+        <text:list-item>
+          <text:p text:style-name="P45">
+            <text:span text:style-name="T14">Add a dependency for </text:span>
             <text:span text:style-name="T6">org.junit.jupiter:junit-jupiter:5.4.0</text:span>
           </text:p>
         </text:list-item>
         <text:list-item>
-          <text:p text:style-name="P46">
+          <text:p text:style-name="P47">
             <text:soft-page-break/>
-            <text:span text:style-name="T13">Make sure your </text:span>
+            <text:span text:style-name="T15">Make sure your </text:span>
             <text:span text:style-name="T4">maven-surefire-plugin</text:span>
             <text:span text:style-name="T6"> </text:span>
-            <text:span text:style-name="T13">is version</text:span>
+            <text:span text:style-name="T15">is version</text:span>
             <text:span text:style-name="T6"> 2.22.1 </text:span>
-            <text:span text:style-name="T13">or higher.</text:span>
+            <text:span text:style-name="T15">or higher.</text:span>
           </text:p>
         </text:list-item>
       </text:list>
-      <text:h text:style-name="P23" text:outline-level="3">JUnit5 In Gradle</text:h>
+      <text:h text:style-name="P68" text:outline-level="3">JUnit5 In Gradle</text:h>
       <text:p text:style-name="P4">
-        <text:span text:style-name="T11">Example: </text:span>
+        <text:span text:style-name="T13">Example: </text:span>
         a011-solo-gradle
       </text:p>
       <text:p text:style-name="P13">Running JUnit5 without any additional libraries is simple in Gradle as well:</text:p>
-      <text:list xml:id="list2713626629" text:style-name="L11">
+      <text:list xml:id="list2954663895" text:style-name="L11">
+        <text:list-item>
+          <text:p text:style-name="P50">
+            <text:span text:style-name="T14">Add a dependency for </text:span>
+            <text:span text:style-name="T6">org.junit.jupiter:junit-jupiter:5.4.0</text:span>
+          </text:p>
+        </text:list-item>
         <text:list-item>
           <text:p text:style-name="P49">
-            <text:span text:style-name="T12">Add a dependency for </text:span>
-            <text:span text:style-name="T6">org.junit.jupiter:junit-jupiter:5.4.0</text:span>
-          </text:p>
-        </text:list-item>
-        <text:list-item>
-          <text:p text:style-name="P48">
-            <text:span text:style-name="T13">In the </text:span>
+            <text:span text:style-name="T15">In the </text:span>
             <text:span text:style-name="T4">test</text:span>
-            <text:span text:style-name="T13"> task add the </text:span>
+            <text:span text:style-name="T15"> task add the </text:span>
             <text:span text:style-name="T4">useJUnitPlatform()</text:span>
-            <text:span text:style-name="T13"> command</text:span>
+            <text:span text:style-name="T15"> command</text:span>
           </text:p>
         </text:list-item>
       </text:list>
       <text:p text:style-name="P14">
-        <text:span text:style-name="T13">See the </text:span>
+        <text:span text:style-name="T15">See the </text:span>
         <text:a xlink:type="simple" xlink:href="https://docs.gradle.org/4.6/release-notes.html" text:style-name="Internet_20_link" text:visited-style-name="Visited_20_Internet_20_Link">
-          <text:span text:style-name="T13">Gradle Release Notes</text:span>
+          <text:span text:style-name="T15">Gradle Release Notes</text:span>
         </text:a>
-        <text:span text:style-name="T13"> for more details.</text:span>
+        <text:span text:style-name="T15"> for more details.</text:span>
       </text:p>
       <text:h text:style-name="Heading_20_3" text:outline-level="3">
         Running JUnit
@@ -1450,36 +1461,34 @@
         <text:span text:style-name="T2">4 In Maven</text:span>
       </text:h>
       <text:p text:style-name="P4">
-        <text:span text:style-name="T17">Example: </text:span>
+        <text:span text:style-name="T19">Example: </text:span>
         a020-junit4-and-5-maven
       </text:p>
-      <text:p text:style-name="P53">
+      <text:p text:style-name="P20">
         JUnit 5 can run with JUnit 4, as well, 
-        <text:span text:style-name="T18">with just a few more complications:</text:span>
-      </text:p>
-      <text:list xml:id="list135233080616922" text:continue-list="list422499384" text:style-name="L10">
+        <text:span text:style-name="T20">with just a few more complications:</text:span>
+      </text:p>
+      <text:list xml:id="list205533770341739" text:continue-list="list3121839054" text:style-name="L10">
         <text:list-item text:start-value="1">
-          <text:p text:style-name="P45">
-            <text:span text:style-name="T12">Add a dependency for </text:span>
+          <text:p text:style-name="P46">
+            <text:span text:style-name="T14">Add a dependency for </text:span>
             <text:span text:style-name="T6">org.junit.jupiter:junit-jupiter:5.4.0</text:span>
           </text:p>
         </text:list-item>
         <text:list-item>
-          <text:p text:style-name="P47">
-            <text:span text:style-name="T13">Make sure your </text:span>
+          <text:p text:style-name="P48">
+            <text:span text:style-name="T15">Make sure your </text:span>
             <text:span text:style-name="T4">maven-surefire-plugin </text:span>
-            <text:span text:style-name="T13">is version</text:span>
+            <text:span text:style-name="T15">is version</text:span>
             <text:span text:style-name="T4"> 2.22.1 </text:span>
-            <text:span text:style-name="T13">or higher.</text:span>
+            <text:span text:style-name="T15">or higher.</text:span>
           </text:p>
         </text:list-item>
       </text:list>
-      <text:p text:style-name="P54">
-        <text:span text:style-name="T13">And also:</text:span>
-      </text:p>
-      <text:list xml:id="list135232879605358" text:continue-numbering="true" text:style-name="L10">
-        <text:list-item>
-          <text:p text:style-name="P55">
+      <text:p text:style-name="P19">And also:</text:p>
+      <text:list xml:id="list205533849379579" text:continue-numbering="true" text:style-name="L10">
+        <text:list-item>
+          <text:p text:style-name="P52">
             <text:span text:style-name="T6">Add a dependency for org.junit.</text:span>
             <text:span text:style-name="T4">jupiter</text:span>
             <text:span text:style-name="T6">:junit-</text:span>
@@ -1488,14 +1497,14 @@
           </text:p>
         </text:list-item>
         <text:list-item>
-          <text:p text:style-name="P45">
-            <text:span text:style-name="T14">Add a dependency for </text:span>
+          <text:p text:style-name="P46">
+            <text:span text:style-name="T16">Add a dependency for </text:span>
             <text:span text:style-name="T6">junit:junit:</text:span>
             <text:span text:style-name="T7">4.12</text:span>
           </text:p>
         </text:list-item>
         <text:list-item>
-          <text:p text:style-name="P55">
+          <text:p text:style-name="P52">
             <text:span text:style-name="T6">Add a dependency for org.junit.</text:span>
             <text:span text:style-name="T4">vintage</text:span>
             <text:span text:style-name="T6">:junit-</text:span>
@@ -1504,9 +1513,9 @@
           </text:p>
         </text:list-item>
       </text:list>
-      <text:p text:style-name="P52">
+      <text:p text:style-name="P19">
         Step 3 above is not strictly necessar
-        <text:span text:style-name="T19">
+        <text:span text:style-name="T21">
           y. 
           <text:s/>
           However, the Intellij IDEA 2018.3.4 IDE had random issues without the Jupiter test engine being explicitly set as a dependency. 
@@ -1515,12 +1524,127 @@
         </text:span>
       </text:p>
       <text:h text:style-name="Heading_20_3" text:outline-level="3">Running JUnit5 With Spring Test And Mockito</text:h>
-      <text:p text:style-name="P4">a030-spring-test-mockito-maven</text:p>
+      <text:p text:style-name="P4">
+        <text:span text:style-name="T22">Example: </text:span>
+        a030-spring-test-mockito-maven
+      </text:p>
+      <text:p text:style-name="P55">
+        Now we’re adding in more complexity, but the dependency list is still shorter than the pre-Spring Boot ecosystem. 
+        <text:s/>
+        What we need is:
+      </text:p>
+      <text:list xml:id="list3098055394" text:style-name="L12">
+        <text:list-item>
+          <text:p text:style-name="P57">
+            <text:span text:style-name="T8">org.springframework.boot:spring-boot-starter-parent:&lt;version&gt;</text:span>
+            <text:span text:style-name="T22">
+              <text:line-break/>
+              The example uses version 2.1.4-RELEASE.
+            </text:span>
+          </text:p>
+        </text:list-item>
+        <text:list-item>
+          <text:p text:style-name="P57">
+            <text:span text:style-name="T4">org.springframework.boot:artifactId&gt;spring-boot-starter-web</text:span>
+            <text:line-break/>
+            No
+            <text:span text:style-name="T22"> versions are needed because the </text:span>
+            <text:span text:style-name="T8">spring-boot-starter-parent</text:span>
+            <text:span text:style-name="T22"> sets them all.</text:span>
+          </text:p>
+        </text:list-item>
+        <text:list-item>
+          <text:p text:style-name="P56">
+            <text:span text:style-name="T4">org.springframework.boot:artifactId&gt;spring-boot-starter-</text:span>
+            <text:span text:style-name="T9">test</text:span>
+          </text:p>
+        </text:list-item>
+        <text:list-item>
+          <text:p text:style-name="P58">
+            org.junit.jupiter:
+            <text:span text:style-name="T23">junit-jupiter-api</text:span>
+          </text:p>
+        </text:list-item>
+        <text:list-item>
+          <text:p text:style-name="P59">
+            org.junit.jupiter:
+            <text:span text:style-name="T23">junit-jupiter-engine</text:span>
+          </text:p>
+        </text:list-item>
+        <text:list-item>
+          <text:p text:style-name="P60">
+            <text:soft-page-break/>
+            org.mockito:mockito-junit-jupiter
+          </text:p>
+        </text:list-item>
+      </text:list>
+      <text:p text:style-name="P61">And you’re off to the races!</text:p>
+      <text:h text:style-name="P69" text:outline-level="3">Recap</text:h>
+      <text:p text:style-name="P62">
+        You basically have to add the JUnit5 API and engine and you’re set. 
+        <text:s/>
+        You don’t even have to add the engine because the Maven 
+        <text:span text:style-name="T24">
+          Surefire plugin already uses the engine in most circumstances. 
+          <text:s/>
+          Gradle just needs the junitPlatform() command added to the test task.
+        </text:span>
+      </text:p>
       <text:h text:style-name="Heading_20_2" text:outline-level="2">JUnit5 Features</text:h>
+      <text:p text:style-name="P63">So, now that we’re all experts in running JUnit5, what can we do with it?</text:p>
       <text:h text:style-name="Heading_20_3" text:outline-level="3">Display Names</text:h>
-      <text:p text:style-name="P5">b020-display-names-and-nesting-maven</text:p>
+      <text:p text:style-name="P5">
+        b0
+        <text:span text:style-name="T25">1</text:span>
+        0-display-names-and-nesting-maven
+      </text:p>
+      <text:h text:style-name="Heading_20_4" text:outline-level="4">DisplayNamesAsSentencesTest</text:h>
+      <text:p text:style-name="P65">
+        This first test suite shows the basic usage of the DisplayName annotation. 
+        <text:s/>
+        You can simply add a more readable name to a test, as shown in the englishName test.
+      </text:p>
+      <text:p text:style-name="P65">
+        You can add a name in another language, as shown in the spanishName test. 
+        <text:s/>
+        You can use any character 
+        <text:s/>
+        in the codepage you are working in. 
+        <text:s/>
+        These files a in UTF-8.
+      </text:p>
+      <text:p text:style-name="P65">
+        You can even use a serious of emojis, as shown in the emojiName test. 
+        <text:s/>
+        Why would you want to do such a thing? 
+        <text:s/>
+        Who cares why? 
+        <text:s/>
+        You can!
+      </text:p>
+      <text:h text:style-name="Heading_20_4" text:outline-level="4">IntegerCalculatorTest</text:h>
+      <text:p text:style-name="P66">
+        The problem 
+        <text:span text:style-name="T26">illustrated</text:span>
+         in the test suite above is that you need to add a method name and a DisplayName, which violates the DRY software development principle: Don’t Repeat Yourself!
+      </text:p>
+      <text:p text:style-name="P66">
+        To get around this, you can use the DisplayNameGeneration annotation, either on each test method or the entire class. 
+        <text:s/>
+        <text:span text:style-name="T26">
+          This annotation lets you specify a class implementing the DisplayNameGenerator interface, as shown in the IntegerCalculatorTest class. 
+          <text:s/>
+          By using a display name generator, JUnit Jupiter will automatically change your Java identifier to a more English-like name.
+        </text:span>
+      </text:p>
+      <text:h text:style-name="Heading_20_4" text:outline-level="4">DisplayNamesGeneratedCustomTest</text:h>
+      <text:p text:style-name="Text_20_body"/>
       <text:h text:style-name="Heading_20_3" text:outline-level="3">Nested Tests</text:h>
-      <text:p text:style-name="P5">b020-display-names-and-nesting-maven</text:p>
+      <text:p text:style-name="P5">
+        b0
+        <text:span text:style-name="T25">1</text:span>
+        0-display-names-and-nesting-maven
+      </text:p>
       <text:h text:style-name="Heading_20_3" text:outline-level="3">
         <text:soft-page-break/>
         Execution Control
@@ -1537,7 +1661,7 @@
       <text:p text:style-name="P5">b070-exception-handling-maven</text:p>
       <text:h text:style-name="Heading_20_3" text:outline-level="3">
         Time-
-        <text:span text:style-name="T10">O</text:span>
+        <text:span text:style-name="T12">O</text:span>
         ut Handling
       </text:h>
       <text:p text:style-name="P5">b080-time-out-handling-maven</text:p>
@@ -1553,31 +1677,31 @@
       <text:h text:style-name="Heading_20_3" text:outline-level="3">Parameterized Tests</text:h>
       <text:p text:style-name="P6">b120-parameterized-tests-maven</text:p>
       <text:h text:style-name="Heading_20_2" text:outline-level="2">Additional JUnit5 Features Not Covered</text:h>
-      <text:list xml:id="list2514999796" text:style-name="WWNum11">
-        <text:list-item>
-          <text:p text:style-name="P50">Test Interfaces: for adding default methods to test classes by implementing an interface.</text:p>
-        </text:list-item>
-        <text:list-item>
-          <text:p text:style-name="P50">
+      <text:list xml:id="list3454139200" text:style-name="WWNum11">
+        <text:list-item>
+          <text:p text:style-name="P53">Test Interfaces: for adding default methods to test classes by implementing an interface.</text:p>
+        </text:list-item>
+        <text:list-item>
+          <text:p text:style-name="P53">
             <text:soft-page-break/>
             Test Templates: a generalization of repeated and parameterized tests.
           </text:p>
         </text:list-item>
         <text:list-item>
-          <text:p text:style-name="P50">
+          <text:p text:style-name="P53">
             Dynamic Tests: tests created at runtime by factories. 
             <text:s/>
             A generalization of Assumptions.
           </text:p>
         </text:list-item>
         <text:list-item>
-          <text:p text:style-name="P50">Parallel Execution: tests running in parallel.</text:p>
-        </text:list-item>
-        <text:list-item>
-          <text:p text:style-name="P50">Extension Model: plugins that add abilities to JUnit.</text:p>
-        </text:list-item>
-        <text:list-item>
-          <text:p text:style-name="P50">Platform API: build your own launchers and engines</text:p>
+          <text:p text:style-name="P53">Parallel Execution: tests running in parallel.</text:p>
+        </text:list-item>
+        <text:list-item>
+          <text:p text:style-name="P53">Extension Model: plugins that add abilities to JUnit.</text:p>
+        </text:list-item>
+        <text:list-item>
+          <text:p text:style-name="P53">Platform API: build your own launchers and engines</text:p>
         </text:list-item>
       </text:list>
       <text:h text:style-name="Heading_20_1" text:outline-level="1">Summary</text:h>
@@ -1587,9 +1711,9 @@
       <text:h text:style-name="Heading_20_2" text:outline-level="2">Final Thoughts</text:h>
       <text:h text:style-name="Heading_20_1" text:outline-level="1">Questions</text:h>
       <text:h text:style-name="Heading_20_1" text:outline-level="1">References</text:h>
-      <text:p text:style-name="P51">https://docs.gradle.org/4.6/release-notes.html</text:p>
-      <text:p text:style-name="P51">https://junit.org/junit5/docs/current/user-guide/</text:p>
-      <text:p text:style-name="P51">https://maven.apache.org/surefire/maven-surefire-plugin/examples/junit-platform.html</text:p>
+      <text:p text:style-name="P18">https://docs.gradle.org/4.6/release-notes.html</text:p>
+      <text:p text:style-name="P18">https://junit.org/junit5/docs/current/user-guide/</text:p>
+      <text:p text:style-name="P18">https://maven.apache.org/surefire/maven-surefire-plugin/examples/junit-platform.html</text:p>
       <text:p text:style-name="P3"/>
     </office:text>
   </office:body>
@@ -1602,11 +1726,11 @@
     <meta:initial-creator>Stephen Gelman</meta:initial-creator>
     <meta:creation-date>2019-06-15T12:17:17.863000000</meta:creation-date>
     <meta:generator>LibreOffice/6.2.4.2$Windows_X86_64 LibreOffice_project/2412653d852ce75f65fbfa83fb7e7b669a126d64</meta:generator>
-    <dc:date>2019-06-29T13:52:31.499000000</dc:date>
+    <dc:date>2019-07-09T20:43:21.398000000</dc:date>
     <dc:creator>Stephen Gelman</dc:creator>
-    <meta:editing-duration>PT3H10M19S</meta:editing-duration>
-    <meta:editing-cycles>15</meta:editing-cycles>
-    <meta:document-statistic meta:table-count="1" meta:image-count="0" meta:object-count="0" meta:page-count="8" meta:paragraph-count="156" meta:word-count="1153" meta:character-count="7405" meta:non-whitespace-character-count="6478"/>
+    <meta:editing-duration>P1DT5H20M39S</meta:editing-duration>
+    <meta:editing-cycles>18</meta:editing-cycles>
+    <meta:document-statistic meta:table-count="1" meta:image-count="0" meta:object-count="0" meta:page-count="9" meta:paragraph-count="175" meta:word-count="1449" meta:character-count="9447" meta:non-whitespace-character-count="8241"/>
   </office:meta>
 </office:document-meta>
 </file>
@@ -1615,7 +1739,7 @@
 <office:document-settings xmlns:office="urn:oasis:names:tc:opendocument:xmlns:office:1.0" xmlns:xlink="http://www.w3.org/1999/xlink" xmlns:config="urn:oasis:names:tc:opendocument:xmlns:config:1.0" xmlns:ooo="http://openoffice.org/2004/office" office:version="1.2">
   <office:settings>
     <config:config-item-set config:name="ooo:view-settings">
-      <config:config-item config:name="ViewAreaTop" config:type="long">122414</config:config-item>
+      <config:config-item config:name="ViewAreaTop" config:type="long">156281</config:config-item>
       <config:config-item config:name="ViewAreaLeft" config:type="long">0</config:config-item>
       <config:config-item config:name="ViewAreaWidth" config:type="long">22250</config:config-item>
       <config:config-item config:name="ViewAreaHeight" config:type="long">12107</config:config-item>
@@ -1624,12 +1748,12 @@
       <config:config-item-map-indexed config:name="Views">
         <config:config-item-map-entry>
           <config:config-item config:name="ViewId" config:type="string">view2</config:config-item>
-          <config:config-item config:name="ViewLeft" config:type="long">11942</config:config-item>
-          <config:config-item config:name="ViewTop" config:type="long">130657</config:config-item>
+          <config:config-item config:name="ViewLeft" config:type="long">2501</config:config-item>
+          <config:config-item config:name="ViewTop" config:type="long">163968</config:config-item>
           <config:config-item config:name="VisibleLeft" config:type="long">0</config:config-item>
-          <config:config-item config:name="VisibleTop" config:type="long">122414</config:config-item>
+          <config:config-item config:name="VisibleTop" config:type="long">156281</config:config-item>
           <config:config-item config:name="VisibleRight" config:type="long">22248</config:config-item>
-          <config:config-item config:name="VisibleBottom" config:type="long">134519</config:config-item>
+          <config:config-item config:name="VisibleBottom" config:type="long">168386</config:config-item>
           <config:config-item config:name="ZoomType" config:type="short">0</config:config-item>
           <config:config-item config:name="ViewLayoutColumns" config:type="short">1</config:config-item>
           <config:config-item config:name="ViewLayoutBookMode" config:type="boolean">false</config:config-item>
@@ -1696,7 +1820,7 @@
       <config:config-item config:name="UnxForceZeroExtLeading" config:type="boolean">false</config:config-item>
       <config:config-item config:name="UseOldPrinterMetrics" config:type="boolean">false</config:config-item>
       <config:config-item config:name="TabAtLeftIndentForParagraphsInList" config:type="boolean">false</config:config-item>
-      <config:config-item config:name="Rsid" config:type="int">3530369</config:config-item>
+      <config:config-item config:name="Rsid" config:type="int">4458741</config:config-item>
       <config:config-item config:name="EmbedOnlyUsedFonts" config:type="boolean">false</config:config-item>
       <config:config-item config:name="MsWordCompTrailingBlanks" config:type="boolean">false</config:config-item>
       <config:config-item config:name="MathBaselineAlignment" config:type="boolean">true</config:config-item>
@@ -1761,7 +1885,7 @@
       <style:text-properties style:use-window-font-color="true" style:font-name="Liberation Serif" fo:font-size="12pt" fo:language="en" fo:country="US" style:letter-kerning="true" style:font-name-asian="NSimSun" style:font-size-asian="10.5pt" style:language-asian="zh" style:country-asian="CN" style:font-name-complex="Arial" style:font-size-complex="12pt" style:language-complex="hi" style:country-complex="IN"/>
     </style:default-style>
     <style:default-style style:family="paragraph">
-      <style:paragraph-properties fo:orphans="2" fo:widows="2" fo:hyphenation-ladder-count="no-limit" style:text-autospace="ideograph-alpha" style:punctuation-wrap="hanging" style:line-break="strict" style:tab-stop-distance="0.5in" style:writing-mode="page"/>
+      <style:paragraph-properties fo:orphans="2" fo:widows="2" fo:hyphenation-ladder-count="no-limit" style:text-autospace="ideograph-alpha" style:punctuation-wrap="hanging" style:line-break="strict" style:tab-stop-distance="0.5in" style:writing-mode="lr-tb"/>
       <style:text-properties style:use-window-font-color="true" style:font-name="Liberation Serif" fo:font-size="12pt" fo:language="en" fo:country="US" style:letter-kerning="true" style:font-name-asian="NSimSun" style:font-size-asian="10.5pt" style:language-asian="zh" style:country-asian="CN" style:font-name-complex="Arial" style:font-size-complex="12pt" style:language-complex="hi" style:country-complex="IN" fo:hyphenate="false" fo:hyphenation-remain-char-count="2" fo:hyphenation-push-char-count="2"/>
     </style:default-style>
     <style:default-style style:family="table">

</xml_diff>

<commit_message>
Completed display names and testing section.
</commit_message>
<xml_diff>
--- a/Introduction To JUnit 5 V2.docx
+++ b/Introduction To JUnit 5 V2.docx
@@ -21,7 +21,6 @@
     <style:font-face style:name="OpenSymbol1" svg:font-family="OpenSymbol" style:font-adornments="Regular" style:font-pitch="variable" style:font-charset="x-symbol"/>
     <style:font-face style:name="Symbol" svg:font-family="Symbol" style:font-adornments="Regular" style:font-family-generic="roman" style:font-pitch="variable" style:font-charset="x-symbol"/>
     <style:font-face style:name="Arial1" svg:font-family="Arial" style:font-family-generic="swiss"/>
-    <style:font-face style:name="Consolas" svg:font-family="Consolas" style:font-family-generic="roman" style:font-pitch="variable"/>
     <style:font-face style:name="Liberation Serif" svg:font-family="'Liberation Serif'" style:font-family-generic="roman" style:font-pitch="variable"/>
     <style:font-face style:name="Liberation Sans" svg:font-family="'Liberation Sans'" style:font-family-generic="swiss" style:font-pitch="variable"/>
     <style:font-face style:name="Arial" svg:font-family="Arial" style:font-family-generic="system" style:font-pitch="variable"/>
@@ -122,149 +121,161 @@
     <style:style style:name="P20" style:family="paragraph" style:parent-style-name="Text_20_body">
       <style:text-properties officeooo:rsid="002f2b3b" officeooo:paragraph-rsid="002f2b3b"/>
     </style:style>
-    <style:style style:name="P21" style:family="paragraph" style:parent-style-name="Table_20_Heading">
+    <style:style style:name="P21" style:family="paragraph" style:parent-style-name="Text_20_body">
+      <style:text-properties officeooo:rsid="0037a0b3" officeooo:paragraph-rsid="0037a0b3"/>
+    </style:style>
+    <style:style style:name="P22" style:family="paragraph" style:parent-style-name="Text_20_body">
+      <style:text-properties officeooo:rsid="00390373" officeooo:paragraph-rsid="00390373"/>
+    </style:style>
+    <style:style style:name="P23" style:family="paragraph" style:parent-style-name="Text_20_body">
+      <style:text-properties officeooo:rsid="0039de01" officeooo:paragraph-rsid="0039de01"/>
+    </style:style>
+    <style:style style:name="P24" style:family="paragraph" style:parent-style-name="Text_20_body">
+      <style:text-properties officeooo:rsid="003b7e1f" officeooo:paragraph-rsid="003b7e1f"/>
+    </style:style>
+    <style:style style:name="P25" style:family="paragraph" style:parent-style-name="Text_20_body">
+      <style:text-properties officeooo:rsid="0040f027" officeooo:paragraph-rsid="0040f027"/>
+    </style:style>
+    <style:style style:name="P26" style:family="paragraph" style:parent-style-name="Text_20_body">
+      <style:text-properties officeooo:paragraph-rsid="00410346"/>
+    </style:style>
+    <style:style style:name="P27" style:family="paragraph" style:parent-style-name="Table_20_Heading">
       <style:text-properties officeooo:paragraph-rsid="000b0f71"/>
     </style:style>
-    <style:style style:name="P22" style:family="paragraph" style:parent-style-name="Subtitle">
+    <style:style style:name="P28" style:family="paragraph" style:parent-style-name="Subtitle">
       <style:text-properties officeooo:paragraph-rsid="000b0f71"/>
     </style:style>
-    <style:style style:name="P23" style:family="paragraph" style:parent-style-name="Table_20_Contents">
+    <style:style style:name="P29" style:family="paragraph" style:parent-style-name="Table_20_Contents">
       <style:text-properties officeooo:paragraph-rsid="000b0f71"/>
     </style:style>
-    <style:style style:name="P24" style:family="paragraph" style:parent-style-name="Heading_20_1" style:master-page-name="Standard">
-      <style:paragraph-properties style:page-number="1" fo:break-before="page"/>
-    </style:style>
-    <style:style style:name="P25" style:family="paragraph" style:parent-style-name="Title" style:master-page-name="First_20_Page">
+    <style:style style:name="P30" style:family="paragraph" style:parent-style-name="Heading_20_2">
+      <style:text-properties officeooo:paragraph-rsid="001d1215"/>
+    </style:style>
+    <style:style style:name="P31" style:family="paragraph" style:parent-style-name="Title" style:master-page-name="First_20_Page">
       <style:paragraph-properties fo:margin-top="0.1665in" fo:margin-bottom="0.0835in" loext:contextual-spacing="false" style:page-number="auto"/>
       <style:text-properties officeooo:paragraph-rsid="000b0f71"/>
     </style:style>
-    <style:style style:name="P26" style:family="paragraph" style:parent-style-name="Heading" style:list-style-name="WWNum3"/>
-    <style:style style:name="P27" style:family="paragraph" style:parent-style-name="Text_20_body" style:list-style-name="L1">
+    <style:style style:name="P32" style:family="paragraph" style:parent-style-name="Heading_20_1" style:master-page-name="Standard">
+      <style:paragraph-properties style:page-number="1" fo:break-before="page"/>
+    </style:style>
+    <style:style style:name="P33" style:family="paragraph" style:parent-style-name="Heading" style:list-style-name="WWNum3"/>
+    <style:style style:name="P34" style:family="paragraph" style:parent-style-name="Heading_20_3">
+      <style:text-properties officeooo:paragraph-rsid="002fa418"/>
+    </style:style>
+    <style:style style:name="P35" style:family="paragraph" style:parent-style-name="Heading_20_3">
+      <style:text-properties officeooo:rsid="0039de01" officeooo:paragraph-rsid="0039de01"/>
+    </style:style>
+    <style:style style:name="P36" style:family="paragraph" style:parent-style-name="Text_20_body" style:list-style-name="L1">
       <style:text-properties officeooo:paragraph-rsid="001712e1"/>
     </style:style>
-    <style:style style:name="P28" style:family="paragraph" style:parent-style-name="Text_20_body" style:list-style-name="L1">
+    <style:style style:name="P37" style:family="paragraph" style:parent-style-name="Text_20_body" style:list-style-name="L1">
       <style:text-properties officeooo:rsid="001712e1" officeooo:paragraph-rsid="00193d02"/>
     </style:style>
-    <style:style style:name="P29" style:family="paragraph" style:parent-style-name="Text_20_body" style:list-style-name="L1">
+    <style:style style:name="P38" style:family="paragraph" style:parent-style-name="Text_20_body" style:list-style-name="L1">
       <style:text-properties officeooo:rsid="00193d02" officeooo:paragraph-rsid="00193d02"/>
     </style:style>
-    <style:style style:name="P30" style:family="paragraph" style:parent-style-name="Text_20_body" style:list-style-name="L3">
+    <style:style style:name="P39" style:family="paragraph" style:parent-style-name="Text_20_body" style:list-style-name="L3">
       <style:text-properties officeooo:rsid="00193d02" officeooo:paragraph-rsid="00193d02"/>
     </style:style>
-    <style:style style:name="P31" style:family="paragraph" style:parent-style-name="Text_20_body" style:list-style-name="L2"/>
-    <style:style style:name="P32" style:family="paragraph" style:parent-style-name="Text_20_body" style:list-style-name="L3">
+    <style:style style:name="P40" style:family="paragraph" style:parent-style-name="Text_20_body" style:list-style-name="L2"/>
+    <style:style style:name="P41" style:family="paragraph" style:parent-style-name="Text_20_body" style:list-style-name="L3">
       <style:text-properties officeooo:rsid="001ac1b6" officeooo:paragraph-rsid="00304c6f"/>
     </style:style>
-    <style:style style:name="P33" style:family="paragraph" style:parent-style-name="Text_20_body" style:list-style-name="L4">
+    <style:style style:name="P42" style:family="paragraph" style:parent-style-name="Text_20_body" style:list-style-name="L4">
       <style:text-properties officeooo:rsid="001ac1b6" officeooo:paragraph-rsid="001ac1b6"/>
     </style:style>
-    <style:style style:name="P34" style:family="paragraph" style:parent-style-name="Text_20_body" style:list-style-name="L5">
+    <style:style style:name="P43" style:family="paragraph" style:parent-style-name="Text_20_body" style:list-style-name="L5">
       <style:text-properties officeooo:rsid="001ebd11" officeooo:paragraph-rsid="001ebd11"/>
     </style:style>
-    <style:style style:name="P35" style:family="paragraph" style:parent-style-name="Text_20_body" style:list-style-name="L7">
+    <style:style style:name="P44" style:family="paragraph" style:parent-style-name="Text_20_body" style:list-style-name="L7">
       <style:text-properties officeooo:rsid="001ebd11" officeooo:paragraph-rsid="001ebd11"/>
     </style:style>
-    <style:style style:name="P36" style:family="paragraph" style:parent-style-name="Text_20_body" style:list-style-name="L6">
+    <style:style style:name="P45" style:family="paragraph" style:parent-style-name="Text_20_body" style:list-style-name="L6">
       <style:text-properties officeooo:paragraph-rsid="001c9499"/>
     </style:style>
-    <style:style style:name="P37" style:family="paragraph" style:parent-style-name="Text_20_body" style:list-style-name="WWNum5">
+    <style:style style:name="P46" style:family="paragraph" style:parent-style-name="Text_20_body" style:list-style-name="WWNum5">
       <style:text-properties officeooo:paragraph-rsid="001c9499"/>
     </style:style>
-    <style:style style:name="P38" style:family="paragraph" style:parent-style-name="Text_20_body" style:list-style-name="WWNum6">
+    <style:style style:name="P47" style:family="paragraph" style:parent-style-name="Text_20_body" style:list-style-name="WWNum6">
       <style:text-properties officeooo:paragraph-rsid="001c9499"/>
     </style:style>
-    <style:style style:name="P39" style:family="paragraph" style:parent-style-name="Text_20_body" style:list-style-name="L7">
+    <style:style style:name="P48" style:family="paragraph" style:parent-style-name="Text_20_body" style:list-style-name="L7">
       <style:text-properties officeooo:paragraph-rsid="001c9499"/>
     </style:style>
-    <style:style style:name="P40" style:family="paragraph" style:parent-style-name="Text_20_body" style:list-style-name="L8">
+    <style:style style:name="P49" style:family="paragraph" style:parent-style-name="Text_20_body" style:list-style-name="L8">
       <style:text-properties officeooo:paragraph-rsid="001c9499"/>
     </style:style>
-    <style:style style:name="P41" style:family="paragraph" style:parent-style-name="Text_20_body" style:list-style-name="L8">
+    <style:style style:name="P50" style:family="paragraph" style:parent-style-name="Text_20_body" style:list-style-name="L8">
       <style:text-properties officeooo:paragraph-rsid="001d1215"/>
     </style:style>
-    <style:style style:name="P42" style:family="paragraph" style:parent-style-name="Text_20_body" style:list-style-name="L8">
+    <style:style style:name="P51" style:family="paragraph" style:parent-style-name="Text_20_body" style:list-style-name="L8">
       <style:text-properties officeooo:rsid="001c9499" officeooo:paragraph-rsid="001d1215"/>
     </style:style>
-    <style:style style:name="P43" style:family="paragraph" style:parent-style-name="Text_20_body" style:list-style-name="L8">
+    <style:style style:name="P52" style:family="paragraph" style:parent-style-name="Text_20_body" style:list-style-name="L8">
       <style:text-properties officeooo:rsid="001c9499" officeooo:paragraph-rsid="002883fb"/>
     </style:style>
-    <style:style style:name="P44" style:family="paragraph" style:parent-style-name="Text_20_body" style:list-style-name="L9">
+    <style:style style:name="P53" style:family="paragraph" style:parent-style-name="Text_20_body" style:list-style-name="L9">
       <style:text-properties officeooo:rsid="0032b02c" officeooo:paragraph-rsid="0032b02c"/>
     </style:style>
-    <style:style style:name="P45" style:family="paragraph" style:parent-style-name="Text_20_body" style:list-style-name="L10">
+    <style:style style:name="P54" style:family="paragraph" style:parent-style-name="Text_20_body" style:list-style-name="L10">
       <style:text-properties officeooo:paragraph-rsid="002fa418"/>
     </style:style>
-    <style:style style:name="P46" style:family="paragraph" style:parent-style-name="Text_20_body" style:list-style-name="L10">
+    <style:style style:name="P55" style:family="paragraph" style:parent-style-name="Text_20_body" style:list-style-name="L10">
       <style:text-properties officeooo:paragraph-rsid="0034c40a"/>
     </style:style>
-    <style:style style:name="P47" style:family="paragraph" style:parent-style-name="Text_20_body" style:list-style-name="L10">
+    <style:style style:name="P56" style:family="paragraph" style:parent-style-name="Text_20_body" style:list-style-name="L10">
       <style:text-properties officeooo:rsid="002fa418" officeooo:paragraph-rsid="002fa418"/>
     </style:style>
-    <style:style style:name="P48" style:family="paragraph" style:parent-style-name="Text_20_body" style:list-style-name="L10">
+    <style:style style:name="P57" style:family="paragraph" style:parent-style-name="Text_20_body" style:list-style-name="L10">
       <style:text-properties officeooo:rsid="002fa418" officeooo:paragraph-rsid="0034c40a"/>
     </style:style>
-    <style:style style:name="P49" style:family="paragraph" style:parent-style-name="Text_20_body" style:list-style-name="L11">
+    <style:style style:name="P58" style:family="paragraph" style:parent-style-name="Text_20_body" style:list-style-name="L11">
       <style:text-properties officeooo:rsid="002fa418" officeooo:paragraph-rsid="002fa418"/>
     </style:style>
-    <style:style style:name="P50" style:family="paragraph" style:parent-style-name="Text_20_body" style:list-style-name="L11">
+    <style:style style:name="P59" style:family="paragraph" style:parent-style-name="Text_20_body" style:list-style-name="L11">
       <style:text-properties officeooo:paragraph-rsid="002fa418"/>
     </style:style>
-    <style:style style:name="P51" style:family="paragraph" style:parent-style-name="Text_20_body">
-      <style:text-properties fo:font-style="normal" officeooo:rsid="0034c40a" officeooo:paragraph-rsid="0034c40a" style:font-style-asian="normal" style:font-style-complex="normal"/>
-    </style:style>
-    <style:style style:name="P52" style:family="paragraph" style:parent-style-name="Text_20_body" style:list-style-name="L10">
+    <style:style style:name="P60" style:family="paragraph" style:parent-style-name="Text_20_body" style:list-style-name="L10">
       <style:text-properties officeooo:rsid="0034c40a" officeooo:paragraph-rsid="0034c40a"/>
     </style:style>
-    <style:style style:name="P53" style:family="paragraph" style:parent-style-name="Text_20_body" style:list-style-name="WWNum11">
+    <style:style style:name="P61" style:family="paragraph" style:parent-style-name="Text_20_body" style:list-style-name="L12">
+      <style:text-properties officeooo:paragraph-rsid="0037a0b3"/>
+    </style:style>
+    <style:style style:name="P62" style:family="paragraph" style:parent-style-name="Text_20_body" style:list-style-name="L12">
+      <style:text-properties officeooo:rsid="0037a0b3" officeooo:paragraph-rsid="00390373"/>
+    </style:style>
+    <style:style style:name="P63" style:family="paragraph" style:parent-style-name="Text_20_body" style:list-style-name="L12">
+      <style:text-properties fo:font-style="italic" officeooo:rsid="0037a0b3" officeooo:paragraph-rsid="0037a0b3" style:font-style-asian="italic" style:font-style-complex="italic"/>
+    </style:style>
+    <style:style style:name="P64" style:family="paragraph" style:parent-style-name="Text_20_body" style:list-style-name="L12">
+      <style:text-properties fo:font-style="italic" officeooo:rsid="0037a0b3" officeooo:paragraph-rsid="00390373" style:font-style-asian="italic" style:font-style-complex="italic"/>
+    </style:style>
+    <style:style style:name="P65" style:family="paragraph" style:parent-style-name="Text_20_body" style:list-style-name="L12">
+      <style:text-properties fo:font-style="italic" officeooo:rsid="00390373" officeooo:paragraph-rsid="00390373" style:font-style-asian="italic" style:font-style-complex="italic"/>
+    </style:style>
+    <style:style style:name="P66" style:family="paragraph" style:parent-style-name="Text_20_body" style:list-style-name="WWNum11">
       <style:text-properties officeooo:paragraph-rsid="0024c50f"/>
     </style:style>
-    <style:style style:name="P54" style:family="paragraph" style:parent-style-name="Text_20_body">
-      <style:text-properties officeooo:rsid="00214bcf" officeooo:paragraph-rsid="00214bcf"/>
-    </style:style>
-    <style:style style:name="P55" style:family="paragraph" style:parent-style-name="Text_20_body">
-      <style:text-properties officeooo:rsid="0037a0b3" officeooo:paragraph-rsid="0037a0b3"/>
-    </style:style>
-    <style:style style:name="P56" style:family="paragraph" style:parent-style-name="Text_20_body" style:list-style-name="L12">
-      <style:text-properties officeooo:rsid="0037a0b3" officeooo:paragraph-rsid="00390373"/>
-    </style:style>
-    <style:style style:name="P57" style:family="paragraph" style:parent-style-name="Text_20_body" style:list-style-name="L12">
-      <style:text-properties officeooo:paragraph-rsid="0037a0b3"/>
-    </style:style>
-    <style:style style:name="P58" style:family="paragraph" style:parent-style-name="Text_20_body" style:list-style-name="L12">
-      <style:text-properties fo:font-style="italic" officeooo:rsid="0037a0b3" officeooo:paragraph-rsid="0037a0b3" style:font-style-asian="italic" style:font-style-complex="italic"/>
-    </style:style>
-    <style:style style:name="P59" style:family="paragraph" style:parent-style-name="Text_20_body" style:list-style-name="L12">
-      <style:text-properties fo:font-style="italic" officeooo:rsid="0037a0b3" officeooo:paragraph-rsid="00390373" style:font-style-asian="italic" style:font-style-complex="italic"/>
-    </style:style>
-    <style:style style:name="P60" style:family="paragraph" style:parent-style-name="Text_20_body" style:list-style-name="L12">
-      <style:text-properties fo:font-style="italic" officeooo:rsid="00390373" officeooo:paragraph-rsid="00390373" style:font-style-asian="italic" style:font-style-complex="italic"/>
-    </style:style>
-    <style:style style:name="P61" style:family="paragraph" style:parent-style-name="Text_20_body">
-      <style:text-properties officeooo:rsid="00390373" officeooo:paragraph-rsid="00390373"/>
-    </style:style>
-    <style:style style:name="P62" style:family="paragraph" style:parent-style-name="Text_20_body">
-      <style:text-properties officeooo:rsid="0039de01" officeooo:paragraph-rsid="0039de01"/>
-    </style:style>
-    <style:style style:name="P63" style:family="paragraph" style:parent-style-name="Text_20_body">
-      <style:text-properties officeooo:rsid="003b7e1f" officeooo:paragraph-rsid="003b7e1f"/>
-    </style:style>
-    <style:style style:name="P64" style:family="paragraph" style:parent-style-name="Text_20_body">
+    <style:style style:name="P67" style:family="paragraph" style:parent-style-name="Text_20_body">
+      <style:text-properties officeooo:rsid="004508da" officeooo:paragraph-rsid="004508da"/>
+    </style:style>
+    <style:style style:name="P68" style:family="paragraph" style:parent-style-name="Text_20_body" style:list-style-name="L13">
+      <style:text-properties officeooo:rsid="004508da" officeooo:paragraph-rsid="004508da"/>
+    </style:style>
+    <style:style style:name="P69" style:family="paragraph" style:parent-style-name="Text_20_body">
       <style:text-properties officeooo:rsid="0024c50f" officeooo:paragraph-rsid="0024c50f"/>
     </style:style>
-    <style:style style:name="P65" style:family="paragraph" style:parent-style-name="Text_20_body">
-      <style:text-properties officeooo:rsid="0040f027" officeooo:paragraph-rsid="0040f027"/>
-    </style:style>
-    <style:style style:name="P66" style:family="paragraph" style:parent-style-name="Text_20_body">
-      <style:text-properties officeooo:paragraph-rsid="00410346"/>
-    </style:style>
-    <style:style style:name="P67" style:family="paragraph" style:parent-style-name="Heading_20_2">
-      <style:text-properties officeooo:paragraph-rsid="001d1215"/>
-    </style:style>
-    <style:style style:name="P68" style:family="paragraph" style:parent-style-name="Heading_20_3">
-      <style:text-properties officeooo:paragraph-rsid="002fa418"/>
-    </style:style>
-    <style:style style:name="P69" style:family="paragraph" style:parent-style-name="Heading_20_3">
-      <style:text-properties officeooo:rsid="0039de01" officeooo:paragraph-rsid="0039de01"/>
+    <style:style style:name="P70" style:family="paragraph" style:parent-style-name="Text_20_body">
+      <style:text-properties officeooo:rsid="004708d2" officeooo:paragraph-rsid="004708d2"/>
+    </style:style>
+    <style:style style:name="P71" style:family="paragraph" style:parent-style-name="Text_20_body">
+      <style:text-properties officeooo:rsid="004848d2" officeooo:paragraph-rsid="004848d2"/>
+    </style:style>
+    <style:style style:name="P72" style:family="paragraph" style:parent-style-name="Text_20_body" style:list-style-name="L14">
+      <style:text-properties officeooo:rsid="004a2185" officeooo:paragraph-rsid="004a2185"/>
+    </style:style>
+    <style:style style:name="P73" style:family="paragraph" style:parent-style-name="Text_20_body">
+      <style:text-properties officeooo:rsid="004a2185" officeooo:paragraph-rsid="004a2185"/>
     </style:style>
     <style:style style:name="T1" style:family="text">
       <style:text-properties officeooo:rsid="00108e61"/>
@@ -343,6 +354,12 @@
     </style:style>
     <style:style style:name="T26" style:family="text">
       <style:text-properties officeooo:rsid="00410346"/>
+    </style:style>
+    <style:style style:name="T27" style:family="text">
+      <style:text-properties officeooo:rsid="004848d2"/>
+    </style:style>
+    <style:style style:name="T28" style:family="text">
+      <style:text-properties officeooo:rsid="004a2185"/>
     </style:style>
     <text:list-style style:name="L1">
       <text:list-level-style-bullet text:level="1" text:style-name="Bullet_20_Symbols" text:bullet-char="•">
@@ -917,6 +934,110 @@
       </text:list-level-style-number>
     </text:list-style>
     <text:list-style style:name="L12">
+      <text:list-level-style-number text:level="1" text:style-name="Numbering_20_Symbols" style:num-suffix="." style:num-format="1">
+        <style:list-level-properties text:list-level-position-and-space-mode="label-alignment">
+          <style:list-level-label-alignment text:label-followed-by="listtab" text:list-tab-stop-position="0.5in" fo:text-indent="-0.25in" fo:margin-left="0.5in"/>
+        </style:list-level-properties>
+      </text:list-level-style-number>
+      <text:list-level-style-number text:level="2" text:style-name="Numbering_20_Symbols" style:num-suffix="." style:num-format="1">
+        <style:list-level-properties text:list-level-position-and-space-mode="label-alignment">
+          <style:list-level-label-alignment text:label-followed-by="listtab" text:list-tab-stop-position="0.75in" fo:text-indent="-0.25in" fo:margin-left="0.75in"/>
+        </style:list-level-properties>
+      </text:list-level-style-number>
+      <text:list-level-style-number text:level="3" text:style-name="Numbering_20_Symbols" style:num-suffix="." style:num-format="1">
+        <style:list-level-properties text:list-level-position-and-space-mode="label-alignment">
+          <style:list-level-label-alignment text:label-followed-by="listtab" text:list-tab-stop-position="1in" fo:text-indent="-0.25in" fo:margin-left="1in"/>
+        </style:list-level-properties>
+      </text:list-level-style-number>
+      <text:list-level-style-number text:level="4" text:style-name="Numbering_20_Symbols" style:num-suffix="." style:num-format="1">
+        <style:list-level-properties text:list-level-position-and-space-mode="label-alignment">
+          <style:list-level-label-alignment text:label-followed-by="listtab" text:list-tab-stop-position="1.25in" fo:text-indent="-0.25in" fo:margin-left="1.25in"/>
+        </style:list-level-properties>
+      </text:list-level-style-number>
+      <text:list-level-style-number text:level="5" text:style-name="Numbering_20_Symbols" style:num-suffix="." style:num-format="1">
+        <style:list-level-properties text:list-level-position-and-space-mode="label-alignment">
+          <style:list-level-label-alignment text:label-followed-by="listtab" text:list-tab-stop-position="1.5in" fo:text-indent="-0.25in" fo:margin-left="1.5in"/>
+        </style:list-level-properties>
+      </text:list-level-style-number>
+      <text:list-level-style-number text:level="6" text:style-name="Numbering_20_Symbols" style:num-suffix="." style:num-format="1">
+        <style:list-level-properties text:list-level-position-and-space-mode="label-alignment">
+          <style:list-level-label-alignment text:label-followed-by="listtab" text:list-tab-stop-position="1.75in" fo:text-indent="-0.25in" fo:margin-left="1.75in"/>
+        </style:list-level-properties>
+      </text:list-level-style-number>
+      <text:list-level-style-number text:level="7" text:style-name="Numbering_20_Symbols" style:num-suffix="." style:num-format="1">
+        <style:list-level-properties text:list-level-position-and-space-mode="label-alignment">
+          <style:list-level-label-alignment text:label-followed-by="listtab" text:list-tab-stop-position="2in" fo:text-indent="-0.25in" fo:margin-left="2in"/>
+        </style:list-level-properties>
+      </text:list-level-style-number>
+      <text:list-level-style-number text:level="8" text:style-name="Numbering_20_Symbols" style:num-suffix="." style:num-format="1">
+        <style:list-level-properties text:list-level-position-and-space-mode="label-alignment">
+          <style:list-level-label-alignment text:label-followed-by="listtab" text:list-tab-stop-position="2.25in" fo:text-indent="-0.25in" fo:margin-left="2.25in"/>
+        </style:list-level-properties>
+      </text:list-level-style-number>
+      <text:list-level-style-number text:level="9" text:style-name="Numbering_20_Symbols" style:num-suffix="." style:num-format="1">
+        <style:list-level-properties text:list-level-position-and-space-mode="label-alignment">
+          <style:list-level-label-alignment text:label-followed-by="listtab" text:list-tab-stop-position="2.5in" fo:text-indent="-0.25in" fo:margin-left="2.5in"/>
+        </style:list-level-properties>
+      </text:list-level-style-number>
+      <text:list-level-style-number text:level="10" text:style-name="Numbering_20_Symbols" style:num-suffix="." style:num-format="1">
+        <style:list-level-properties text:list-level-position-and-space-mode="label-alignment">
+          <style:list-level-label-alignment text:label-followed-by="listtab" text:list-tab-stop-position="2.75in" fo:text-indent="-0.25in" fo:margin-left="2.75in"/>
+        </style:list-level-properties>
+      </text:list-level-style-number>
+    </text:list-style>
+    <text:list-style style:name="L13">
+      <text:list-level-style-number text:level="1" text:style-name="Numbering_20_Symbols" style:num-suffix="." style:num-format="1">
+        <style:list-level-properties text:list-level-position-and-space-mode="label-alignment">
+          <style:list-level-label-alignment text:label-followed-by="listtab" text:list-tab-stop-position="0.5in" fo:text-indent="-0.25in" fo:margin-left="0.5in"/>
+        </style:list-level-properties>
+      </text:list-level-style-number>
+      <text:list-level-style-number text:level="2" text:style-name="Numbering_20_Symbols" style:num-suffix="." style:num-format="1">
+        <style:list-level-properties text:list-level-position-and-space-mode="label-alignment">
+          <style:list-level-label-alignment text:label-followed-by="listtab" text:list-tab-stop-position="0.75in" fo:text-indent="-0.25in" fo:margin-left="0.75in"/>
+        </style:list-level-properties>
+      </text:list-level-style-number>
+      <text:list-level-style-number text:level="3" text:style-name="Numbering_20_Symbols" style:num-suffix="." style:num-format="1">
+        <style:list-level-properties text:list-level-position-and-space-mode="label-alignment">
+          <style:list-level-label-alignment text:label-followed-by="listtab" text:list-tab-stop-position="1in" fo:text-indent="-0.25in" fo:margin-left="1in"/>
+        </style:list-level-properties>
+      </text:list-level-style-number>
+      <text:list-level-style-number text:level="4" text:style-name="Numbering_20_Symbols" style:num-suffix="." style:num-format="1">
+        <style:list-level-properties text:list-level-position-and-space-mode="label-alignment">
+          <style:list-level-label-alignment text:label-followed-by="listtab" text:list-tab-stop-position="1.25in" fo:text-indent="-0.25in" fo:margin-left="1.25in"/>
+        </style:list-level-properties>
+      </text:list-level-style-number>
+      <text:list-level-style-number text:level="5" text:style-name="Numbering_20_Symbols" style:num-suffix="." style:num-format="1">
+        <style:list-level-properties text:list-level-position-and-space-mode="label-alignment">
+          <style:list-level-label-alignment text:label-followed-by="listtab" text:list-tab-stop-position="1.5in" fo:text-indent="-0.25in" fo:margin-left="1.5in"/>
+        </style:list-level-properties>
+      </text:list-level-style-number>
+      <text:list-level-style-number text:level="6" text:style-name="Numbering_20_Symbols" style:num-suffix="." style:num-format="1">
+        <style:list-level-properties text:list-level-position-and-space-mode="label-alignment">
+          <style:list-level-label-alignment text:label-followed-by="listtab" text:list-tab-stop-position="1.75in" fo:text-indent="-0.25in" fo:margin-left="1.75in"/>
+        </style:list-level-properties>
+      </text:list-level-style-number>
+      <text:list-level-style-number text:level="7" text:style-name="Numbering_20_Symbols" style:num-suffix="." style:num-format="1">
+        <style:list-level-properties text:list-level-position-and-space-mode="label-alignment">
+          <style:list-level-label-alignment text:label-followed-by="listtab" text:list-tab-stop-position="2in" fo:text-indent="-0.25in" fo:margin-left="2in"/>
+        </style:list-level-properties>
+      </text:list-level-style-number>
+      <text:list-level-style-number text:level="8" text:style-name="Numbering_20_Symbols" style:num-suffix="." style:num-format="1">
+        <style:list-level-properties text:list-level-position-and-space-mode="label-alignment">
+          <style:list-level-label-alignment text:label-followed-by="listtab" text:list-tab-stop-position="2.25in" fo:text-indent="-0.25in" fo:margin-left="2.25in"/>
+        </style:list-level-properties>
+      </text:list-level-style-number>
+      <text:list-level-style-number text:level="9" text:style-name="Numbering_20_Symbols" style:num-suffix="." style:num-format="1">
+        <style:list-level-properties text:list-level-position-and-space-mode="label-alignment">
+          <style:list-level-label-alignment text:label-followed-by="listtab" text:list-tab-stop-position="2.5in" fo:text-indent="-0.25in" fo:margin-left="2.5in"/>
+        </style:list-level-properties>
+      </text:list-level-style-number>
+      <text:list-level-style-number text:level="10" text:style-name="Numbering_20_Symbols" style:num-suffix="." style:num-format="1">
+        <style:list-level-properties text:list-level-position-and-space-mode="label-alignment">
+          <style:list-level-label-alignment text:label-followed-by="listtab" text:list-tab-stop-position="2.75in" fo:text-indent="-0.25in" fo:margin-left="2.75in"/>
+        </style:list-level-properties>
+      </text:list-level-style-number>
+    </text:list-style>
+    <text:list-style style:name="L14">
       <text:list-level-style-number text:level="1" text:style-name="Numbering_20_Symbols" style:num-suffix="." style:num-format="1">
         <style:list-level-properties text:list-level-position-and-space-mode="label-alignment">
           <style:list-level-label-alignment text:label-followed-by="listtab" text:list-tab-stop-position="0.5in" fo:text-indent="-0.25in" fo:margin-left="0.5in"/>
@@ -979,11 +1100,11 @@
         <text:sequence-decl text:display-outline-level="0" text:name="Drawing"/>
         <text:sequence-decl text:display-outline-level="0" text:name="Figure"/>
       </text:sequence-decls>
-      <text:p text:style-name="P25">By Jupiter!</text:p>
-      <text:p text:style-name="P22">An Introduction to JUnit 5</text:p>
-      <text:list xml:id="list940694167" text:style-name="WWNum3">
-        <text:list-item>
-          <text:p text:style-name="P26">Document Facets</text:p>
+      <text:p text:style-name="P31">By Jupiter!</text:p>
+      <text:p text:style-name="P28">An Introduction to JUnit 5</text:p>
+      <text:list xml:id="list4163412927" text:style-name="WWNum3">
+        <text:list-item>
+          <text:p text:style-name="P33">Document Facets</text:p>
         </text:list-item>
       </text:list>
       <table:table table:name="Table1" table:style-name="Table1">
@@ -991,34 +1112,34 @@
         <table:table-column table:style-name="Table1.B"/>
         <table:table-row table:style-name="Table1.1">
           <table:table-cell table:style-name="Table1.A1" office:value-type="string">
-            <text:p text:style-name="P21">Purpose</text:p>
+            <text:p text:style-name="P27">Purpose</text:p>
           </table:table-cell>
           <table:table-cell table:style-name="Table1.B1" office:value-type="string">
-            <text:p text:style-name="P23">Introduce the power of JUnit 5.</text:p>
+            <text:p text:style-name="P29">Introduce the power of JUnit 5.</text:p>
           </table:table-cell>
         </table:table-row>
         <table:table-row table:style-name="Table1.1">
           <table:table-cell table:style-name="Table1.A2" office:value-type="string">
-            <text:p text:style-name="P21">Audience</text:p>
+            <text:p text:style-name="P27">Audience</text:p>
           </table:table-cell>
           <table:table-cell table:style-name="Table1.B2" office:value-type="string">
-            <text:p text:style-name="P23">Technical for Software Developers</text:p>
+            <text:p text:style-name="P29">Technical for Software Developers</text:p>
           </table:table-cell>
         </table:table-row>
         <table:table-row table:style-name="Table1.1">
           <table:table-cell table:style-name="Table1.A2" office:value-type="string">
-            <text:p text:style-name="P21">Benefits</text:p>
+            <text:p text:style-name="P27">Benefits</text:p>
           </table:table-cell>
           <table:table-cell table:style-name="Table1.B2" office:value-type="string">
-            <text:p text:style-name="P23">New features such as Exception Verification and upgraded Parameterized Tests.</text:p>
+            <text:p text:style-name="P29">New features such as Exception Verification and upgraded Parameterized Tests.</text:p>
           </table:table-cell>
         </table:table-row>
         <table:table-row table:style-name="Table1.1">
           <table:table-cell table:style-name="Table1.A2" office:value-type="string">
-            <text:p text:style-name="P21">Actions</text:p>
+            <text:p text:style-name="P27">Actions</text:p>
           </table:table-cell>
           <table:table-cell table:style-name="Table1.B2" office:value-type="string">
-            <text:p text:style-name="P23">Adopt JUnit 5 for testing.</text:p>
+            <text:p text:style-name="P29">Adopt JUnit 5 for testing.</text:p>
           </table:table-cell>
         </table:table-row>
       </table:table>
@@ -1040,7 +1161,7 @@
         <text:line-break/>
         In his off-hours, he sings in a choir, exchanges bad jokes and horrible puns with his wife and two sons, and fixes things around his house.  Lots of things around his house. 
       </text:p>
-      <text:h text:style-name="P24" text:outline-level="1">Introduction</text:h>
+      <text:h text:style-name="P32" text:outline-level="1">Introduction</text:h>
       <text:h text:style-name="Heading_20_2" text:outline-level="2">Opening Joke</text:h>
       <text:h text:style-name="Heading_20_2" text:outline-level="2">Why Test</text:h>
       <text:p text:style-name="P7">
@@ -1056,9 +1177,9 @@
         <text:s/>
         We need to insure:
       </text:p>
-      <text:list xml:id="list1072915474" text:style-name="L1">
-        <text:list-item>
-          <text:p text:style-name="P28">
+      <text:list xml:id="list3245650695" text:style-name="L1">
+        <text:list-item>
+          <text:p text:style-name="P37">
             <text:span text:style-name="T3">Is the code </text:span>
             <text:span text:style-name="T5">a</text:span>
             <text:span text:style-name="T4">ccura</text:span>
@@ -1072,7 +1193,7 @@
           </text:p>
         </text:list-item>
         <text:list-item>
-          <text:p text:style-name="P27">
+          <text:p text:style-name="P36">
             <text:span text:style-name="T3">Is the code </text:span>
             <text:span text:style-name="T5">functional</text:span>
             <text:span text:style-name="T3">
@@ -1083,7 +1204,7 @@
           </text:p>
         </text:list-item>
         <text:list-item>
-          <text:p text:style-name="P29">Is the code defect-free? Testing helps simplify the debugging process by narrowing the location of defects.</text:p>
+          <text:p text:style-name="P38">Is the code defect-free? Testing helps simplify the debugging process by narrowing the location of defects.</text:p>
         </text:list-item>
       </text:list>
       <text:h text:style-name="Heading_20_3" text:outline-level="3">
@@ -1107,16 +1228,16 @@
         <text:s/>
         Unit test can document the system when nothing else does.
       </text:p>
-      <text:list xml:id="list4217796247" text:style-name="L2">
-        <text:list-item>
-          <text:p text:style-name="P31">
+      <text:list xml:id="list3118264310" text:style-name="L2">
+        <text:list-item>
+          <text:p text:style-name="P40">
             Testing a piece of code forces you to define 
             <text:span text:style-name="T3">for</text:span>
              what that code is responsible.
           </text:p>
         </text:list-item>
         <text:list-item>
-          <text:p text:style-name="P31">
+          <text:p text:style-name="P40">
             Writing the test first forces you to think through your design and what it must accomplish before you write the code. 
             <text:s/>
             <text:span text:style-name="T17">Save your notes!</text:span>
@@ -1129,9 +1250,9 @@
         <text:s/>
         Testing helps by:
       </text:p>
-      <text:list xml:id="list347976068" text:style-name="L3">
-        <text:list-item>
-          <text:p text:style-name="P30">
+      <text:list xml:id="list1868216322" text:style-name="L3">
+        <text:list-item>
+          <text:p text:style-name="P39">
             Mak
             <text:span text:style-name="T17">ing</text:span>
              refactoring 
@@ -1142,7 +1263,7 @@
           </text:p>
         </text:list-item>
         <text:list-item>
-          <text:p text:style-name="P32">Facilitates small, incremental changes.</text:p>
+          <text:p text:style-name="P41">Facilitates small, incremental changes.</text:p>
         </text:list-item>
       </text:list>
       <text:p text:style-name="P10">
@@ -1155,42 +1276,42 @@
         <text:s/>
         It helps by:
       </text:p>
-      <text:list xml:id="list3756368362" text:style-name="L4">
-        <text:list-item>
-          <text:p text:style-name="P33">
+      <text:list xml:id="list156675074" text:style-name="L4">
+        <text:list-item>
+          <text:p text:style-name="P42">
             Find
             <text:span text:style-name="T18">ing</text:span>
              defects sooner.
           </text:p>
         </text:list-item>
         <text:list-item>
-          <text:p text:style-name="P33">
+          <text:p text:style-name="P42">
             Keep
             <text:span text:style-name="T18">ing</text:span>
              each change small and focused.
           </text:p>
         </text:list-item>
       </text:list>
-      <text:h text:style-name="P67" text:outline-level="2">
+      <text:h text:style-name="P30" text:outline-level="2">
         <text:soft-page-break/>
         Presentation Goals
       </text:h>
       <text:p text:style-name="P16">So these are the goals of this presentation:</text:p>
-      <text:list xml:id="list324024840" text:style-name="L5">
-        <text:list-item>
-          <text:p text:style-name="P34">
+      <text:list xml:id="list730137406" text:style-name="L5">
+        <text:list-item>
+          <text:p text:style-name="P43">
             <text:span text:style-name="T18">Identify t</text:span>
             he pieces of JUnit5
           </text:p>
         </text:list-item>
         <text:list-item>
-          <text:p text:style-name="P34">
+          <text:p text:style-name="P43">
             <text:span text:style-name="T18">Show h</text:span>
             ow to run JUnit5
           </text:p>
         </text:list-item>
         <text:list-item>
-          <text:p text:style-name="P34">
+          <text:p text:style-name="P43">
             <text:span text:style-name="T18">Give examples of the b</text:span>
             asic 
             <text:span text:style-name="T18">f</text:span>
@@ -1200,7 +1321,7 @@
           </text:p>
         </text:list-item>
         <text:list-item>
-          <text:p text:style-name="P34">
+          <text:p text:style-name="P43">
             <text:span text:style-name="T18">Provide a s</text:span>
             ummary of 
             <text:span text:style-name="T18">a</text:span>
@@ -1221,75 +1342,75 @@
       <text:p text:style-name="P16">JUnit5 has three pieces:</text:p>
       <text:p text:style-name="P12">JUnit5 = JUnit Platform + JUnit Jupiter + JUnit Vintage</text:p>
       <text:p text:style-name="P16">Where:</text:p>
-      <text:list xml:id="list369219238" text:style-name="L6">
-        <text:list-item>
-          <text:p text:style-name="P36">JUnit Platform:</text:p>
+      <text:list xml:id="list848065144" text:style-name="L6">
+        <text:list-item>
+          <text:p text:style-name="P45">JUnit Platform:</text:p>
         </text:list-item>
       </text:list>
-      <text:list xml:id="list841635942" text:style-name="WWNum5">
+      <text:list xml:id="list2373963882" text:style-name="WWNum5">
         <text:list-item>
           <text:list>
             <text:list-item>
-              <text:p text:style-name="P37">
+              <text:p text:style-name="P46">
                 <text:span text:style-name="T10">Test engine</text:span>
                  for running tests on the JVM
               </text:p>
             </text:list-item>
             <text:list-item>
-              <text:p text:style-name="P37">
+              <text:p text:style-name="P46">
                 Includes the 
                 <text:span text:style-name="T10">test engine</text:span>
                  API for developing testing frameworks
               </text:p>
             </text:list-item>
             <text:list-item>
-              <text:p text:style-name="P37">
+              <text:p text:style-name="P46">
                 Existing 
                 <text:span text:style-name="T11">engines</text:span>
                  include 
               </text:p>
               <text:list>
                 <text:list-item>
-                  <text:p text:style-name="P37">Console Launcher</text:p>
+                  <text:p text:style-name="P46">Console Launcher</text:p>
                 </text:list-item>
                 <text:list-item>
-                  <text:p text:style-name="P37">JUnit4 runner</text:p>
+                  <text:p text:style-name="P46">JUnit4 runner</text:p>
                 </text:list-item>
                 <text:list-item>
-                  <text:p text:style-name="P37">IDE support for Eclipse, Intellij, Netbeans, Visual Studio Code, etc.</text:p>
+                  <text:p text:style-name="P46">IDE support for Eclipse, Intellij, Netbeans, Visual Studio Code, etc.</text:p>
                 </text:list-item>
                 <text:list-item>
-                  <text:p text:style-name="P37">Build tools: Ant, Maven, Gradle, etc.</text:p>
+                  <text:p text:style-name="P46">Build tools: Ant, Maven, Gradle, etc.</text:p>
                 </text:list-item>
               </text:list>
             </text:list-item>
           </text:list>
         </text:list-item>
         <text:list-item>
-          <text:p text:style-name="P37">JUnit Jupiter:</text:p>
+          <text:p text:style-name="P46">JUnit Jupiter:</text:p>
         </text:list-item>
       </text:list>
-      <text:list xml:id="list1847902552" text:style-name="WWNum6">
+      <text:list xml:id="list3856867559" text:style-name="WWNum6">
         <text:list-item>
           <text:list>
             <text:list-item>
-              <text:p text:style-name="P38">JUnit5 programming model</text:p>
+              <text:p text:style-name="P47">JUnit5 programming model</text:p>
             </text:list-item>
             <text:list-item>
-              <text:p text:style-name="P38">JUnit5 extension model</text:p>
+              <text:p text:style-name="P47">JUnit5 extension model</text:p>
             </text:list-item>
           </text:list>
         </text:list-item>
       </text:list>
-      <text:list xml:id="list1394215677" text:style-name="L7">
-        <text:list-item>
-          <text:p text:style-name="P39">JUnit Vintage:</text:p>
+      <text:list xml:id="list539790346" text:style-name="L7">
+        <text:list-item>
+          <text:p text:style-name="P48">JUnit Vintage:</text:p>
           <text:list>
             <text:list-item>
-              <text:p text:style-name="P35">Works with JUnit3 and JUnit4 APIs (except for rules).</text:p>
+              <text:p text:style-name="P44">Works with JUnit3 and JUnit4 APIs (except for rules).</text:p>
             </text:list-item>
             <text:list-item>
-              <text:p text:style-name="P39">
+              <text:p text:style-name="P48">
                 Provides a 
                 <text:span text:style-name="T10">test engine</text:span>
                  for JUnit3 and JUnit4
@@ -1313,9 +1434,9 @@
         <text:s/>
         Why move to JUnit5?
       </text:p>
-      <text:list xml:id="list2541989220" text:style-name="L8">
-        <text:list-item>
-          <text:p text:style-name="P40">
+      <text:list xml:id="list3959986963" text:style-name="L8">
+        <text:list-item>
+          <text:p text:style-name="P49">
             <text:soft-page-break/>
             Gentle migration: 
             <text:span text:style-name="T11">little</text:span>
@@ -1325,26 +1446,26 @@
           </text:p>
         </text:list-item>
         <text:list-item>
-          <text:p text:style-name="P40">Enhanced reporting tools</text:p>
-        </text:list-item>
-        <text:list-item>
-          <text:p text:style-name="P40">Finer-grained execution control</text:p>
-        </text:list-item>
-        <text:list-item>
-          <text:p text:style-name="P40">Dependency injection</text:p>
-        </text:list-item>
-        <text:list-item>
-          <text:p text:style-name="P40">Multiple executions of tests with different values</text:p>
-        </text:list-item>
-        <text:list-item>
-          <text:p text:style-name="P40">
+          <text:p text:style-name="P49">Enhanced reporting tools</text:p>
+        </text:list-item>
+        <text:list-item>
+          <text:p text:style-name="P49">Finer-grained execution control</text:p>
+        </text:list-item>
+        <text:list-item>
+          <text:p text:style-name="P49">Dependency injection</text:p>
+        </text:list-item>
+        <text:list-item>
+          <text:p text:style-name="P49">Multiple executions of tests with different values</text:p>
+        </text:list-item>
+        <text:list-item>
+          <text:p text:style-name="P49">
             Test templates, dynamic tests, and 
             <text:span text:style-name="T10">an</text:span>
              extension framework
           </text:p>
         </text:list-item>
         <text:list-item>
-          <text:p text:style-name="P41">Works with Kotlin</text:p>
+          <text:p text:style-name="P50">Works with Kotlin</text:p>
         </text:list-item>
       </text:list>
       <text:h text:style-name="Heading_20_2" text:outline-level="2">
@@ -1352,37 +1473,37 @@
         <text:span text:style-name="T2">Testing Frameworks</text:span>
       </text:h>
       <text:p text:style-name="P17">Before we dive into the depths of JUnit5, I do want to mention there are other frameworks:</text:p>
-      <text:list xml:id="list205534665322102" text:continue-numbering="true" text:style-name="L8">
-        <text:list-item>
-          <text:p text:style-name="P42">JUnit4</text:p>
-        </text:list-item>
-        <text:list-item>
-          <text:p text:style-name="P42">NGTest</text:p>
-        </text:list-item>
-        <text:list-item>
-          <text:p text:style-name="P42">Groovy</text:p>
-        </text:list-item>
-        <text:list-item>
-          <text:p text:style-name="P43">Spock</text:p>
+      <text:list xml:id="list201239792436644" text:continue-numbering="true" text:style-name="L8">
+        <text:list-item>
+          <text:p text:style-name="P51">JUnit4</text:p>
+        </text:list-item>
+        <text:list-item>
+          <text:p text:style-name="P51">NGTest</text:p>
+        </text:list-item>
+        <text:list-item>
+          <text:p text:style-name="P51">Groovy</text:p>
+        </text:list-item>
+        <text:list-item>
+          <text:p text:style-name="P52">Spock</text:p>
         </text:list-item>
       </text:list>
       <text:p text:style-name="P17">The advantages of JUnit5 is:</text:p>
-      <text:list xml:id="list3059082930" text:style-name="L9">
-        <text:list-item>
-          <text:p text:style-name="P44">Migration from JUnit4 is gentle.</text:p>
-        </text:list-item>
-        <text:list-item>
-          <text:p text:style-name="P44">Not having used NGTest, I can’t make a comparison.</text:p>
-        </text:list-item>
-        <text:list-item>
-          <text:p text:style-name="P44">
+      <text:list xml:id="list1399261387" text:style-name="L9">
+        <text:list-item>
+          <text:p text:style-name="P53">Migration from JUnit4 is gentle.</text:p>
+        </text:list-item>
+        <text:list-item>
+          <text:p text:style-name="P53">Not having used NGTest, I can’t make a comparison.</text:p>
+        </text:list-item>
+        <text:list-item>
+          <text:p text:style-name="P53">
             Groovy is another language to learn. 
             <text:s/>
             Not everyone knows it.
           </text:p>
         </text:list-item>
         <text:list-item>
-          <text:p text:style-name="P44">
+          <text:p text:style-name="P53">
             Spock is a nice framework, but it rests on Groovy. 
             <text:s/>
             See above.
@@ -1405,15 +1526,15 @@
         a010-solo-maven
       </text:p>
       <text:p text:style-name="P13">Running JUnit5 without any additional libraries is simple:</text:p>
-      <text:list xml:id="list3121839054" text:style-name="L10">
-        <text:list-item>
-          <text:p text:style-name="P45">
+      <text:list xml:id="list4084733292" text:style-name="L10">
+        <text:list-item>
+          <text:p text:style-name="P54">
             <text:span text:style-name="T14">Add a dependency for </text:span>
             <text:span text:style-name="T6">org.junit.jupiter:junit-jupiter:5.4.0</text:span>
           </text:p>
         </text:list-item>
         <text:list-item>
-          <text:p text:style-name="P47">
+          <text:p text:style-name="P56">
             <text:soft-page-break/>
             <text:span text:style-name="T15">Make sure your </text:span>
             <text:span text:style-name="T4">maven-surefire-plugin</text:span>
@@ -1424,21 +1545,21 @@
           </text:p>
         </text:list-item>
       </text:list>
-      <text:h text:style-name="P68" text:outline-level="3">JUnit5 In Gradle</text:h>
+      <text:h text:style-name="P34" text:outline-level="3">JUnit5 In Gradle</text:h>
       <text:p text:style-name="P4">
         <text:span text:style-name="T13">Example: </text:span>
         a011-solo-gradle
       </text:p>
       <text:p text:style-name="P13">Running JUnit5 without any additional libraries is simple in Gradle as well:</text:p>
-      <text:list xml:id="list2954663895" text:style-name="L11">
-        <text:list-item>
-          <text:p text:style-name="P50">
+      <text:list xml:id="list2486170432" text:style-name="L11">
+        <text:list-item>
+          <text:p text:style-name="P59">
             <text:span text:style-name="T14">Add a dependency for </text:span>
             <text:span text:style-name="T6">org.junit.jupiter:junit-jupiter:5.4.0</text:span>
           </text:p>
         </text:list-item>
         <text:list-item>
-          <text:p text:style-name="P49">
+          <text:p text:style-name="P58">
             <text:span text:style-name="T15">In the </text:span>
             <text:span text:style-name="T4">test</text:span>
             <text:span text:style-name="T15"> task add the </text:span>
@@ -1468,15 +1589,15 @@
         JUnit 5 can run with JUnit 4, as well, 
         <text:span text:style-name="T20">with just a few more complications:</text:span>
       </text:p>
-      <text:list xml:id="list205533770341739" text:continue-list="list3121839054" text:style-name="L10">
+      <text:list xml:id="list201240480269753" text:continue-list="list4084733292" text:style-name="L10">
         <text:list-item text:start-value="1">
-          <text:p text:style-name="P46">
+          <text:p text:style-name="P55">
             <text:span text:style-name="T14">Add a dependency for </text:span>
             <text:span text:style-name="T6">org.junit.jupiter:junit-jupiter:5.4.0</text:span>
           </text:p>
         </text:list-item>
         <text:list-item>
-          <text:p text:style-name="P48">
+          <text:p text:style-name="P57">
             <text:span text:style-name="T15">Make sure your </text:span>
             <text:span text:style-name="T4">maven-surefire-plugin </text:span>
             <text:span text:style-name="T15">is version</text:span>
@@ -1486,9 +1607,9 @@
         </text:list-item>
       </text:list>
       <text:p text:style-name="P19">And also:</text:p>
-      <text:list xml:id="list205533849379579" text:continue-numbering="true" text:style-name="L10">
-        <text:list-item>
-          <text:p text:style-name="P52">
+      <text:list xml:id="list201239879566051" text:continue-numbering="true" text:style-name="L10">
+        <text:list-item>
+          <text:p text:style-name="P60">
             <text:span text:style-name="T6">Add a dependency for org.junit.</text:span>
             <text:span text:style-name="T4">jupiter</text:span>
             <text:span text:style-name="T6">:junit-</text:span>
@@ -1497,14 +1618,14 @@
           </text:p>
         </text:list-item>
         <text:list-item>
-          <text:p text:style-name="P46">
+          <text:p text:style-name="P55">
             <text:span text:style-name="T16">Add a dependency for </text:span>
             <text:span text:style-name="T6">junit:junit:</text:span>
             <text:span text:style-name="T7">4.12</text:span>
           </text:p>
         </text:list-item>
         <text:list-item>
-          <text:p text:style-name="P52">
+          <text:p text:style-name="P60">
             <text:span text:style-name="T6">Add a dependency for org.junit.</text:span>
             <text:span text:style-name="T4">vintage</text:span>
             <text:span text:style-name="T6">:junit-</text:span>
@@ -1528,14 +1649,14 @@
         <text:span text:style-name="T22">Example: </text:span>
         a030-spring-test-mockito-maven
       </text:p>
-      <text:p text:style-name="P55">
+      <text:p text:style-name="P21">
         Now we’re adding in more complexity, but the dependency list is still shorter than the pre-Spring Boot ecosystem. 
         <text:s/>
         What we need is:
       </text:p>
-      <text:list xml:id="list3098055394" text:style-name="L12">
-        <text:list-item>
-          <text:p text:style-name="P57">
+      <text:list xml:id="list1563604110" text:style-name="L12">
+        <text:list-item>
+          <text:p text:style-name="P61">
             <text:span text:style-name="T8">org.springframework.boot:spring-boot-starter-parent:&lt;version&gt;</text:span>
             <text:span text:style-name="T22">
               <text:line-break/>
@@ -1544,7 +1665,7 @@
           </text:p>
         </text:list-item>
         <text:list-item>
-          <text:p text:style-name="P57">
+          <text:p text:style-name="P61">
             <text:span text:style-name="T4">org.springframework.boot:artifactId&gt;spring-boot-starter-web</text:span>
             <text:line-break/>
             No
@@ -1554,33 +1675,33 @@
           </text:p>
         </text:list-item>
         <text:list-item>
-          <text:p text:style-name="P56">
+          <text:p text:style-name="P62">
             <text:span text:style-name="T4">org.springframework.boot:artifactId&gt;spring-boot-starter-</text:span>
             <text:span text:style-name="T9">test</text:span>
           </text:p>
         </text:list-item>
         <text:list-item>
-          <text:p text:style-name="P58">
+          <text:p text:style-name="P63">
             org.junit.jupiter:
             <text:span text:style-name="T23">junit-jupiter-api</text:span>
           </text:p>
         </text:list-item>
         <text:list-item>
-          <text:p text:style-name="P59">
+          <text:p text:style-name="P64">
             org.junit.jupiter:
             <text:span text:style-name="T23">junit-jupiter-engine</text:span>
           </text:p>
         </text:list-item>
         <text:list-item>
-          <text:p text:style-name="P60">
+          <text:p text:style-name="P65">
             <text:soft-page-break/>
             org.mockito:mockito-junit-jupiter
           </text:p>
         </text:list-item>
       </text:list>
-      <text:p text:style-name="P61">And you’re off to the races!</text:p>
-      <text:h text:style-name="P69" text:outline-level="3">Recap</text:h>
-      <text:p text:style-name="P62">
+      <text:p text:style-name="P22">And you’re off to the races!</text:p>
+      <text:h text:style-name="P35" text:outline-level="3">Recap</text:h>
+      <text:p text:style-name="P23">
         You basically have to add the JUnit5 API and engine and you’re set. 
         <text:s/>
         You don’t even have to add the engine because the Maven 
@@ -1591,7 +1712,7 @@
         </text:span>
       </text:p>
       <text:h text:style-name="Heading_20_2" text:outline-level="2">JUnit5 Features</text:h>
-      <text:p text:style-name="P63">So, now that we’re all experts in running JUnit5, what can we do with it?</text:p>
+      <text:p text:style-name="P24">So, now that we’re all experts in running JUnit5, what can we do with it?</text:p>
       <text:h text:style-name="Heading_20_3" text:outline-level="3">Display Names</text:h>
       <text:p text:style-name="P5">
         b0
@@ -1599,12 +1720,12 @@
         0-display-names-and-nesting-maven
       </text:p>
       <text:h text:style-name="Heading_20_4" text:outline-level="4">DisplayNamesAsSentencesTest</text:h>
-      <text:p text:style-name="P65">
+      <text:p text:style-name="P25">
         This first test suite shows the basic usage of the DisplayName annotation. 
         <text:s/>
         You can simply add a more readable name to a test, as shown in the englishName test.
       </text:p>
-      <text:p text:style-name="P65">
+      <text:p text:style-name="P25">
         You can add a name in another language, as shown in the spanishName test. 
         <text:s/>
         You can use any character 
@@ -1613,7 +1734,7 @@
         <text:s/>
         These files a in UTF-8.
       </text:p>
-      <text:p text:style-name="P65">
+      <text:p text:style-name="P25">
         You can even use a serious of emojis, as shown in the emojiName test. 
         <text:s/>
         Why would you want to do such a thing? 
@@ -1623,12 +1744,12 @@
         You can!
       </text:p>
       <text:h text:style-name="Heading_20_4" text:outline-level="4">IntegerCalculatorTest</text:h>
-      <text:p text:style-name="P66">
+      <text:p text:style-name="P26">
         The problem 
         <text:span text:style-name="T26">illustrated</text:span>
          in the test suite above is that you need to add a method name and a DisplayName, which violates the DRY software development principle: Don’t Repeat Yourself!
       </text:p>
-      <text:p text:style-name="P66">
+      <text:p text:style-name="P26">
         To get around this, you can use the DisplayNameGeneration annotation, either on each test method or the entire class. 
         <text:s/>
         <text:span text:style-name="T26">
@@ -1638,19 +1759,71 @@
         </text:span>
       </text:p>
       <text:h text:style-name="Heading_20_4" text:outline-level="4">DisplayNamesGeneratedCustomTest</text:h>
+      <text:p text:style-name="P67">This class has a number of features.</text:p>
+      <text:list xml:id="list831029933" text:style-name="L13">
+        <text:list-item>
+          <text:p text:style-name="P68">Line 25 has a DisplayNameGenerator annotation.</text:p>
+        </text:list-item>
+        <text:list-item>
+          <text:p text:style-name="P68">Line 29 has a test with some foreshadowing: dependency injection.</text:p>
+        </text:list-item>
+        <text:list-item>
+          <text:p text:style-name="P68">Line 34 overrides the generated test name with a DisplayName annotation.</text:p>
+        </text:list-item>
+        <text:list-item>
+          <text:p text:style-name="P68">Starting in line 39 is a nested inner class with its own DisplayNameGeneration annotation.</text:p>
+        </text:list-item>
+      </text:list>
       <text:p text:style-name="Text_20_body"/>
-      <text:h text:style-name="Heading_20_3" text:outline-level="3">Nested Tests</text:h>
+      <text:h text:style-name="Heading_20_3" text:outline-level="3">
+        <text:soft-page-break/>
+        Nested Tests
+      </text:h>
       <text:p text:style-name="P5">
         b0
         <text:span text:style-name="T25">1</text:span>
         0-display-names-and-nesting-maven
       </text:p>
-      <text:h text:style-name="Heading_20_3" text:outline-level="3">
-        <text:soft-page-break/>
-        Execution Control
-      </text:h>
-      <text:h text:style-name="Heading_20_4" text:outline-level="4">Test Life-Cycle</text:h>
-      <text:p text:style-name="P5">b030-life-cycle-maven</text:p>
+      <text:p text:style-name="P70">
+        The previous example showed an example of nesting tests. 
+        <text:s/>
+        The purpose for nesting tests is to better control the test 
+        <text:span text:style-name="T27">life-cycle.</text:span>
+      </text:p>
+      <text:h text:style-name="Heading_20_4" text:outline-level="4">LifeCycleDemoATopLevelOnlyTest</text:h>
+      <text:p text:style-name="P71">
+        Running this test shows how the life-cycle runs on a test without nesting. 
+        <text:s/>
+        There are two methods, test1 and test2, and the methods annotated with BeforeAll, BeforeEach, AfterEach, and AfterAll run as you would expect.
+      </text:p>
+      <text:p text:style-name="P71">
+        This is the standard life-cycle of JUnit5 tests. 
+        <text:s/>
+        Other than the new names of the annotations, this is your JUnit4 life-cycle.
+      </text:p>
+      <text:h text:style-name="Heading_20_4" text:outline-level="4">LifeCycleDemoBNestedTest</text:h>
+      <text:p text:style-name="P71">
+        Adding in a nested class makes things a little more interesting. 
+        <text:s/>
+        <text:span text:style-name="T28">If you nest with inner classes, notice a few things:</text:span>
+      </text:p>
+      <text:list xml:id="list1916844837" text:style-name="L14">
+        <text:list-item>
+          <text:p text:style-name="P72">
+            Inner classes, aka nested classes, can’t have static methods, so no BeforeAll and AfterAll methods for the nested class. 
+            <text:s/>
+            It will still use those methods in the top-level class.
+          </text:p>
+        </text:list-item>
+        <text:list-item>
+          <text:p text:style-name="P72">In between the tests in the child class, the BeforeEach and AfterEach methods of the top-level class fire.</text:p>
+        </text:list-item>
+        <text:list-item>
+          <text:p text:style-name="P72">In the grandchild class, those methods fire for both the top-level and child class.</text:p>
+        </text:list-item>
+      </text:list>
+      <text:p text:style-name="P73">Nested classes are ideal for testing sub-conditions that require additional changes to the environment, such as adding data to databases or altering the behavior of mock objects.</text:p>
+      <text:h text:style-name="Heading_20_3" text:outline-level="3">Execution Control</text:h>
       <text:h text:style-name="Heading_20_4" text:outline-level="4">Tagging And Filtering</text:h>
       <text:p text:style-name="P5">b040-tagging-and-filtering-maven</text:p>
       <text:h text:style-name="Heading_20_4" text:outline-level="4">Assumptions</text:h>
@@ -1660,6 +1833,7 @@
       <text:h text:style-name="Heading_20_3" text:outline-level="3">Exception Handling</text:h>
       <text:p text:style-name="P5">b070-exception-handling-maven</text:p>
       <text:h text:style-name="Heading_20_3" text:outline-level="3">
+        <text:soft-page-break/>
         Time-
         <text:span text:style-name="T12">O</text:span>
         ut Handling
@@ -1677,34 +1851,34 @@
       <text:h text:style-name="Heading_20_3" text:outline-level="3">Parameterized Tests</text:h>
       <text:p text:style-name="P6">b120-parameterized-tests-maven</text:p>
       <text:h text:style-name="Heading_20_2" text:outline-level="2">Additional JUnit5 Features Not Covered</text:h>
-      <text:list xml:id="list3454139200" text:style-name="WWNum11">
-        <text:list-item>
-          <text:p text:style-name="P53">Test Interfaces: for adding default methods to test classes by implementing an interface.</text:p>
-        </text:list-item>
-        <text:list-item>
-          <text:p text:style-name="P53">
-            <text:soft-page-break/>
-            Test Templates: a generalization of repeated and parameterized tests.
-          </text:p>
-        </text:list-item>
-        <text:list-item>
-          <text:p text:style-name="P53">
+      <text:list xml:id="list1310246150" text:style-name="WWNum11">
+        <text:list-item>
+          <text:p text:style-name="P66">Test Interfaces: for adding default methods to test classes by implementing an interface.</text:p>
+        </text:list-item>
+        <text:list-item>
+          <text:p text:style-name="P66">Test Templates: a generalization of repeated and parameterized tests.</text:p>
+        </text:list-item>
+        <text:list-item>
+          <text:p text:style-name="P66">
             Dynamic Tests: tests created at runtime by factories. 
             <text:s/>
             A generalization of Assumptions.
           </text:p>
         </text:list-item>
         <text:list-item>
-          <text:p text:style-name="P53">Parallel Execution: tests running in parallel.</text:p>
-        </text:list-item>
-        <text:list-item>
-          <text:p text:style-name="P53">Extension Model: plugins that add abilities to JUnit.</text:p>
-        </text:list-item>
-        <text:list-item>
-          <text:p text:style-name="P53">Platform API: build your own launchers and engines</text:p>
+          <text:p text:style-name="P66">Parallel Execution: tests running in parallel.</text:p>
+        </text:list-item>
+        <text:list-item>
+          <text:p text:style-name="P66">Extension Model: plugins that add abilities to JUnit.</text:p>
+        </text:list-item>
+        <text:list-item>
+          <text:p text:style-name="P66">Platform API: build your own launchers and engines</text:p>
         </text:list-item>
       </text:list>
-      <text:h text:style-name="Heading_20_1" text:outline-level="1">Summary</text:h>
+      <text:h text:style-name="Heading_20_1" text:outline-level="1">
+        <text:soft-page-break/>
+        Summary
+      </text:h>
       <text:h text:style-name="Heading_20_2" text:outline-level="2">Advantages of JUnit5</text:h>
       <text:h text:style-name="Heading_20_2" text:outline-level="2">Ease of Upgrade</text:h>
       <text:h text:style-name="Heading_20_2" text:outline-level="2">Power</text:h>
@@ -1726,11 +1900,11 @@
     <meta:initial-creator>Stephen Gelman</meta:initial-creator>
     <meta:creation-date>2019-06-15T12:17:17.863000000</meta:creation-date>
     <meta:generator>LibreOffice/6.2.4.2$Windows_X86_64 LibreOffice_project/2412653d852ce75f65fbfa83fb7e7b669a126d64</meta:generator>
-    <dc:date>2019-07-09T20:43:21.398000000</dc:date>
+    <dc:date>2019-07-11T20:12:38.250000000</dc:date>
     <dc:creator>Stephen Gelman</dc:creator>
-    <meta:editing-duration>P1DT5H20M39S</meta:editing-duration>
-    <meta:editing-cycles>18</meta:editing-cycles>
-    <meta:document-statistic meta:table-count="1" meta:image-count="0" meta:object-count="0" meta:page-count="9" meta:paragraph-count="175" meta:word-count="1449" meta:character-count="9447" meta:non-whitespace-character-count="8241"/>
+    <meta:editing-duration>P1DT5H27M13S</meta:editing-duration>
+    <meta:editing-cycles>20</meta:editing-cycles>
+    <meta:document-statistic meta:table-count="1" meta:image-count="0" meta:object-count="0" meta:page-count="10" meta:paragraph-count="188" meta:word-count="1690" meta:character-count="10930" meta:non-whitespace-character-count="9499"/>
   </office:meta>
 </office:document-meta>
 </file>
@@ -1739,21 +1913,21 @@
 <office:document-settings xmlns:office="urn:oasis:names:tc:opendocument:xmlns:office:1.0" xmlns:xlink="http://www.w3.org/1999/xlink" xmlns:config="urn:oasis:names:tc:opendocument:xmlns:config:1.0" xmlns:ooo="http://openoffice.org/2004/office" office:version="1.2">
   <office:settings>
     <config:config-item-set config:name="ooo:view-settings">
-      <config:config-item config:name="ViewAreaTop" config:type="long">156281</config:config-item>
+      <config:config-item config:name="ViewAreaTop" config:type="long">184503</config:config-item>
       <config:config-item config:name="ViewAreaLeft" config:type="long">0</config:config-item>
       <config:config-item config:name="ViewAreaWidth" config:type="long">22250</config:config-item>
-      <config:config-item config:name="ViewAreaHeight" config:type="long">12107</config:config-item>
+      <config:config-item config:name="ViewAreaHeight" config:type="long">11247</config:config-item>
       <config:config-item config:name="ShowRedlineChanges" config:type="boolean">true</config:config-item>
       <config:config-item config:name="InBrowseMode" config:type="boolean">false</config:config-item>
       <config:config-item-map-indexed config:name="Views">
         <config:config-item-map-entry>
           <config:config-item config:name="ViewId" config:type="string">view2</config:config-item>
-          <config:config-item config:name="ViewLeft" config:type="long">2501</config:config-item>
-          <config:config-item config:name="ViewTop" config:type="long">163968</config:config-item>
+          <config:config-item config:name="ViewLeft" config:type="long">8056</config:config-item>
+          <config:config-item config:name="ViewTop" config:type="long">187831</config:config-item>
           <config:config-item config:name="VisibleLeft" config:type="long">0</config:config-item>
-          <config:config-item config:name="VisibleTop" config:type="long">156281</config:config-item>
+          <config:config-item config:name="VisibleTop" config:type="long">184503</config:config-item>
           <config:config-item config:name="VisibleRight" config:type="long">22248</config:config-item>
-          <config:config-item config:name="VisibleBottom" config:type="long">168386</config:config-item>
+          <config:config-item config:name="VisibleBottom" config:type="long">195748</config:config-item>
           <config:config-item config:name="ZoomType" config:type="short">0</config:config-item>
           <config:config-item config:name="ViewLayoutColumns" config:type="short">1</config:config-item>
           <config:config-item config:name="ViewLayoutBookMode" config:type="boolean">false</config:config-item>
@@ -1820,7 +1994,7 @@
       <config:config-item config:name="UnxForceZeroExtLeading" config:type="boolean">false</config:config-item>
       <config:config-item config:name="UseOldPrinterMetrics" config:type="boolean">false</config:config-item>
       <config:config-item config:name="TabAtLeftIndentForParagraphsInList" config:type="boolean">false</config:config-item>
-      <config:config-item config:name="Rsid" config:type="int">4458741</config:config-item>
+      <config:config-item config:name="Rsid" config:type="int">4875144</config:config-item>
       <config:config-item config:name="EmbedOnlyUsedFonts" config:type="boolean">false</config:config-item>
       <config:config-item config:name="MsWordCompTrailingBlanks" config:type="boolean">false</config:config-item>
       <config:config-item config:name="MathBaselineAlignment" config:type="boolean">true</config:config-item>
@@ -1868,7 +2042,6 @@
     <style:font-face style:name="OpenSymbol1" svg:font-family="OpenSymbol" style:font-adornments="Regular" style:font-pitch="variable" style:font-charset="x-symbol"/>
     <style:font-face style:name="Symbol" svg:font-family="Symbol" style:font-adornments="Regular" style:font-family-generic="roman" style:font-pitch="variable" style:font-charset="x-symbol"/>
     <style:font-face style:name="Arial1" svg:font-family="Arial" style:font-family-generic="swiss"/>
-    <style:font-face style:name="Consolas" svg:font-family="Consolas" style:font-family-generic="roman" style:font-pitch="variable"/>
     <style:font-face style:name="Liberation Serif" svg:font-family="'Liberation Serif'" style:font-family-generic="roman" style:font-pitch="variable"/>
     <style:font-face style:name="Liberation Sans" svg:font-family="'Liberation Sans'" style:font-family-generic="swiss" style:font-pitch="variable"/>
     <style:font-face style:name="Arial" svg:font-family="Arial" style:font-family-generic="system" style:font-pitch="variable"/>

</xml_diff>

<commit_message>
Document and tests complete.
</commit_message>
<xml_diff>
--- a/Introduction To JUnit 5 V2.docx
+++ b/Introduction To JUnit 5 V2.docx
@@ -83,316 +83,337 @@
       <style:text-properties officeooo:rsid="0024c50f" officeooo:paragraph-rsid="00617b42"/>
     </style:style>
     <style:style style:name="P8" style:family="paragraph" style:parent-style-name="Text_20_body">
-      <style:text-properties officeooo:rsid="00276c12" officeooo:paragraph-rsid="00276c12"/>
+      <style:text-properties officeooo:paragraph-rsid="00276c12"/>
     </style:style>
     <style:style style:name="P9" style:family="paragraph" style:parent-style-name="Text_20_body">
-      <style:text-properties officeooo:paragraph-rsid="00276c12"/>
+      <style:text-properties officeooo:rsid="0029e25b" officeooo:paragraph-rsid="0029e25b"/>
     </style:style>
     <style:style style:name="P10" style:family="paragraph" style:parent-style-name="Text_20_body">
-      <style:text-properties officeooo:rsid="0029e25b" officeooo:paragraph-rsid="0029e25b"/>
+      <style:text-properties officeooo:rsid="001ac1b6" officeooo:paragraph-rsid="00304c6f"/>
     </style:style>
     <style:style style:name="P11" style:family="paragraph" style:parent-style-name="Text_20_body">
+      <style:text-properties officeooo:rsid="001ebd11" officeooo:paragraph-rsid="001ebd11"/>
+    </style:style>
+    <style:style style:name="P12" style:family="paragraph" style:parent-style-name="Text_20_body">
+      <style:text-properties officeooo:paragraph-rsid="001c9499"/>
+    </style:style>
+    <style:style style:name="P13" style:family="paragraph" style:parent-style-name="Text_20_body">
+      <style:text-properties officeooo:rsid="002bdb07" officeooo:paragraph-rsid="002fa418"/>
+    </style:style>
+    <style:style style:name="P14" style:family="paragraph" style:parent-style-name="Text_20_body">
+      <style:text-properties officeooo:rsid="002fa418" officeooo:paragraph-rsid="002fa418"/>
+    </style:style>
+    <style:style style:name="P15" style:family="paragraph" style:parent-style-name="Text_20_body">
+      <style:text-properties officeooo:rsid="00304c6f" officeooo:paragraph-rsid="00304c6f"/>
+    </style:style>
+    <style:style style:name="P16" style:family="paragraph" style:parent-style-name="Text_20_body">
+      <style:text-properties officeooo:rsid="0030cc57" officeooo:paragraph-rsid="0030cc57"/>
+    </style:style>
+    <style:style style:name="P17" style:family="paragraph" style:parent-style-name="Text_20_body">
+      <style:text-properties officeooo:rsid="0032b02c" officeooo:paragraph-rsid="0032b02c"/>
+    </style:style>
+    <style:style style:name="P18" style:family="paragraph" style:parent-style-name="Text_20_body">
+      <style:text-properties fo:font-style="normal" officeooo:rsid="002fa418" officeooo:paragraph-rsid="00304c6f" style:font-style-asian="normal" style:font-style-complex="normal"/>
+    </style:style>
+    <style:style style:name="P19" style:family="paragraph" style:parent-style-name="Text_20_body">
+      <style:text-properties fo:font-style="normal" officeooo:rsid="0034c40a" officeooo:paragraph-rsid="0034c40a" style:font-style-asian="normal" style:font-style-complex="normal"/>
+    </style:style>
+    <style:style style:name="P20" style:family="paragraph" style:parent-style-name="Text_20_body">
+      <style:text-properties officeooo:rsid="002f2b3b" officeooo:paragraph-rsid="002f2b3b"/>
+    </style:style>
+    <style:style style:name="P21" style:family="paragraph" style:parent-style-name="Text_20_body">
+      <style:text-properties officeooo:rsid="0037a0b3" officeooo:paragraph-rsid="0037a0b3"/>
+    </style:style>
+    <style:style style:name="P22" style:family="paragraph" style:parent-style-name="Text_20_body">
+      <style:text-properties officeooo:rsid="00390373" officeooo:paragraph-rsid="00390373"/>
+    </style:style>
+    <style:style style:name="P23" style:family="paragraph" style:parent-style-name="Text_20_body">
+      <style:text-properties officeooo:rsid="0039de01" officeooo:paragraph-rsid="0039de01"/>
+    </style:style>
+    <style:style style:name="P24" style:family="paragraph" style:parent-style-name="Text_20_body">
+      <style:text-properties officeooo:rsid="003b7e1f" officeooo:paragraph-rsid="003b7e1f"/>
+    </style:style>
+    <style:style style:name="P25" style:family="paragraph" style:parent-style-name="Text_20_body">
+      <style:text-properties officeooo:rsid="0040f027" officeooo:paragraph-rsid="0040f027"/>
+    </style:style>
+    <style:style style:name="P26" style:family="paragraph" style:parent-style-name="Text_20_body">
+      <style:text-properties officeooo:paragraph-rsid="00410346"/>
+    </style:style>
+    <style:style style:name="P27" style:family="paragraph" style:parent-style-name="Text_20_body">
+      <style:text-properties officeooo:rsid="004508da" officeooo:paragraph-rsid="004508da"/>
+    </style:style>
+    <style:style style:name="P28" style:family="paragraph" style:parent-style-name="Text_20_body">
+      <style:text-properties officeooo:rsid="004708d2" officeooo:paragraph-rsid="004708d2"/>
+    </style:style>
+    <style:style style:name="P29" style:family="paragraph" style:parent-style-name="Text_20_body">
+      <style:text-properties officeooo:rsid="004848d2" officeooo:paragraph-rsid="004848d2"/>
+    </style:style>
+    <style:style style:name="P30" style:family="paragraph" style:parent-style-name="Text_20_body">
+      <style:text-properties officeooo:rsid="004a2185" officeooo:paragraph-rsid="004a2185"/>
+    </style:style>
+    <style:style style:name="P31" style:family="paragraph" style:parent-style-name="Text_20_body">
+      <style:text-properties officeooo:rsid="004c1dd3" officeooo:paragraph-rsid="004c1dd3"/>
+    </style:style>
+    <style:style style:name="P32" style:family="paragraph" style:parent-style-name="Text_20_body">
+      <style:text-properties officeooo:rsid="004d8148" officeooo:paragraph-rsid="004d8148"/>
+    </style:style>
+    <style:style style:name="P33" style:family="paragraph" style:parent-style-name="Text_20_body">
+      <style:text-properties officeooo:rsid="004e63ca" officeooo:paragraph-rsid="004e63ca"/>
+    </style:style>
+    <style:style style:name="P34" style:family="paragraph" style:parent-style-name="Text_20_body">
+      <style:text-properties officeooo:rsid="004fe626" officeooo:paragraph-rsid="004fe626"/>
+    </style:style>
+    <style:style style:name="P35" style:family="paragraph" style:parent-style-name="Text_20_body">
+      <style:text-properties officeooo:rsid="0050f187" officeooo:paragraph-rsid="0050f187"/>
+    </style:style>
+    <style:style style:name="P36" style:family="paragraph" style:parent-style-name="Text_20_body">
+      <style:text-properties officeooo:rsid="00512df0" officeooo:paragraph-rsid="00512df0"/>
+    </style:style>
+    <style:style style:name="P37" style:family="paragraph" style:parent-style-name="Text_20_body">
+      <style:text-properties officeooo:rsid="005536f3" officeooo:paragraph-rsid="005536f3"/>
+    </style:style>
+    <style:style style:name="P38" style:family="paragraph" style:parent-style-name="Text_20_body">
+      <style:text-properties officeooo:rsid="005979e9" officeooo:paragraph-rsid="005979e9"/>
+    </style:style>
+    <style:style style:name="P39" style:family="paragraph" style:parent-style-name="Text_20_body">
+      <style:text-properties officeooo:rsid="005b9b27" officeooo:paragraph-rsid="005b9b27"/>
+    </style:style>
+    <style:style style:name="P40" style:family="paragraph" style:parent-style-name="Text_20_body">
+      <style:text-properties officeooo:rsid="005c89c0" officeooo:paragraph-rsid="005c89c0"/>
+    </style:style>
+    <style:style style:name="P41" style:family="paragraph" style:parent-style-name="Text_20_body">
+      <style:text-properties officeooo:rsid="005de04d" officeooo:paragraph-rsid="005de04d"/>
+    </style:style>
+    <style:style style:name="P42" style:family="paragraph" style:parent-style-name="Text_20_body">
+      <style:text-properties officeooo:rsid="0060f123" officeooo:paragraph-rsid="0060f123"/>
+    </style:style>
+    <style:style style:name="P43" style:family="paragraph" style:parent-style-name="Text_20_body">
+      <style:text-properties officeooo:rsid="0062b646" officeooo:paragraph-rsid="0062b646"/>
+    </style:style>
+    <style:style style:name="P44" style:family="paragraph" style:parent-style-name="Text_20_body">
+      <style:text-properties officeooo:rsid="0025e322" officeooo:paragraph-rsid="0025e322"/>
+    </style:style>
+    <style:style style:name="P45" style:family="paragraph" style:parent-style-name="Text_20_body">
+      <style:text-properties officeooo:rsid="0063f532" officeooo:paragraph-rsid="0063f532"/>
+    </style:style>
+    <style:style style:name="P46" style:family="paragraph" style:parent-style-name="Text_20_body">
+      <style:text-properties officeooo:rsid="00684efd" officeooo:paragraph-rsid="00684efd"/>
+    </style:style>
+    <style:style style:name="P47" style:family="paragraph" style:parent-style-name="Text_20_body">
+      <style:text-properties officeooo:rsid="006a0a89" officeooo:paragraph-rsid="006a0a89"/>
+    </style:style>
+    <style:style style:name="P48" style:family="paragraph" style:parent-style-name="Text_20_body">
+      <style:text-properties officeooo:rsid="006c9548" officeooo:paragraph-rsid="006e4f69"/>
+    </style:style>
+    <style:style style:name="P49" style:family="paragraph" style:parent-style-name="Text_20_body">
+      <style:text-properties officeooo:rsid="00709e14" officeooo:paragraph-rsid="00709e14"/>
+    </style:style>
+    <style:style style:name="P50" style:family="paragraph" style:parent-style-name="Text_20_body">
+      <style:text-properties officeooo:rsid="00711034" officeooo:paragraph-rsid="00711034"/>
+    </style:style>
+    <style:style style:name="P51" style:family="paragraph" style:parent-style-name="Text_20_body">
+      <style:text-properties officeooo:rsid="00718dce" officeooo:paragraph-rsid="00718dce"/>
+    </style:style>
+    <style:style style:name="P52" style:family="paragraph" style:parent-style-name="Text_20_body">
+      <style:text-properties officeooo:rsid="0071a1fc" officeooo:paragraph-rsid="0071a1fc"/>
+    </style:style>
+    <style:style style:name="P53" style:family="paragraph" style:parent-style-name="Text_20_body">
+      <style:text-properties officeooo:rsid="0072c314" officeooo:paragraph-rsid="0072c314"/>
+    </style:style>
+    <style:style style:name="P54" style:family="paragraph" style:parent-style-name="Text_20_body">
+      <style:text-properties officeooo:rsid="007451f5" officeooo:paragraph-rsid="007451f5"/>
+    </style:style>
+    <style:style style:name="P55" style:family="paragraph" style:parent-style-name="Text_20_body">
+      <style:text-properties officeooo:rsid="00756f54" officeooo:paragraph-rsid="00756f54"/>
+    </style:style>
+    <style:style style:name="P56" style:family="paragraph" style:parent-style-name="Text_20_body">
+      <style:text-properties officeooo:rsid="00775bf5" officeooo:paragraph-rsid="00775bf5"/>
+    </style:style>
+    <style:style style:name="P57" style:family="paragraph" style:parent-style-name="Table_20_Heading">
+      <style:text-properties officeooo:paragraph-rsid="000b0f71"/>
+    </style:style>
+    <style:style style:name="P58" style:family="paragraph" style:parent-style-name="Subtitle">
+      <style:text-properties officeooo:paragraph-rsid="000b0f71"/>
+    </style:style>
+    <style:style style:name="P59" style:family="paragraph" style:parent-style-name="Table_20_Contents">
+      <style:text-properties officeooo:paragraph-rsid="000b0f71"/>
+    </style:style>
+    <style:style style:name="P60" style:family="paragraph" style:parent-style-name="Text_20_body" style:list-style-name="L1">
+      <style:text-properties officeooo:paragraph-rsid="001712e1"/>
+    </style:style>
+    <style:style style:name="P61" style:family="paragraph" style:parent-style-name="Text_20_body" style:list-style-name="L1">
+      <style:text-properties officeooo:rsid="001712e1" officeooo:paragraph-rsid="00193d02"/>
+    </style:style>
+    <style:style style:name="P62" style:family="paragraph" style:parent-style-name="Text_20_body" style:list-style-name="L1">
+      <style:text-properties officeooo:rsid="00193d02" officeooo:paragraph-rsid="00193d02"/>
+    </style:style>
+    <style:style style:name="P63" style:family="paragraph" style:parent-style-name="Text_20_body" style:list-style-name="L3">
+      <style:text-properties officeooo:rsid="00193d02" officeooo:paragraph-rsid="00193d02"/>
+    </style:style>
+    <style:style style:name="P64" style:family="paragraph" style:parent-style-name="Text_20_body" style:list-style-name="L2"/>
+    <style:style style:name="P65" style:family="paragraph" style:parent-style-name="Text_20_body" style:list-style-name="L3">
       <style:text-properties officeooo:rsid="001ac1b6" officeooo:paragraph-rsid="00304c6f"/>
     </style:style>
-    <style:style style:name="P12" style:family="paragraph" style:parent-style-name="Text_20_body">
+    <style:style style:name="P66" style:family="paragraph" style:parent-style-name="Text_20_body" style:list-style-name="L4">
+      <style:text-properties officeooo:rsid="001ac1b6" officeooo:paragraph-rsid="001ac1b6"/>
+    </style:style>
+    <style:style style:name="P67" style:family="paragraph" style:parent-style-name="Text_20_body" style:list-style-name="L5">
       <style:text-properties officeooo:rsid="001ebd11" officeooo:paragraph-rsid="001ebd11"/>
     </style:style>
-    <style:style style:name="P13" style:family="paragraph" style:parent-style-name="Text_20_body">
+    <style:style style:name="P68" style:family="paragraph" style:parent-style-name="Text_20_body" style:list-style-name="L7">
+      <style:text-properties officeooo:rsid="001ebd11" officeooo:paragraph-rsid="001ebd11"/>
+    </style:style>
+    <style:style style:name="P69" style:family="paragraph" style:parent-style-name="Text_20_body" style:list-style-name="L6">
       <style:text-properties officeooo:paragraph-rsid="001c9499"/>
     </style:style>
-    <style:style style:name="P14" style:family="paragraph" style:parent-style-name="Text_20_body">
-      <style:text-properties officeooo:rsid="002bdb07" officeooo:paragraph-rsid="002fa418"/>
-    </style:style>
-    <style:style style:name="P15" style:family="paragraph" style:parent-style-name="Text_20_body">
+    <style:style style:name="P70" style:family="paragraph" style:parent-style-name="Text_20_body" style:list-style-name="WWNum5">
+      <style:text-properties officeooo:paragraph-rsid="001c9499"/>
+    </style:style>
+    <style:style style:name="P71" style:family="paragraph" style:parent-style-name="Text_20_body" style:list-style-name="WWNum6">
+      <style:text-properties officeooo:paragraph-rsid="001c9499"/>
+    </style:style>
+    <style:style style:name="P72" style:family="paragraph" style:parent-style-name="Text_20_body" style:list-style-name="L7">
+      <style:text-properties officeooo:paragraph-rsid="001c9499"/>
+    </style:style>
+    <style:style style:name="P73" style:family="paragraph" style:parent-style-name="Text_20_body" style:list-style-name="L8">
+      <style:text-properties officeooo:paragraph-rsid="001c9499"/>
+    </style:style>
+    <style:style style:name="P74" style:family="paragraph" style:parent-style-name="Text_20_body" style:list-style-name="L8">
+      <style:text-properties officeooo:paragraph-rsid="001d1215"/>
+    </style:style>
+    <style:style style:name="P75" style:family="paragraph" style:parent-style-name="Text_20_body" style:list-style-name="L8">
+      <style:text-properties officeooo:rsid="001c9499" officeooo:paragraph-rsid="001d1215"/>
+    </style:style>
+    <style:style style:name="P76" style:family="paragraph" style:parent-style-name="Text_20_body" style:list-style-name="L8">
+      <style:text-properties officeooo:rsid="001c9499" officeooo:paragraph-rsid="002883fb"/>
+    </style:style>
+    <style:style style:name="P77" style:family="paragraph" style:parent-style-name="Text_20_body" style:list-style-name="L9">
+      <style:text-properties officeooo:rsid="0032b02c" officeooo:paragraph-rsid="0032b02c"/>
+    </style:style>
+    <style:style style:name="P78" style:family="paragraph" style:parent-style-name="Text_20_body" style:list-style-name="L10">
+      <style:text-properties officeooo:paragraph-rsid="002fa418"/>
+    </style:style>
+    <style:style style:name="P79" style:family="paragraph" style:parent-style-name="Text_20_body" style:list-style-name="L10">
+      <style:text-properties officeooo:paragraph-rsid="0034c40a"/>
+    </style:style>
+    <style:style style:name="P80" style:family="paragraph" style:parent-style-name="Text_20_body" style:list-style-name="L10">
       <style:text-properties officeooo:rsid="002fa418" officeooo:paragraph-rsid="002fa418"/>
     </style:style>
-    <style:style style:name="P16" style:family="paragraph" style:parent-style-name="Text_20_body">
-      <style:text-properties officeooo:rsid="00304c6f" officeooo:paragraph-rsid="00304c6f"/>
-    </style:style>
-    <style:style style:name="P17" style:family="paragraph" style:parent-style-name="Text_20_body">
-      <style:text-properties officeooo:rsid="0030cc57" officeooo:paragraph-rsid="0030cc57"/>
-    </style:style>
-    <style:style style:name="P18" style:family="paragraph" style:parent-style-name="Text_20_body">
-      <style:text-properties officeooo:rsid="0032b02c" officeooo:paragraph-rsid="0032b02c"/>
-    </style:style>
-    <style:style style:name="P19" style:family="paragraph" style:parent-style-name="Text_20_body">
-      <style:text-properties fo:font-style="normal" officeooo:rsid="002fa418" officeooo:paragraph-rsid="00304c6f" style:font-style-asian="normal" style:font-style-complex="normal"/>
-    </style:style>
-    <style:style style:name="P20" style:family="paragraph" style:parent-style-name="Text_20_body">
-      <style:text-properties fo:font-style="normal" officeooo:rsid="0034c40a" officeooo:paragraph-rsid="0034c40a" style:font-style-asian="normal" style:font-style-complex="normal"/>
-    </style:style>
-    <style:style style:name="P21" style:family="paragraph" style:parent-style-name="Text_20_body">
-      <style:text-properties officeooo:rsid="002f2b3b" officeooo:paragraph-rsid="002f2b3b"/>
-    </style:style>
-    <style:style style:name="P22" style:family="paragraph" style:parent-style-name="Text_20_body">
-      <style:text-properties officeooo:rsid="0037a0b3" officeooo:paragraph-rsid="0037a0b3"/>
-    </style:style>
-    <style:style style:name="P23" style:family="paragraph" style:parent-style-name="Text_20_body">
-      <style:text-properties officeooo:rsid="00390373" officeooo:paragraph-rsid="00390373"/>
-    </style:style>
-    <style:style style:name="P24" style:family="paragraph" style:parent-style-name="Text_20_body">
-      <style:text-properties officeooo:rsid="0039de01" officeooo:paragraph-rsid="0039de01"/>
-    </style:style>
-    <style:style style:name="P25" style:family="paragraph" style:parent-style-name="Text_20_body">
-      <style:text-properties officeooo:rsid="003b7e1f" officeooo:paragraph-rsid="003b7e1f"/>
-    </style:style>
-    <style:style style:name="P26" style:family="paragraph" style:parent-style-name="Text_20_body">
-      <style:text-properties officeooo:rsid="0040f027" officeooo:paragraph-rsid="0040f027"/>
-    </style:style>
-    <style:style style:name="P27" style:family="paragraph" style:parent-style-name="Text_20_body">
-      <style:text-properties officeooo:paragraph-rsid="00410346"/>
-    </style:style>
-    <style:style style:name="P28" style:family="paragraph" style:parent-style-name="Text_20_body">
+    <style:style style:name="P81" style:family="paragraph" style:parent-style-name="Text_20_body" style:list-style-name="L10">
+      <style:text-properties officeooo:rsid="002fa418" officeooo:paragraph-rsid="0034c40a"/>
+    </style:style>
+    <style:style style:name="P82" style:family="paragraph" style:parent-style-name="Text_20_body" style:list-style-name="L11">
+      <style:text-properties officeooo:rsid="002fa418" officeooo:paragraph-rsid="002fa418"/>
+    </style:style>
+    <style:style style:name="P83" style:family="paragraph" style:parent-style-name="Text_20_body" style:list-style-name="L11">
+      <style:text-properties officeooo:paragraph-rsid="002fa418"/>
+    </style:style>
+    <style:style style:name="P84" style:family="paragraph" style:parent-style-name="Text_20_body" style:list-style-name="L10">
+      <style:text-properties officeooo:rsid="0034c40a" officeooo:paragraph-rsid="0034c40a"/>
+    </style:style>
+    <style:style style:name="P85" style:family="paragraph" style:parent-style-name="Text_20_body" style:list-style-name="L12">
+      <style:text-properties officeooo:paragraph-rsid="0037a0b3"/>
+    </style:style>
+    <style:style style:name="P86" style:family="paragraph" style:parent-style-name="Text_20_body" style:list-style-name="L12">
+      <style:text-properties officeooo:rsid="0037a0b3" officeooo:paragraph-rsid="00390373"/>
+    </style:style>
+    <style:style style:name="P87" style:family="paragraph" style:parent-style-name="Text_20_body" style:list-style-name="L12">
+      <style:text-properties fo:font-style="italic" officeooo:rsid="0037a0b3" officeooo:paragraph-rsid="0037a0b3" style:font-style-asian="italic" style:font-style-complex="italic"/>
+    </style:style>
+    <style:style style:name="P88" style:family="paragraph" style:parent-style-name="Text_20_body" style:list-style-name="L12">
+      <style:text-properties fo:font-style="italic" officeooo:rsid="0037a0b3" officeooo:paragraph-rsid="00390373" style:font-style-asian="italic" style:font-style-complex="italic"/>
+    </style:style>
+    <style:style style:name="P89" style:family="paragraph" style:parent-style-name="Text_20_body" style:list-style-name="L12">
+      <style:text-properties fo:font-style="italic" officeooo:rsid="00390373" officeooo:paragraph-rsid="00390373" style:font-style-asian="italic" style:font-style-complex="italic"/>
+    </style:style>
+    <style:style style:name="P90" style:family="paragraph" style:parent-style-name="Text_20_body" style:list-style-name="L13">
       <style:text-properties officeooo:rsid="004508da" officeooo:paragraph-rsid="004508da"/>
     </style:style>
-    <style:style style:name="P29" style:family="paragraph" style:parent-style-name="Text_20_body">
-      <style:text-properties officeooo:rsid="004708d2" officeooo:paragraph-rsid="004708d2"/>
-    </style:style>
-    <style:style style:name="P30" style:family="paragraph" style:parent-style-name="Text_20_body">
-      <style:text-properties officeooo:rsid="004848d2" officeooo:paragraph-rsid="004848d2"/>
-    </style:style>
-    <style:style style:name="P31" style:family="paragraph" style:parent-style-name="Text_20_body">
+    <style:style style:name="P91" style:family="paragraph" style:parent-style-name="Text_20_body" style:list-style-name="L14">
       <style:text-properties officeooo:rsid="004a2185" officeooo:paragraph-rsid="004a2185"/>
     </style:style>
-    <style:style style:name="P32" style:family="paragraph" style:parent-style-name="Text_20_body">
-      <style:text-properties officeooo:rsid="004c1dd3" officeooo:paragraph-rsid="004c1dd3"/>
-    </style:style>
-    <style:style style:name="P33" style:family="paragraph" style:parent-style-name="Text_20_body">
-      <style:text-properties officeooo:rsid="004d8148" officeooo:paragraph-rsid="004d8148"/>
-    </style:style>
-    <style:style style:name="P34" style:family="paragraph" style:parent-style-name="Text_20_body">
-      <style:text-properties officeooo:rsid="004e63ca" officeooo:paragraph-rsid="004e63ca"/>
-    </style:style>
-    <style:style style:name="P35" style:family="paragraph" style:parent-style-name="Text_20_body">
-      <style:text-properties officeooo:rsid="004fe626" officeooo:paragraph-rsid="004fe626"/>
-    </style:style>
-    <style:style style:name="P36" style:family="paragraph" style:parent-style-name="Text_20_body">
+    <style:style style:name="P92" style:family="paragraph" style:parent-style-name="Text_20_body" style:list-style-name="L15">
       <style:text-properties officeooo:rsid="0050f187" officeooo:paragraph-rsid="0050f187"/>
     </style:style>
-    <style:style style:name="P37" style:family="paragraph" style:parent-style-name="Text_20_body">
+    <style:style style:name="P93" style:family="paragraph" style:parent-style-name="Text_20_body" style:list-style-name="L15">
       <style:text-properties officeooo:rsid="00512df0" officeooo:paragraph-rsid="00512df0"/>
     </style:style>
-    <style:style style:name="P38" style:family="paragraph" style:parent-style-name="Text_20_body">
+    <style:style style:name="P94" style:family="paragraph" style:parent-style-name="Text_20_body" style:list-style-name="L15">
+      <style:text-properties officeooo:rsid="00541ac5" officeooo:paragraph-rsid="00551a7f"/>
+    </style:style>
+    <style:style style:name="P95" style:family="paragraph" style:parent-style-name="Text_20_body" style:list-style-name="L15">
+      <style:text-properties officeooo:rsid="00541ac5" officeooo:paragraph-rsid="00541ac5"/>
+    </style:style>
+    <style:style style:name="P96" style:family="paragraph" style:parent-style-name="Text_20_body" style:list-style-name="L16">
       <style:text-properties officeooo:rsid="005536f3" officeooo:paragraph-rsid="005536f3"/>
     </style:style>
-    <style:style style:name="P39" style:family="paragraph" style:parent-style-name="Text_20_body">
-      <style:text-properties officeooo:rsid="005979e9" officeooo:paragraph-rsid="005979e9"/>
-    </style:style>
-    <style:style style:name="P40" style:family="paragraph" style:parent-style-name="Text_20_body">
-      <style:text-properties officeooo:rsid="005b9b27" officeooo:paragraph-rsid="005b9b27"/>
-    </style:style>
-    <style:style style:name="P41" style:family="paragraph" style:parent-style-name="Text_20_body">
+    <style:style style:name="P97" style:family="paragraph" style:parent-style-name="Text_20_body" style:list-style-name="L16">
+      <style:text-properties officeooo:rsid="00580a4d" officeooo:paragraph-rsid="00580a4d"/>
+    </style:style>
+    <style:style style:name="P98" style:family="paragraph" style:parent-style-name="Text_20_body" style:list-style-name="L17">
       <style:text-properties officeooo:rsid="005c89c0" officeooo:paragraph-rsid="005c89c0"/>
     </style:style>
-    <style:style style:name="P42" style:family="paragraph" style:parent-style-name="Text_20_body">
-      <style:text-properties officeooo:rsid="005de04d" officeooo:paragraph-rsid="005de04d"/>
-    </style:style>
-    <style:style style:name="P43" style:family="paragraph" style:parent-style-name="Text_20_body">
-      <style:text-properties officeooo:rsid="0060f123" officeooo:paragraph-rsid="0060f123"/>
-    </style:style>
-    <style:style style:name="P44" style:family="paragraph" style:parent-style-name="Text_20_body">
-      <style:text-properties officeooo:rsid="0062b646" officeooo:paragraph-rsid="0062b646"/>
-    </style:style>
-    <style:style style:name="P45" style:family="paragraph" style:parent-style-name="Table_20_Heading">
-      <style:text-properties officeooo:paragraph-rsid="000b0f71"/>
-    </style:style>
-    <style:style style:name="P46" style:family="paragraph" style:parent-style-name="Subtitle">
-      <style:text-properties officeooo:paragraph-rsid="000b0f71"/>
-    </style:style>
-    <style:style style:name="P47" style:family="paragraph" style:parent-style-name="Table_20_Contents">
-      <style:text-properties officeooo:paragraph-rsid="000b0f71"/>
-    </style:style>
-    <style:style style:name="P48" style:family="paragraph" style:parent-style-name="Heading" style:list-style-name="WWNum3"/>
-    <style:style style:name="P49" style:family="paragraph" style:parent-style-name="Title" style:master-page-name="First_20_Page">
+    <style:style style:name="P99" style:family="paragraph" style:parent-style-name="Text_20_body">
+      <style:text-properties fo:font-style="normal" officeooo:rsid="006496ed" officeooo:paragraph-rsid="006496ed" style:font-style-asian="normal" style:font-style-complex="normal"/>
+    </style:style>
+    <style:style style:name="P100" style:family="paragraph" style:parent-style-name="Text_20_body" style:list-style-name="L18">
+      <style:text-properties fo:font-style="normal" officeooo:rsid="006496ed" officeooo:paragraph-rsid="006496ed" style:font-style-asian="normal" style:font-style-complex="normal"/>
+    </style:style>
+    <style:style style:name="P101" style:family="paragraph" style:parent-style-name="Text_20_body" style:list-style-name="L18">
+      <style:text-properties officeooo:paragraph-rsid="006496ed"/>
+    </style:style>
+    <style:style style:name="P102" style:family="paragraph" style:parent-style-name="Text_20_body">
+      <style:text-properties officeooo:rsid="006e4f69" officeooo:paragraph-rsid="006e4f69"/>
+    </style:style>
+    <style:style style:name="P103" style:family="paragraph" style:parent-style-name="Text_20_body" style:list-style-name="WWNum11">
+      <style:text-properties officeooo:paragraph-rsid="0024c50f"/>
+    </style:style>
+    <style:style style:name="P104" style:family="paragraph" style:parent-style-name="Text_20_body" style:list-style-name="WWNum11">
+      <style:text-properties officeooo:rsid="0060620e" officeooo:paragraph-rsid="0060620e"/>
+    </style:style>
+    <style:style style:name="P105" style:family="paragraph" style:parent-style-name="Text_20_body" style:list-style-name="WWNum11">
+      <style:text-properties officeooo:rsid="006496ed" officeooo:paragraph-rsid="006496ed"/>
+    </style:style>
+    <style:style style:name="P106" style:family="paragraph" style:parent-style-name="Text_20_body">
+      <style:text-properties officeooo:rsid="00785d09" officeooo:paragraph-rsid="00785d09"/>
+    </style:style>
+    <style:style style:name="P107" style:family="paragraph" style:parent-style-name="Text_20_body">
+      <style:text-properties officeooo:paragraph-rsid="00785d09"/>
+    </style:style>
+    <style:style style:name="P108" style:family="paragraph" style:parent-style-name="Text_20_body" style:list-style-name="L19">
+      <style:text-properties officeooo:rsid="007a2edc" officeooo:paragraph-rsid="007a2edc"/>
+    </style:style>
+    <style:style style:name="P109" style:family="paragraph" style:parent-style-name="Text_20_body">
+      <style:text-properties officeooo:rsid="007a2edc" officeooo:paragraph-rsid="007a2edc"/>
+    </style:style>
+    <style:style style:name="P110" style:family="paragraph" style:parent-style-name="Text_20_body">
+      <style:text-properties officeooo:rsid="00276c12" officeooo:paragraph-rsid="007e750a"/>
+    </style:style>
+    <style:style style:name="P111" style:family="paragraph" style:parent-style-name="Heading_20_2">
+      <style:text-properties officeooo:paragraph-rsid="001d1215"/>
+    </style:style>
+    <style:style style:name="P112" style:family="paragraph" style:parent-style-name="Heading_20_2">
+      <style:text-properties officeooo:paragraph-rsid="007e750a"/>
+    </style:style>
+    <style:style style:name="P113" style:family="paragraph" style:parent-style-name="Heading_20_4">
+      <style:text-properties officeooo:rsid="0050f187" officeooo:paragraph-rsid="0050f187"/>
+    </style:style>
+    <style:style style:name="P114" style:family="paragraph" style:parent-style-name="Heading_20_4">
+      <style:text-properties officeooo:rsid="00711034" officeooo:paragraph-rsid="00711034"/>
+    </style:style>
+    <style:style style:name="P115" style:family="paragraph" style:parent-style-name="Title" style:master-page-name="First_20_Page">
       <style:paragraph-properties fo:margin-top="0.1665in" fo:margin-bottom="0.0835in" loext:contextual-spacing="false" style:page-number="auto"/>
       <style:text-properties officeooo:paragraph-rsid="000b0f71"/>
     </style:style>
-    <style:style style:name="P50" style:family="paragraph" style:parent-style-name="Heading_20_2">
-      <style:text-properties officeooo:paragraph-rsid="001d1215"/>
-    </style:style>
-    <style:style style:name="P51" style:family="paragraph" style:parent-style-name="Heading_20_3">
+    <style:style style:name="P116" style:family="paragraph" style:parent-style-name="Heading" style:list-style-name="WWNum3"/>
+    <style:style style:name="P117" style:family="paragraph" style:parent-style-name="Heading_20_3">
       <style:text-properties officeooo:paragraph-rsid="002fa418"/>
     </style:style>
-    <style:style style:name="P52" style:family="paragraph" style:parent-style-name="Heading_20_3">
+    <style:style style:name="P118" style:family="paragraph" style:parent-style-name="Heading_20_3">
       <style:text-properties officeooo:rsid="0039de01" officeooo:paragraph-rsid="0039de01"/>
     </style:style>
-    <style:style style:name="P53" style:family="paragraph" style:parent-style-name="Heading_20_4">
-      <style:text-properties officeooo:rsid="0050f187" officeooo:paragraph-rsid="0050f187"/>
-    </style:style>
-    <style:style style:name="P54" style:family="paragraph" style:parent-style-name="Heading_20_4">
-      <style:text-properties officeooo:rsid="00711034" officeooo:paragraph-rsid="00711034"/>
-    </style:style>
-    <style:style style:name="P55" style:family="paragraph" style:parent-style-name="Heading_20_1" style:master-page-name="Standard">
+    <style:style style:name="P119" style:family="paragraph" style:parent-style-name="Heading_20_1" style:master-page-name="Standard">
       <style:paragraph-properties style:page-number="1" fo:break-before="page"/>
-    </style:style>
-    <style:style style:name="P56" style:family="paragraph" style:parent-style-name="Text_20_body" style:list-style-name="L1">
-      <style:text-properties officeooo:paragraph-rsid="001712e1"/>
-    </style:style>
-    <style:style style:name="P57" style:family="paragraph" style:parent-style-name="Text_20_body" style:list-style-name="L1">
-      <style:text-properties officeooo:rsid="001712e1" officeooo:paragraph-rsid="00193d02"/>
-    </style:style>
-    <style:style style:name="P58" style:family="paragraph" style:parent-style-name="Text_20_body" style:list-style-name="L1">
-      <style:text-properties officeooo:rsid="00193d02" officeooo:paragraph-rsid="00193d02"/>
-    </style:style>
-    <style:style style:name="P59" style:family="paragraph" style:parent-style-name="Text_20_body" style:list-style-name="L3">
-      <style:text-properties officeooo:rsid="00193d02" officeooo:paragraph-rsid="00193d02"/>
-    </style:style>
-    <style:style style:name="P60" style:family="paragraph" style:parent-style-name="Text_20_body" style:list-style-name="L2"/>
-    <style:style style:name="P61" style:family="paragraph" style:parent-style-name="Text_20_body" style:list-style-name="L3">
-      <style:text-properties officeooo:rsid="001ac1b6" officeooo:paragraph-rsid="00304c6f"/>
-    </style:style>
-    <style:style style:name="P62" style:family="paragraph" style:parent-style-name="Text_20_body" style:list-style-name="L4">
-      <style:text-properties officeooo:rsid="001ac1b6" officeooo:paragraph-rsid="001ac1b6"/>
-    </style:style>
-    <style:style style:name="P63" style:family="paragraph" style:parent-style-name="Text_20_body" style:list-style-name="L5">
-      <style:text-properties officeooo:rsid="001ebd11" officeooo:paragraph-rsid="001ebd11"/>
-    </style:style>
-    <style:style style:name="P64" style:family="paragraph" style:parent-style-name="Text_20_body" style:list-style-name="L7">
-      <style:text-properties officeooo:rsid="001ebd11" officeooo:paragraph-rsid="001ebd11"/>
-    </style:style>
-    <style:style style:name="P65" style:family="paragraph" style:parent-style-name="Text_20_body" style:list-style-name="L6">
-      <style:text-properties officeooo:paragraph-rsid="001c9499"/>
-    </style:style>
-    <style:style style:name="P66" style:family="paragraph" style:parent-style-name="Text_20_body" style:list-style-name="WWNum5">
-      <style:text-properties officeooo:paragraph-rsid="001c9499"/>
-    </style:style>
-    <style:style style:name="P67" style:family="paragraph" style:parent-style-name="Text_20_body" style:list-style-name="WWNum6">
-      <style:text-properties officeooo:paragraph-rsid="001c9499"/>
-    </style:style>
-    <style:style style:name="P68" style:family="paragraph" style:parent-style-name="Text_20_body" style:list-style-name="L7">
-      <style:text-properties officeooo:paragraph-rsid="001c9499"/>
-    </style:style>
-    <style:style style:name="P69" style:family="paragraph" style:parent-style-name="Text_20_body" style:list-style-name="L8">
-      <style:text-properties officeooo:paragraph-rsid="001c9499"/>
-    </style:style>
-    <style:style style:name="P70" style:family="paragraph" style:parent-style-name="Text_20_body" style:list-style-name="L8">
-      <style:text-properties officeooo:paragraph-rsid="001d1215"/>
-    </style:style>
-    <style:style style:name="P71" style:family="paragraph" style:parent-style-name="Text_20_body" style:list-style-name="L8">
-      <style:text-properties officeooo:rsid="001c9499" officeooo:paragraph-rsid="001d1215"/>
-    </style:style>
-    <style:style style:name="P72" style:family="paragraph" style:parent-style-name="Text_20_body" style:list-style-name="L8">
-      <style:text-properties officeooo:rsid="001c9499" officeooo:paragraph-rsid="002883fb"/>
-    </style:style>
-    <style:style style:name="P73" style:family="paragraph" style:parent-style-name="Text_20_body" style:list-style-name="L9">
-      <style:text-properties officeooo:rsid="0032b02c" officeooo:paragraph-rsid="0032b02c"/>
-    </style:style>
-    <style:style style:name="P74" style:family="paragraph" style:parent-style-name="Text_20_body" style:list-style-name="L10">
-      <style:text-properties officeooo:paragraph-rsid="002fa418"/>
-    </style:style>
-    <style:style style:name="P75" style:family="paragraph" style:parent-style-name="Text_20_body" style:list-style-name="L10">
-      <style:text-properties officeooo:paragraph-rsid="0034c40a"/>
-    </style:style>
-    <style:style style:name="P76" style:family="paragraph" style:parent-style-name="Text_20_body" style:list-style-name="L10">
-      <style:text-properties officeooo:rsid="002fa418" officeooo:paragraph-rsid="002fa418"/>
-    </style:style>
-    <style:style style:name="P77" style:family="paragraph" style:parent-style-name="Text_20_body" style:list-style-name="L10">
-      <style:text-properties officeooo:rsid="002fa418" officeooo:paragraph-rsid="0034c40a"/>
-    </style:style>
-    <style:style style:name="P78" style:family="paragraph" style:parent-style-name="Text_20_body" style:list-style-name="L11">
-      <style:text-properties officeooo:rsid="002fa418" officeooo:paragraph-rsid="002fa418"/>
-    </style:style>
-    <style:style style:name="P79" style:family="paragraph" style:parent-style-name="Text_20_body" style:list-style-name="L11">
-      <style:text-properties officeooo:paragraph-rsid="002fa418"/>
-    </style:style>
-    <style:style style:name="P80" style:family="paragraph" style:parent-style-name="Text_20_body" style:list-style-name="L10">
-      <style:text-properties officeooo:rsid="0034c40a" officeooo:paragraph-rsid="0034c40a"/>
-    </style:style>
-    <style:style style:name="P81" style:family="paragraph" style:parent-style-name="Text_20_body" style:list-style-name="L12">
-      <style:text-properties officeooo:paragraph-rsid="0037a0b3"/>
-    </style:style>
-    <style:style style:name="P82" style:family="paragraph" style:parent-style-name="Text_20_body" style:list-style-name="L12">
-      <style:text-properties officeooo:rsid="0037a0b3" officeooo:paragraph-rsid="00390373"/>
-    </style:style>
-    <style:style style:name="P83" style:family="paragraph" style:parent-style-name="Text_20_body" style:list-style-name="L12">
-      <style:text-properties fo:font-style="italic" officeooo:rsid="0037a0b3" officeooo:paragraph-rsid="0037a0b3" style:font-style-asian="italic" style:font-style-complex="italic"/>
-    </style:style>
-    <style:style style:name="P84" style:family="paragraph" style:parent-style-name="Text_20_body" style:list-style-name="L12">
-      <style:text-properties fo:font-style="italic" officeooo:rsid="0037a0b3" officeooo:paragraph-rsid="00390373" style:font-style-asian="italic" style:font-style-complex="italic"/>
-    </style:style>
-    <style:style style:name="P85" style:family="paragraph" style:parent-style-name="Text_20_body" style:list-style-name="L12">
-      <style:text-properties fo:font-style="italic" officeooo:rsid="00390373" officeooo:paragraph-rsid="00390373" style:font-style-asian="italic" style:font-style-complex="italic"/>
-    </style:style>
-    <style:style style:name="P86" style:family="paragraph" style:parent-style-name="Text_20_body" style:list-style-name="L13">
-      <style:text-properties officeooo:rsid="004508da" officeooo:paragraph-rsid="004508da"/>
-    </style:style>
-    <style:style style:name="P87" style:family="paragraph" style:parent-style-name="Text_20_body" style:list-style-name="L14">
-      <style:text-properties officeooo:rsid="004a2185" officeooo:paragraph-rsid="004a2185"/>
-    </style:style>
-    <style:style style:name="P88" style:family="paragraph" style:parent-style-name="Text_20_body" style:list-style-name="L15">
-      <style:text-properties officeooo:rsid="0050f187" officeooo:paragraph-rsid="0050f187"/>
-    </style:style>
-    <style:style style:name="P89" style:family="paragraph" style:parent-style-name="Text_20_body" style:list-style-name="L15">
-      <style:text-properties officeooo:rsid="00512df0" officeooo:paragraph-rsid="00512df0"/>
-    </style:style>
-    <style:style style:name="P90" style:family="paragraph" style:parent-style-name="Text_20_body" style:list-style-name="L15">
-      <style:text-properties officeooo:rsid="00541ac5" officeooo:paragraph-rsid="00551a7f"/>
-    </style:style>
-    <style:style style:name="P91" style:family="paragraph" style:parent-style-name="Text_20_body" style:list-style-name="L15">
-      <style:text-properties officeooo:rsid="00541ac5" officeooo:paragraph-rsid="00541ac5"/>
-    </style:style>
-    <style:style style:name="P92" style:family="paragraph" style:parent-style-name="Text_20_body" style:list-style-name="L16">
-      <style:text-properties officeooo:rsid="005536f3" officeooo:paragraph-rsid="005536f3"/>
-    </style:style>
-    <style:style style:name="P93" style:family="paragraph" style:parent-style-name="Text_20_body" style:list-style-name="L16">
-      <style:text-properties officeooo:rsid="00580a4d" officeooo:paragraph-rsid="00580a4d"/>
-    </style:style>
-    <style:style style:name="P94" style:family="paragraph" style:parent-style-name="Text_20_body" style:list-style-name="L17">
-      <style:text-properties officeooo:rsid="005c89c0" officeooo:paragraph-rsid="005c89c0"/>
-    </style:style>
-    <style:style style:name="P95" style:family="paragraph" style:parent-style-name="Text_20_body" style:list-style-name="WWNum11">
-      <style:text-properties officeooo:paragraph-rsid="0024c50f"/>
-    </style:style>
-    <style:style style:name="P96" style:family="paragraph" style:parent-style-name="Text_20_body" style:list-style-name="WWNum11">
-      <style:text-properties officeooo:rsid="0060620e" officeooo:paragraph-rsid="0060620e"/>
-    </style:style>
-    <style:style style:name="P97" style:family="paragraph" style:parent-style-name="Text_20_body">
-      <style:text-properties officeooo:rsid="0025e322" officeooo:paragraph-rsid="0025e322"/>
-    </style:style>
-    <style:style style:name="P98" style:family="paragraph" style:parent-style-name="Text_20_body">
-      <style:text-properties officeooo:rsid="0063f532" officeooo:paragraph-rsid="0063f532"/>
-    </style:style>
-    <style:style style:name="P99" style:family="paragraph" style:parent-style-name="Text_20_body">
-      <style:text-properties officeooo:rsid="006496ed" officeooo:paragraph-rsid="006496ed"/>
-    </style:style>
-    <style:style style:name="P100" style:family="paragraph" style:parent-style-name="Text_20_body" style:list-style-name="WWNum11">
-      <style:text-properties officeooo:rsid="006496ed" officeooo:paragraph-rsid="006496ed"/>
-    </style:style>
-    <style:style style:name="P101" style:family="paragraph" style:parent-style-name="Text_20_body" style:list-style-name="L18">
-      <style:text-properties officeooo:paragraph-rsid="006496ed"/>
-    </style:style>
-    <style:style style:name="P102" style:family="paragraph" style:parent-style-name="Text_20_body">
-      <style:text-properties officeooo:rsid="00684efd" officeooo:paragraph-rsid="00684efd"/>
-    </style:style>
-    <style:style style:name="P103" style:family="paragraph" style:parent-style-name="Text_20_body">
-      <style:text-properties officeooo:rsid="006a0a89" officeooo:paragraph-rsid="006a0a89"/>
-    </style:style>
-    <style:style style:name="P104" style:family="paragraph" style:parent-style-name="Text_20_body">
-      <style:text-properties officeooo:rsid="006c9548" officeooo:paragraph-rsid="006e4f69"/>
-    </style:style>
-    <style:style style:name="P105" style:family="paragraph" style:parent-style-name="Text_20_body">
-      <style:text-properties officeooo:rsid="00709e14" officeooo:paragraph-rsid="00709e14"/>
-    </style:style>
-    <style:style style:name="P106" style:family="paragraph" style:parent-style-name="Text_20_body">
-      <style:text-properties officeooo:rsid="00711034" officeooo:paragraph-rsid="00711034"/>
-    </style:style>
-    <style:style style:name="P107" style:family="paragraph" style:parent-style-name="Text_20_body">
-      <style:text-properties officeooo:rsid="00718dce" officeooo:paragraph-rsid="00718dce"/>
-    </style:style>
-    <style:style style:name="P108" style:family="paragraph" style:parent-style-name="Text_20_body">
-      <style:text-properties officeooo:rsid="0071a1fc" officeooo:paragraph-rsid="0071a1fc"/>
-    </style:style>
-    <style:style style:name="P109" style:family="paragraph" style:parent-style-name="Text_20_body">
-      <style:text-properties officeooo:rsid="0072c314" officeooo:paragraph-rsid="0072c314"/>
-    </style:style>
-    <style:style style:name="P110" style:family="paragraph" style:parent-style-name="Text_20_body">
-      <style:text-properties officeooo:rsid="007451f5" officeooo:paragraph-rsid="007451f5"/>
-    </style:style>
-    <style:style style:name="P111" style:family="paragraph" style:parent-style-name="Text_20_body">
-      <style:text-properties officeooo:rsid="00756f54" officeooo:paragraph-rsid="00756f54"/>
-    </style:style>
-    <style:style style:name="P112" style:family="paragraph" style:parent-style-name="Text_20_body">
-      <style:text-properties officeooo:rsid="00775bf5" officeooo:paragraph-rsid="00775bf5"/>
     </style:style>
     <style:style style:name="T1" style:family="text">
       <style:text-properties officeooo:rsid="00108e61"/>
@@ -549,6 +570,21 @@
     </style:style>
     <style:style style:name="T52" style:family="text">
       <style:text-properties officeooo:rsid="00775bf5"/>
+    </style:style>
+    <style:style style:name="T53" style:family="text">
+      <style:text-properties officeooo:rsid="00785d09"/>
+    </style:style>
+    <style:style style:name="T54" style:family="text">
+      <style:text-properties officeooo:rsid="007a2edc"/>
+    </style:style>
+    <style:style style:name="T55" style:family="text">
+      <style:text-properties officeooo:rsid="007bd762"/>
+    </style:style>
+    <style:style style:name="T56" style:family="text">
+      <style:text-properties officeooo:rsid="007d480f"/>
+    </style:style>
+    <style:style style:name="T57" style:family="text">
+      <style:text-properties officeooo:rsid="00276c12"/>
     </style:style>
     <text:list-style style:name="L1">
       <text:list-level-style-bullet text:level="1" text:style-name="Bullet_20_Symbols" text:bullet-char="•">
@@ -1487,56 +1523,56 @@
       </text:list-level-style-number>
     </text:list-style>
     <text:list-style style:name="L19">
-      <text:list-level-style-bullet text:level="1" text:style-name="Bullet_20_Symbols" text:bullet-char="•">
+      <text:list-level-style-number text:level="1" text:style-name="Numbering_20_Symbols" style:num-suffix="." style:num-format="1">
         <style:list-level-properties text:list-level-position-and-space-mode="label-alignment">
           <style:list-level-label-alignment text:label-followed-by="listtab" text:list-tab-stop-position="0.5in" fo:text-indent="-0.25in" fo:margin-left="0.5in"/>
         </style:list-level-properties>
-      </text:list-level-style-bullet>
-      <text:list-level-style-bullet text:level="2" text:style-name="Bullet_20_Symbols" text:bullet-char="◦">
+      </text:list-level-style-number>
+      <text:list-level-style-number text:level="2" text:style-name="Numbering_20_Symbols" style:num-suffix="." style:num-format="1">
         <style:list-level-properties text:list-level-position-and-space-mode="label-alignment">
           <style:list-level-label-alignment text:label-followed-by="listtab" text:list-tab-stop-position="0.75in" fo:text-indent="-0.25in" fo:margin-left="0.75in"/>
         </style:list-level-properties>
-      </text:list-level-style-bullet>
-      <text:list-level-style-bullet text:level="3" text:style-name="Bullet_20_Symbols" text:bullet-char="▪">
+      </text:list-level-style-number>
+      <text:list-level-style-number text:level="3" text:style-name="Numbering_20_Symbols" style:num-suffix="." style:num-format="1">
         <style:list-level-properties text:list-level-position-and-space-mode="label-alignment">
           <style:list-level-label-alignment text:label-followed-by="listtab" text:list-tab-stop-position="1in" fo:text-indent="-0.25in" fo:margin-left="1in"/>
         </style:list-level-properties>
-      </text:list-level-style-bullet>
-      <text:list-level-style-bullet text:level="4" text:style-name="Bullet_20_Symbols" text:bullet-char="•">
+      </text:list-level-style-number>
+      <text:list-level-style-number text:level="4" text:style-name="Numbering_20_Symbols" style:num-suffix="." style:num-format="1">
         <style:list-level-properties text:list-level-position-and-space-mode="label-alignment">
           <style:list-level-label-alignment text:label-followed-by="listtab" text:list-tab-stop-position="1.25in" fo:text-indent="-0.25in" fo:margin-left="1.25in"/>
         </style:list-level-properties>
-      </text:list-level-style-bullet>
-      <text:list-level-style-bullet text:level="5" text:style-name="Bullet_20_Symbols" text:bullet-char="◦">
+      </text:list-level-style-number>
+      <text:list-level-style-number text:level="5" text:style-name="Numbering_20_Symbols" style:num-suffix="." style:num-format="1">
         <style:list-level-properties text:list-level-position-and-space-mode="label-alignment">
           <style:list-level-label-alignment text:label-followed-by="listtab" text:list-tab-stop-position="1.5in" fo:text-indent="-0.25in" fo:margin-left="1.5in"/>
         </style:list-level-properties>
-      </text:list-level-style-bullet>
-      <text:list-level-style-bullet text:level="6" text:style-name="Bullet_20_Symbols" text:bullet-char="▪">
+      </text:list-level-style-number>
+      <text:list-level-style-number text:level="6" text:style-name="Numbering_20_Symbols" style:num-suffix="." style:num-format="1">
         <style:list-level-properties text:list-level-position-and-space-mode="label-alignment">
           <style:list-level-label-alignment text:label-followed-by="listtab" text:list-tab-stop-position="1.75in" fo:text-indent="-0.25in" fo:margin-left="1.75in"/>
         </style:list-level-properties>
-      </text:list-level-style-bullet>
-      <text:list-level-style-bullet text:level="7" text:style-name="Bullet_20_Symbols" text:bullet-char="•">
+      </text:list-level-style-number>
+      <text:list-level-style-number text:level="7" text:style-name="Numbering_20_Symbols" style:num-suffix="." style:num-format="1">
         <style:list-level-properties text:list-level-position-and-space-mode="label-alignment">
           <style:list-level-label-alignment text:label-followed-by="listtab" text:list-tab-stop-position="2in" fo:text-indent="-0.25in" fo:margin-left="2in"/>
         </style:list-level-properties>
-      </text:list-level-style-bullet>
-      <text:list-level-style-bullet text:level="8" text:style-name="Bullet_20_Symbols" text:bullet-char="◦">
+      </text:list-level-style-number>
+      <text:list-level-style-number text:level="8" text:style-name="Numbering_20_Symbols" style:num-suffix="." style:num-format="1">
         <style:list-level-properties text:list-level-position-and-space-mode="label-alignment">
           <style:list-level-label-alignment text:label-followed-by="listtab" text:list-tab-stop-position="2.25in" fo:text-indent="-0.25in" fo:margin-left="2.25in"/>
         </style:list-level-properties>
-      </text:list-level-style-bullet>
-      <text:list-level-style-bullet text:level="9" text:style-name="Bullet_20_Symbols" text:bullet-char="▪">
+      </text:list-level-style-number>
+      <text:list-level-style-number text:level="9" text:style-name="Numbering_20_Symbols" style:num-suffix="." style:num-format="1">
         <style:list-level-properties text:list-level-position-and-space-mode="label-alignment">
           <style:list-level-label-alignment text:label-followed-by="listtab" text:list-tab-stop-position="2.5in" fo:text-indent="-0.25in" fo:margin-left="2.5in"/>
         </style:list-level-properties>
-      </text:list-level-style-bullet>
-      <text:list-level-style-bullet text:level="10" text:style-name="Bullet_20_Symbols" text:bullet-char="•">
+      </text:list-level-style-number>
+      <text:list-level-style-number text:level="10" text:style-name="Numbering_20_Symbols" style:num-suffix="." style:num-format="1">
         <style:list-level-properties text:list-level-position-and-space-mode="label-alignment">
           <style:list-level-label-alignment text:label-followed-by="listtab" text:list-tab-stop-position="2.75in" fo:text-indent="-0.25in" fo:margin-left="2.75in"/>
         </style:list-level-properties>
-      </text:list-level-style-bullet>
+      </text:list-level-style-number>
     </text:list-style>
   </office:automatic-styles>
   <office:body>
@@ -1549,11 +1585,11 @@
         <text:sequence-decl text:display-outline-level="0" text:name="Drawing"/>
         <text:sequence-decl text:display-outline-level="0" text:name="Figure"/>
       </text:sequence-decls>
-      <text:p text:style-name="P49">By Jupiter!</text:p>
-      <text:p text:style-name="P46">An Introduction to JUnit 5</text:p>
-      <text:list xml:id="list2896525223" text:style-name="WWNum3">
-        <text:list-item>
-          <text:p text:style-name="P48">Document Facets</text:p>
+      <text:p text:style-name="P115">By Jupiter!</text:p>
+      <text:p text:style-name="P58">An Introduction to JUnit 5</text:p>
+      <text:list xml:id="list2083822915" text:style-name="WWNum3">
+        <text:list-item>
+          <text:p text:style-name="P116">Document Facets</text:p>
         </text:list-item>
       </text:list>
       <table:table table:name="Table1" table:style-name="Table1">
@@ -1561,34 +1597,34 @@
         <table:table-column table:style-name="Table1.B"/>
         <table:table-row table:style-name="Table1.1">
           <table:table-cell table:style-name="Table1.A1" office:value-type="string">
-            <text:p text:style-name="P45">Purpose</text:p>
+            <text:p text:style-name="P57">Purpose</text:p>
           </table:table-cell>
           <table:table-cell table:style-name="Table1.B1" office:value-type="string">
-            <text:p text:style-name="P47">Introduce the power of JUnit 5.</text:p>
+            <text:p text:style-name="P59">Introduce the power of JUnit 5.</text:p>
           </table:table-cell>
         </table:table-row>
         <table:table-row table:style-name="Table1.1">
           <table:table-cell table:style-name="Table1.A2" office:value-type="string">
-            <text:p text:style-name="P45">Audience</text:p>
+            <text:p text:style-name="P57">Audience</text:p>
           </table:table-cell>
           <table:table-cell table:style-name="Table1.B2" office:value-type="string">
-            <text:p text:style-name="P47">Technical for Software Developers</text:p>
+            <text:p text:style-name="P59">Technical for Software Developers</text:p>
           </table:table-cell>
         </table:table-row>
         <table:table-row table:style-name="Table1.1">
           <table:table-cell table:style-name="Table1.A2" office:value-type="string">
-            <text:p text:style-name="P45">Benefits</text:p>
+            <text:p text:style-name="P57">Benefits</text:p>
           </table:table-cell>
           <table:table-cell table:style-name="Table1.B2" office:value-type="string">
-            <text:p text:style-name="P47">New features such as Exception Verification and upgraded Parameterized Tests.</text:p>
+            <text:p text:style-name="P59">New features such as Exception Verification and upgraded Parameterized Tests.</text:p>
           </table:table-cell>
         </table:table-row>
         <table:table-row table:style-name="Table1.1">
           <table:table-cell table:style-name="Table1.A2" office:value-type="string">
-            <text:p text:style-name="P45">Actions</text:p>
+            <text:p text:style-name="P57">Actions</text:p>
           </table:table-cell>
           <table:table-cell table:style-name="Table1.B2" office:value-type="string">
-            <text:p text:style-name="P47">Adopt JUnit 5 for testing.</text:p>
+            <text:p text:style-name="P59">Adopt JUnit 5 for testing.</text:p>
           </table:table-cell>
         </table:table-row>
       </table:table>
@@ -1610,25 +1646,31 @@
         <text:line-break/>
         In his off-hours, he sings in a choir, exchanges bad jokes and horrible puns with his wife and two sons, and fixes things around his house.  Lots of things around his house. 
       </text:p>
-      <text:h text:style-name="P55" text:outline-level="1">Introduction</text:h>
+      <text:h text:style-name="P119" text:outline-level="1">Introduction</text:h>
+      <text:h text:style-name="P112" text:outline-level="2">Why Test</text:h>
+      <text:p text:style-name="P110">
+        <text:span text:style-name="T57">
+          Proper testing can double, or even triple, the size of the codebase. 
+          <text:s/>
+          It also takes a lot of time to write and maintain the tests. 
+          <text:s/>
+          So why do it.
+        </text:span>
+      </text:p>
       <text:h text:style-name="Heading_20_2" text:outline-level="2">Opening Joke</text:h>
-      <text:h text:style-name="Heading_20_2" text:outline-level="2">Why Test</text:h>
-      <text:p text:style-name="P8">
-        Proper testing can double, or even triple, the size of the codebase. 
-        <text:s/>
-        It also takes a lot of time to write and maintain the tests. 
-        <text:s/>
-        So why do it.
+      <text:p text:style-name="Text_20_body">
+        “
+        <text:span text:style-name="T56">The Koala tea of Mercy.”</text:span>
       </text:p>
       <text:h text:style-name="Heading_20_3" text:outline-level="3">To Insure Quality</text:h>
-      <text:p text:style-name="P16">
+      <text:p text:style-name="P15">
         This is the primary reason we write tests. 
         <text:s/>
         We need to insure:
       </text:p>
-      <text:list xml:id="list993858032" text:style-name="L1">
-        <text:list-item>
-          <text:p text:style-name="P57">
+      <text:list xml:id="list3680049709" text:style-name="L1">
+        <text:list-item>
+          <text:p text:style-name="P61">
             <text:span text:style-name="T3">Is the code </text:span>
             <text:span text:style-name="T5">a</text:span>
             <text:span text:style-name="T4">ccura</text:span>
@@ -1642,7 +1684,7 @@
           </text:p>
         </text:list-item>
         <text:list-item>
-          <text:p text:style-name="P56">
+          <text:p text:style-name="P60">
             <text:span text:style-name="T3">Is the code </text:span>
             <text:span text:style-name="T5">functional</text:span>
             <text:span text:style-name="T3">
@@ -1653,14 +1695,14 @@
           </text:p>
         </text:list-item>
         <text:list-item>
-          <text:p text:style-name="P58">Is the code defect-free? Testing helps simplify the debugging process by narrowing the location of defects.</text:p>
+          <text:p text:style-name="P62">Is the code defect-free? Testing helps simplify the debugging process by narrowing the location of defects.</text:p>
         </text:list-item>
       </text:list>
       <text:h text:style-name="Heading_20_3" text:outline-level="3">
         To Document The Business Requirements 
         <text:span text:style-name="T3">And Design</text:span>
       </text:h>
-      <text:p text:style-name="P16">
+      <text:p text:style-name="P15">
         How do we document the business requirements and design? 
         <text:s/>
         In the “bad old waterfall” days, we used to create UML diagrams to architect and communicate design. 
@@ -1677,16 +1719,16 @@
         <text:s/>
         Unit test can document the system when nothing else does.
       </text:p>
-      <text:list xml:id="list30039832" text:style-name="L2">
-        <text:list-item>
-          <text:p text:style-name="P60">
+      <text:list xml:id="list1903364412" text:style-name="L2">
+        <text:list-item>
+          <text:p text:style-name="P64">
             Testing a piece of code forces you to define 
             <text:span text:style-name="T3">for</text:span>
              what that code is responsible.
           </text:p>
         </text:list-item>
         <text:list-item>
-          <text:p text:style-name="P60">
+          <text:p text:style-name="P64">
             Writing the test first forces you to think through your design and what it must accomplish before you write the code. 
             <text:s/>
             <text:span text:style-name="T21">Save your notes!</text:span>
@@ -1694,14 +1736,14 @@
         </text:list-item>
       </text:list>
       <text:h text:style-name="Heading_20_3" text:outline-level="3">To Make The Process More Agile</text:h>
-      <text:p text:style-name="P16">
+      <text:p text:style-name="P15">
         Agile methodologies are less cumbersome, which is the point. 
         <text:s/>
         Testing helps by:
       </text:p>
-      <text:list xml:id="list1127676629" text:style-name="L3">
-        <text:list-item>
-          <text:p text:style-name="P59">
+      <text:list xml:id="list1812264313" text:style-name="L3">
+        <text:list-item>
+          <text:p text:style-name="P63">
             Mak
             <text:span text:style-name="T21">ing</text:span>
              refactoring 
@@ -1712,55 +1754,53 @@
           </text:p>
         </text:list-item>
         <text:list-item>
-          <text:p text:style-name="P61">Facilitates small, incremental changes.</text:p>
+          <text:p text:style-name="P65">Facilitates small, incremental changes.</text:p>
         </text:list-item>
       </text:list>
-      <text:p text:style-name="P11">
+      <text:p text:style-name="P10">
         <text:span text:style-name="T21">On the other hand, testing</text:span>
          makes re-purposing the code harder.
       </text:p>
       <text:h text:style-name="Heading_20_3" text:outline-level="3">Makes Coding Better, Faster, and Cheaper</text:h>
-      <text:p text:style-name="P17">
+      <text:p text:style-name="P16">
         Testing helps agile realize its potential to make the development process less expensive. 
         <text:s/>
         It helps by:
       </text:p>
-      <text:list xml:id="list985273486" text:style-name="L4">
-        <text:list-item>
-          <text:p text:style-name="P62">
+      <text:list xml:id="list2662263399" text:style-name="L4">
+        <text:list-item>
+          <text:p text:style-name="P66">
             Find
             <text:span text:style-name="T22">ing</text:span>
              defects sooner.
           </text:p>
         </text:list-item>
         <text:list-item>
-          <text:p text:style-name="P62">
+          <text:p text:style-name="P66">
+            <text:soft-page-break/>
             Keep
             <text:span text:style-name="T22">ing</text:span>
              each change small and focused.
           </text:p>
         </text:list-item>
       </text:list>
-      <text:h text:style-name="P50" text:outline-level="2">
-        <text:soft-page-break/>
-        Presentation Goals
-      </text:h>
-      <text:p text:style-name="P17">So these are the goals of this presentation:</text:p>
-      <text:list xml:id="list3638778029" text:style-name="L5">
-        <text:list-item>
-          <text:p text:style-name="P63">
+      <text:h text:style-name="P111" text:outline-level="2">Presentation Goals</text:h>
+      <text:p text:style-name="P16">So these are the goals of this presentation:</text:p>
+      <text:list xml:id="list1525925753" text:style-name="L5">
+        <text:list-item>
+          <text:p text:style-name="P67">
             <text:span text:style-name="T22">Identify t</text:span>
             he pieces of JUnit5
           </text:p>
         </text:list-item>
         <text:list-item>
-          <text:p text:style-name="P63">
+          <text:p text:style-name="P67">
             <text:span text:style-name="T22">Show h</text:span>
             ow to run JUnit5
           </text:p>
         </text:list-item>
         <text:list-item>
-          <text:p text:style-name="P63">
+          <text:p text:style-name="P67">
             <text:span text:style-name="T22">Give examples of the b</text:span>
             asic 
             <text:span text:style-name="T22">f</text:span>
@@ -1770,7 +1810,7 @@
           </text:p>
         </text:list-item>
         <text:list-item>
-          <text:p text:style-name="P63">
+          <text:p text:style-name="P67">
             <text:span text:style-name="T22">Provide a s</text:span>
             ummary of 
             <text:span text:style-name="T22">a</text:span>
@@ -1780,7 +1820,7 @@
           </text:p>
         </text:list-item>
       </text:list>
-      <text:p text:style-name="P12">
+      <text:p text:style-name="P11">
         <text:span text:style-name="T22">And realize my daily goal of e</text:span>
         at something I’ll regret tomorrow
       </text:p>
@@ -1788,78 +1828,78 @@
         <text:span text:style-name="T13">The Pieces of</text:span>
          JUnit5
       </text:h>
-      <text:p text:style-name="P17">JUnit5 has three pieces:</text:p>
-      <text:p text:style-name="P13">JUnit5 = JUnit Platform + JUnit Jupiter + JUnit Vintage</text:p>
-      <text:p text:style-name="P17">Where:</text:p>
-      <text:list xml:id="list1231499138" text:style-name="L6">
-        <text:list-item>
-          <text:p text:style-name="P65">JUnit Platform:</text:p>
+      <text:p text:style-name="P16">JUnit5 has three pieces:</text:p>
+      <text:p text:style-name="P12">JUnit5 = JUnit Platform + JUnit Jupiter + JUnit Vintage</text:p>
+      <text:p text:style-name="P16">Where:</text:p>
+      <text:list xml:id="list1689329522" text:style-name="L6">
+        <text:list-item>
+          <text:p text:style-name="P69">JUnit Platform:</text:p>
         </text:list-item>
       </text:list>
-      <text:list xml:id="list4113636392" text:style-name="WWNum5">
+      <text:list xml:id="list1294752450" text:style-name="WWNum5">
         <text:list-item>
           <text:list>
             <text:list-item>
-              <text:p text:style-name="P66">
+              <text:p text:style-name="P70">
                 <text:span text:style-name="T12">Test engine</text:span>
                  for running tests on the JVM
               </text:p>
             </text:list-item>
             <text:list-item>
-              <text:p text:style-name="P66">
+              <text:p text:style-name="P70">
                 Includes the 
                 <text:span text:style-name="T12">test engine</text:span>
                  API for developing testing frameworks
               </text:p>
             </text:list-item>
             <text:list-item>
-              <text:p text:style-name="P66">
+              <text:p text:style-name="P70">
                 Existing 
                 <text:span text:style-name="T13">engines</text:span>
                  include 
               </text:p>
               <text:list>
                 <text:list-item>
-                  <text:p text:style-name="P66">Console Launcher</text:p>
+                  <text:p text:style-name="P70">Console Launcher</text:p>
                 </text:list-item>
                 <text:list-item>
-                  <text:p text:style-name="P66">JUnit4 runner</text:p>
+                  <text:p text:style-name="P70">JUnit4 runner</text:p>
                 </text:list-item>
                 <text:list-item>
-                  <text:p text:style-name="P66">IDE support for Eclipse, Intellij, Netbeans, Visual Studio Code, etc.</text:p>
+                  <text:p text:style-name="P70">IDE support for Eclipse, Intellij, Netbeans, Visual Studio Code, etc.</text:p>
                 </text:list-item>
                 <text:list-item>
-                  <text:p text:style-name="P66">Build tools: Ant, Maven, Gradle, etc.</text:p>
+                  <text:p text:style-name="P70">Build tools: Ant, Maven, Gradle, etc.</text:p>
                 </text:list-item>
               </text:list>
             </text:list-item>
           </text:list>
         </text:list-item>
         <text:list-item>
-          <text:p text:style-name="P66">JUnit Jupiter:</text:p>
+          <text:p text:style-name="P70">JUnit Jupiter:</text:p>
         </text:list-item>
       </text:list>
-      <text:list xml:id="list4009493622" text:style-name="WWNum6">
+      <text:list xml:id="list727079218" text:style-name="WWNum6">
         <text:list-item>
           <text:list>
             <text:list-item>
-              <text:p text:style-name="P67">JUnit5 programming model</text:p>
+              <text:p text:style-name="P71">JUnit5 programming model</text:p>
             </text:list-item>
             <text:list-item>
-              <text:p text:style-name="P67">JUnit5 extension model</text:p>
+              <text:p text:style-name="P71">JUnit5 extension model</text:p>
             </text:list-item>
           </text:list>
         </text:list-item>
       </text:list>
-      <text:list xml:id="list3478210321" text:style-name="L7">
-        <text:list-item>
-          <text:p text:style-name="P68">JUnit Vintage:</text:p>
+      <text:list xml:id="list857434609" text:style-name="L7">
+        <text:list-item>
+          <text:p text:style-name="P72">JUnit Vintage:</text:p>
           <text:list>
             <text:list-item>
-              <text:p text:style-name="P64">Works with JUnit3 and JUnit4 APIs (except for rules).</text:p>
+              <text:p text:style-name="P68">Works with JUnit3 and JUnit4 APIs (except for rules).</text:p>
             </text:list-item>
             <text:list-item>
-              <text:p text:style-name="P68">
+              <text:p text:style-name="P72">
                 Provides a 
                 <text:span text:style-name="T12">test engine</text:span>
                  for JUnit3 and JUnit4
@@ -1868,7 +1908,7 @@
           </text:list>
         </text:list-item>
       </text:list>
-      <text:p text:style-name="P9">
+      <text:p text:style-name="P8">
         Generally, the terms 
         <text:span text:style-name="T4">JUnit5</text:span>
          and 
@@ -1877,16 +1917,18 @@
         <text:s/>
         While this is not correct semantically, most people will understand by context.
       </text:p>
-      <text:h text:style-name="Heading_20_2" text:outline-level="2">Why Move To JUnit5</text:h>
-      <text:p text:style-name="P18">
+      <text:h text:style-name="Heading_20_2" text:outline-level="2">
+        <text:soft-page-break/>
+        Why Move To JUnit5
+      </text:h>
+      <text:p text:style-name="P17">
         So why bother? 
         <text:s/>
         Why move to JUnit5?
       </text:p>
-      <text:list xml:id="list557755169" text:style-name="L8">
-        <text:list-item>
-          <text:p text:style-name="P69">
-            <text:soft-page-break/>
+      <text:list xml:id="list2494633554" text:style-name="L8">
+        <text:list-item>
+          <text:p text:style-name="P73">
             Gentle migration: 
             <text:span text:style-name="T13">little</text:span>
              conflict between 
@@ -1895,64 +1937,64 @@
           </text:p>
         </text:list-item>
         <text:list-item>
-          <text:p text:style-name="P69">Enhanced reporting tools</text:p>
-        </text:list-item>
-        <text:list-item>
-          <text:p text:style-name="P69">Finer-grained execution control</text:p>
-        </text:list-item>
-        <text:list-item>
-          <text:p text:style-name="P69">Dependency injection</text:p>
-        </text:list-item>
-        <text:list-item>
-          <text:p text:style-name="P69">Multiple executions of tests with different values</text:p>
-        </text:list-item>
-        <text:list-item>
-          <text:p text:style-name="P69">
+          <text:p text:style-name="P73">Enhanced reporting tools</text:p>
+        </text:list-item>
+        <text:list-item>
+          <text:p text:style-name="P73">Finer-grained execution control</text:p>
+        </text:list-item>
+        <text:list-item>
+          <text:p text:style-name="P73">Dependency injection</text:p>
+        </text:list-item>
+        <text:list-item>
+          <text:p text:style-name="P73">Multiple executions of tests with different values</text:p>
+        </text:list-item>
+        <text:list-item>
+          <text:p text:style-name="P73">
             Test templates, dynamic tests, and 
             <text:span text:style-name="T12">an</text:span>
              extension framework
           </text:p>
         </text:list-item>
         <text:list-item>
-          <text:p text:style-name="P70">Works with Kotlin</text:p>
+          <text:p text:style-name="P74">Works with Kotlin</text:p>
         </text:list-item>
       </text:list>
       <text:h text:style-name="Heading_20_2" text:outline-level="2">
         Alternative 
         <text:span text:style-name="T2">Testing Frameworks</text:span>
       </text:h>
-      <text:p text:style-name="P18">Before we dive into the depths of JUnit5, I do want to mention there are other frameworks:</text:p>
-      <text:list xml:id="list211606505101456" text:continue-numbering="true" text:style-name="L8">
-        <text:list-item>
-          <text:p text:style-name="P71">JUnit4</text:p>
-        </text:list-item>
-        <text:list-item>
-          <text:p text:style-name="P71">NGTest</text:p>
-        </text:list-item>
-        <text:list-item>
-          <text:p text:style-name="P71">Groovy</text:p>
-        </text:list-item>
-        <text:list-item>
-          <text:p text:style-name="P72">Spock</text:p>
+      <text:p text:style-name="P17">Before we dive into the depths of JUnit5, I do want to mention there are other frameworks:</text:p>
+      <text:list xml:id="list104036506922893" text:continue-numbering="true" text:style-name="L8">
+        <text:list-item>
+          <text:p text:style-name="P75">JUnit4</text:p>
+        </text:list-item>
+        <text:list-item>
+          <text:p text:style-name="P75">NGTest</text:p>
+        </text:list-item>
+        <text:list-item>
+          <text:p text:style-name="P75">Groovy</text:p>
+        </text:list-item>
+        <text:list-item>
+          <text:p text:style-name="P76">Spock</text:p>
         </text:list-item>
       </text:list>
-      <text:p text:style-name="P18">The advantages of JUnit5 is:</text:p>
-      <text:list xml:id="list108908504" text:style-name="L9">
-        <text:list-item>
-          <text:p text:style-name="P73">Migration from JUnit4 is gentle.</text:p>
-        </text:list-item>
-        <text:list-item>
-          <text:p text:style-name="P73">Not having used NGTest, I can’t make a comparison.</text:p>
-        </text:list-item>
-        <text:list-item>
-          <text:p text:style-name="P73">
+      <text:p text:style-name="P17">The advantages of JUnit5 is:</text:p>
+      <text:list xml:id="list2121524398" text:style-name="L9">
+        <text:list-item>
+          <text:p text:style-name="P77">Migration from JUnit4 is gentle.</text:p>
+        </text:list-item>
+        <text:list-item>
+          <text:p text:style-name="P77">Not having used NGTest, I can’t make a comparison.</text:p>
+        </text:list-item>
+        <text:list-item>
+          <text:p text:style-name="P77">
             Groovy is another language to learn. 
             <text:s/>
             Not everyone knows it.
           </text:p>
         </text:list-item>
         <text:list-item>
-          <text:p text:style-name="P73">
+          <text:p text:style-name="P77">
             Spock is a nice framework, but it rests on Groovy. 
             <text:s/>
             See above.
@@ -1961,30 +2003,32 @@
       </text:list>
       <text:h text:style-name="Heading_20_1" text:outline-level="1">Presentation</text:h>
       <text:h text:style-name="Heading_20_2" text:outline-level="2">Running JUnit5</text:h>
-      <text:p text:style-name="P10">
+      <text:p text:style-name="P9">
         JUnit 5 can be run in many ways. 
         <text:s/>
         However, if we set up our projects in a Maven or Gradle environment, we can let the 
         <text:span text:style-name="T23">build tool</text:span>
          do the “heavy lifting” to pull in the libraries and configure itself to run.
       </text:p>
-      <text:p text:style-name="P10">So here are various ways to run JUnit5</text:p>
+      <text:p text:style-name="P9">So here are various ways to run JUnit5</text:p>
       <text:h text:style-name="Heading_20_3" text:outline-level="3">JUnit5 Alone In Maven</text:h>
       <text:p text:style-name="P4">
         <text:span text:style-name="T14">Example: </text:span>
         a010-solo-maven
       </text:p>
-      <text:p text:style-name="P14">Running JUnit5 without any additional libraries is simple:</text:p>
-      <text:list xml:id="list2644513697" text:style-name="L10">
-        <text:list-item>
-          <text:p text:style-name="P74">
+      <text:p text:style-name="P13">
+        <text:soft-page-break/>
+        Running JUnit5 without any additional libraries is simple:
+      </text:p>
+      <text:list xml:id="list2079087623" text:style-name="L10">
+        <text:list-item>
+          <text:p text:style-name="P78">
             <text:span text:style-name="T15">Add a dependency for </text:span>
             <text:span text:style-name="T6">org.junit.jupiter:junit-jupiter:5.4.0</text:span>
           </text:p>
         </text:list-item>
         <text:list-item>
-          <text:p text:style-name="P76">
-            <text:soft-page-break/>
+          <text:p text:style-name="P80">
             <text:span text:style-name="T16">Make sure your </text:span>
             <text:span text:style-name="T4">maven-surefire-plugin</text:span>
             <text:span text:style-name="T6"> </text:span>
@@ -1994,21 +2038,21 @@
           </text:p>
         </text:list-item>
       </text:list>
-      <text:h text:style-name="P51" text:outline-level="3">JUnit5 In Gradle</text:h>
+      <text:h text:style-name="P117" text:outline-level="3">JUnit5 In Gradle</text:h>
       <text:p text:style-name="P4">
         <text:span text:style-name="T14">Example: </text:span>
         a011-solo-gradle
       </text:p>
-      <text:p text:style-name="P14">Running JUnit5 without any additional libraries is simple in Gradle as well:</text:p>
-      <text:list xml:id="list3670384854" text:style-name="L11">
-        <text:list-item>
-          <text:p text:style-name="P79">
+      <text:p text:style-name="P13">Running JUnit5 without any additional libraries is simple in Gradle as well:</text:p>
+      <text:list xml:id="list755640870" text:style-name="L11">
+        <text:list-item>
+          <text:p text:style-name="P83">
             <text:span text:style-name="T15">Add a dependency for </text:span>
             <text:span text:style-name="T6">org.junit.jupiter:junit-jupiter:5.4.0</text:span>
           </text:p>
         </text:list-item>
         <text:list-item>
-          <text:p text:style-name="P78">
+          <text:p text:style-name="P82">
             <text:span text:style-name="T16">In the </text:span>
             <text:span text:style-name="T4">test</text:span>
             <text:span text:style-name="T16"> task add the </text:span>
@@ -2017,7 +2061,7 @@
           </text:p>
         </text:list-item>
       </text:list>
-      <text:p text:style-name="P15">
+      <text:p text:style-name="P14">
         <text:span text:style-name="T16">See the </text:span>
         <text:a xlink:type="simple" xlink:href="https://docs.gradle.org/4.6/release-notes.html" text:style-name="Internet_20_link" text:visited-style-name="Visited_20_Internet_20_Link">
           <text:span text:style-name="T16">Gradle Release Notes</text:span>
@@ -2034,19 +2078,19 @@
         <text:span text:style-name="T23">Example: </text:span>
         a020-junit4-and-5-maven
       </text:p>
-      <text:p text:style-name="P21">
+      <text:p text:style-name="P20">
         JUnit 5 can run with JUnit 4, as well, 
         <text:span text:style-name="T24">with just a few more complications:</text:span>
       </text:p>
-      <text:list xml:id="list211606375593989" text:continue-list="list2644513697" text:style-name="L10">
+      <text:list xml:id="list104035197414062" text:continue-list="list2079087623" text:style-name="L10">
         <text:list-item text:start-value="1">
-          <text:p text:style-name="P75">
+          <text:p text:style-name="P79">
             <text:span text:style-name="T15">Add a dependency for </text:span>
             <text:span text:style-name="T6">org.junit.jupiter:junit-jupiter:5.4.0</text:span>
           </text:p>
         </text:list-item>
         <text:list-item>
-          <text:p text:style-name="P77">
+          <text:p text:style-name="P81">
             <text:span text:style-name="T16">Make sure your </text:span>
             <text:span text:style-name="T4">maven-surefire-plugin </text:span>
             <text:span text:style-name="T16">is version</text:span>
@@ -2055,10 +2099,10 @@
           </text:p>
         </text:list-item>
       </text:list>
-      <text:p text:style-name="P20">And also:</text:p>
-      <text:list xml:id="list211608017804982" text:continue-numbering="true" text:style-name="L10">
-        <text:list-item>
-          <text:p text:style-name="P80">
+      <text:p text:style-name="P19">And also:</text:p>
+      <text:list xml:id="list104035358582003" text:continue-numbering="true" text:style-name="L10">
+        <text:list-item>
+          <text:p text:style-name="P84">
             <text:span text:style-name="T6">Add a dependency for org.junit.</text:span>
             <text:span text:style-name="T4">jupiter</text:span>
             <text:span text:style-name="T6">:junit-</text:span>
@@ -2067,14 +2111,14 @@
           </text:p>
         </text:list-item>
         <text:list-item>
-          <text:p text:style-name="P75">
+          <text:p text:style-name="P79">
             <text:span text:style-name="T17">Add a dependency for </text:span>
             <text:span text:style-name="T6">junit:junit:</text:span>
             <text:span text:style-name="T7">4.12</text:span>
           </text:p>
         </text:list-item>
         <text:list-item>
-          <text:p text:style-name="P80">
+          <text:p text:style-name="P84">
             <text:span text:style-name="T6">Add a dependency for org.junit.</text:span>
             <text:span text:style-name="T4">vintage</text:span>
             <text:span text:style-name="T6">:junit-</text:span>
@@ -2083,7 +2127,7 @@
           </text:p>
         </text:list-item>
       </text:list>
-      <text:p text:style-name="P20">
+      <text:p text:style-name="P19">
         Step 3 above is not strictly necessar
         <text:span text:style-name="T25">
           y. 
@@ -2098,14 +2142,14 @@
         <text:span text:style-name="T26">Example: </text:span>
         a030-spring-test-mockito-maven
       </text:p>
-      <text:p text:style-name="P22">
+      <text:p text:style-name="P21">
         Now we’re adding in more complexity, but the dependency list is still shorter than the pre-Spring Boot ecosystem. 
         <text:s/>
         What we need is:
       </text:p>
-      <text:list xml:id="list3941684942" text:style-name="L12">
-        <text:list-item>
-          <text:p text:style-name="P81">
+      <text:list xml:id="list178215682" text:style-name="L12">
+        <text:list-item>
+          <text:p text:style-name="P85">
             <text:span text:style-name="T8">org.springframework.boot:spring-boot-starter-parent:&lt;version&gt;</text:span>
             <text:span text:style-name="T26">
               <text:line-break/>
@@ -2114,7 +2158,7 @@
           </text:p>
         </text:list-item>
         <text:list-item>
-          <text:p text:style-name="P81">
+          <text:p text:style-name="P85">
             <text:span text:style-name="T4">org.springframework.boot:artifactId&gt;spring-boot-starter-web</text:span>
             <text:line-break/>
             No
@@ -2124,33 +2168,31 @@
           </text:p>
         </text:list-item>
         <text:list-item>
-          <text:p text:style-name="P82">
+          <text:p text:style-name="P86">
             <text:span text:style-name="T4">org.springframework.boot:artifactId&gt;spring-boot-starter-</text:span>
             <text:span text:style-name="T9">test</text:span>
           </text:p>
         </text:list-item>
         <text:list-item>
-          <text:p text:style-name="P83">
+          <text:p text:style-name="P87">
+            <text:soft-page-break/>
             org.junit.jupiter:
             <text:span text:style-name="T27">junit-jupiter-api</text:span>
           </text:p>
         </text:list-item>
         <text:list-item>
-          <text:p text:style-name="P84">
+          <text:p text:style-name="P88">
             org.junit.jupiter:
             <text:span text:style-name="T27">junit-jupiter-engine</text:span>
           </text:p>
         </text:list-item>
         <text:list-item>
-          <text:p text:style-name="P85">
-            <text:soft-page-break/>
-            org.mockito:mockito-junit-jupiter
-          </text:p>
+          <text:p text:style-name="P89">org.mockito:mockito-junit-jupiter</text:p>
         </text:list-item>
       </text:list>
-      <text:p text:style-name="P23">And you’re off to the races!</text:p>
-      <text:h text:style-name="P52" text:outline-level="3">Recap</text:h>
-      <text:p text:style-name="P24">
+      <text:p text:style-name="P22">And you’re off to the races!</text:p>
+      <text:h text:style-name="P118" text:outline-level="3">Recap</text:h>
+      <text:p text:style-name="P23">
         You basically have to add the JUnit5 API and engine and you’re set. 
         <text:s/>
         You don’t even have to add the engine because the Maven 
@@ -2161,7 +2203,7 @@
         </text:span>
       </text:p>
       <text:h text:style-name="Heading_20_2" text:outline-level="2">JUnit5 Features</text:h>
-      <text:p text:style-name="P25">So, now that we’re all experts in running JUnit5, what can we do with it?</text:p>
+      <text:p text:style-name="P24">So, now that we’re all experts in running JUnit5, what can we do with it?</text:p>
       <text:h text:style-name="Heading_20_3" text:outline-level="3">Display Names</text:h>
       <text:p text:style-name="P5">
         b0
@@ -2169,36 +2211,36 @@
         0-display-names-and-nesting-maven
       </text:p>
       <text:h text:style-name="Heading_20_4" text:outline-level="4">DisplayNamesAsSentencesTest</text:h>
+      <text:p text:style-name="P25">
+        This first test suite shows the basic usage of the DisplayName annotation. 
+        <text:s/>
+        You can simply add a more readable name to a test, as shown in the englishName test.
+      </text:p>
+      <text:p text:style-name="P25">
+        You can add a name in another language, as shown in the spanishName test. 
+        <text:s/>
+        You can use any character 
+        <text:s/>
+        in the codepage you are working in. 
+        <text:s/>
+        These files a in UTF-8.
+      </text:p>
+      <text:p text:style-name="P25">
+        You can even use a serious of emojis, as shown in the emojiName test. 
+        <text:s/>
+        Why would you want to do such a thing? 
+        <text:s/>
+        Who cares why? 
+        <text:s/>
+        You can!
+      </text:p>
+      <text:h text:style-name="Heading_20_4" text:outline-level="4">IntegerCalculatorTest</text:h>
       <text:p text:style-name="P26">
-        This first test suite shows the basic usage of the DisplayName annotation. 
-        <text:s/>
-        You can simply add a more readable name to a test, as shown in the englishName test.
-      </text:p>
-      <text:p text:style-name="P26">
-        You can add a name in another language, as shown in the spanishName test. 
-        <text:s/>
-        You can use any character 
-        <text:s/>
-        in the codepage you are working in. 
-        <text:s/>
-        These files a in UTF-8.
-      </text:p>
-      <text:p text:style-name="P26">
-        You can even use a serious of emojis, as shown in the emojiName test. 
-        <text:s/>
-        Why would you want to do such a thing? 
-        <text:s/>
-        Who cares why? 
-        <text:s/>
-        You can!
-      </text:p>
-      <text:h text:style-name="Heading_20_4" text:outline-level="4">IntegerCalculatorTest</text:h>
-      <text:p text:style-name="P27">
         The problem 
         <text:span text:style-name="T30">illustrated</text:span>
          in the test suite above is that you need to add a method name and a DisplayName, which violates the DRY software development principle: Don’t Repeat Yourself!
       </text:p>
-      <text:p text:style-name="P27">
+      <text:p text:style-name="P26">
         To get around this, you can use the DisplayNameGeneration annotation, either on each test method or the entire class. 
         <text:s/>
         <text:span text:style-name="T30">
@@ -2208,88 +2250,89 @@
         </text:span>
       </text:p>
       <text:h text:style-name="Heading_20_4" text:outline-level="4">DisplayNamesGeneratedCustomTest</text:h>
-      <text:p text:style-name="P28">This class has a number of features.</text:p>
-      <text:list xml:id="list659117472" text:style-name="L13">
-        <text:list-item>
-          <text:p text:style-name="P86">Line 25 has a DisplayNameGenerator annotation.</text:p>
-        </text:list-item>
-        <text:list-item>
-          <text:p text:style-name="P86">Line 29 has a test with some foreshadowing: dependency injection.</text:p>
-        </text:list-item>
-        <text:list-item>
-          <text:p text:style-name="P86">Line 34 overrides the generated test name with a DisplayName annotation.</text:p>
-        </text:list-item>
-        <text:list-item>
-          <text:p text:style-name="P86">Starting in line 39 is a nested inner class with its own DisplayNameGeneration annotation.</text:p>
+      <text:p text:style-name="P27">This class has a number of features.</text:p>
+      <text:list xml:id="list2928377349" text:style-name="L13">
+        <text:list-item>
+          <text:p text:style-name="P90">Line 25 has a DisplayNameGenerator annotation.</text:p>
+        </text:list-item>
+        <text:list-item>
+          <text:p text:style-name="P90">Line 29 has a test with some foreshadowing: dependency injection.</text:p>
+        </text:list-item>
+        <text:list-item>
+          <text:p text:style-name="P90">Line 34 overrides the generated test name with a DisplayName annotation.</text:p>
+        </text:list-item>
+        <text:list-item>
+          <text:p text:style-name="P90">
+            <text:soft-page-break/>
+            Starting in line 39 is a nested inner class with its own DisplayNameGeneration annotation.
+          </text:p>
         </text:list-item>
       </text:list>
       <text:p text:style-name="Text_20_body"/>
-      <text:h text:style-name="Heading_20_3" text:outline-level="3">
-        <text:soft-page-break/>
-        Nested Tests
-      </text:h>
+      <text:h text:style-name="Heading_20_3" text:outline-level="3">Nested Tests</text:h>
       <text:p text:style-name="P5">
         b0
         <text:span text:style-name="T29">1</text:span>
         0-display-names-and-nesting-maven
       </text:p>
-      <text:p text:style-name="P29">
+      <text:p text:style-name="P28">
         The previous example showed an example of nesting tests. 
         <text:s/>
         The purpose for nesting tests is to better control the test 
         <text:span text:style-name="T31">life-cycle.</text:span>
       </text:p>
       <text:h text:style-name="Heading_20_4" text:outline-level="4">LifeCycleDemoATopLevelOnlyTest</text:h>
-      <text:p text:style-name="P30">
+      <text:p text:style-name="P29">
         Running this test shows how the life-cycle runs on a test without nesting. 
         <text:s/>
         There are two methods, test1 and test2, and the methods annotated with BeforeAll, BeforeEach, AfterEach, and AfterAll run as you would expect.
       </text:p>
-      <text:p text:style-name="P30">
+      <text:p text:style-name="P29">
         This is the standard life-cycle of JUnit5 tests. 
         <text:s/>
         Other than the new names of the annotations, this is your JUnit4 life-cycle.
       </text:p>
       <text:h text:style-name="Heading_20_4" text:outline-level="4">LifeCycleDemoBNestedTest</text:h>
-      <text:p text:style-name="P30">
+      <text:p text:style-name="P29">
         Adding in a nested class makes things a little more interesting. 
         <text:s/>
         <text:span text:style-name="T32">If you nest with inner classes, notice a few things:</text:span>
       </text:p>
-      <text:list xml:id="list1337180326" text:style-name="L14">
-        <text:list-item>
-          <text:p text:style-name="P87">
+      <text:list xml:id="list1073228329" text:style-name="L14">
+        <text:list-item>
+          <text:p text:style-name="P91">
             Inner classes, aka nested classes, can’t have static methods, so no BeforeAll and AfterAll methods for the nested class. 
             <text:s/>
             It will still use those methods in the top-level class.
           </text:p>
         </text:list-item>
         <text:list-item>
-          <text:p text:style-name="P87">In between the tests in the child class, the BeforeEach and AfterEach methods of the top-level class fire.</text:p>
-        </text:list-item>
-        <text:list-item>
-          <text:p text:style-name="P87">In the grandchild class, those methods fire for both the top-level and child class.</text:p>
+          <text:p text:style-name="P91">In between the tests in the child class, the BeforeEach and AfterEach methods of the top-level class fire.</text:p>
+        </text:list-item>
+        <text:list-item>
+          <text:p text:style-name="P91">In the grandchild class, those methods fire for both the top-level and child class.</text:p>
         </text:list-item>
       </text:list>
-      <text:p text:style-name="P31">Nested classes are ideal for testing sub-conditions that require additional changes to the environment, such as adding data to databases or altering the behavior of mock objects.</text:p>
+      <text:p text:style-name="P30">Nested classes are ideal for testing sub-conditions that require additional changes to the environment, such as adding data to databases or altering the behavior of mock objects.</text:p>
       <text:h text:style-name="Heading_20_3" text:outline-level="3">Execution Control</text:h>
-      <text:p text:style-name="P32">
+      <text:p text:style-name="P31">
         One of the enhanced features with JUnit5 is execution control. 
         <text:s/>
         You can exclude tests by tags: annotations that act like JUnit4’s categories on steroids, expanded assumptions, and setting the order of test execution. 
       </text:p>
-      <text:h text:style-name="P53" text:outline-level="4">Tags Provided By JUnit5</text:h>
-      <text:p text:style-name="P36">JUnit5 gives you a bunch of tags that provide conditional test execution.</text:p>
-      <text:list xml:id="list3965279927" text:style-name="L15">
-        <text:list-item>
-          <text:p text:style-name="P88">
+      <text:h text:style-name="P113" text:outline-level="4">Tags Provided By JUnit5</text:h>
+      <text:p text:style-name="P35">JUnit5 gives you a bunch of tags that provide conditional test execution.</text:p>
+      <text:list xml:id="list280886869" text:style-name="L15">
+        <text:list-item>
+          <text:p text:style-name="P92">
             <text:span text:style-name="T36">We no longer @Ignore tests, we @Disable them:</text:span>
             <text:line-break/>
             @Disabled(“Optional comment (which you better add or I’ll break your fingers!)”)
           </text:p>
         </text:list-item>
         <text:list-item>
-          <text:p text:style-name="P89">
+          <text:p text:style-name="P93">
+            <text:soft-page-break/>
             <text:span text:style-name="T36">We can enable or disable tests by o</text:span>
             perating 
             <text:span text:style-name="T36">s</text:span>
@@ -2303,7 +2346,7 @@
           </text:p>
         </text:list-item>
         <text:list-item>
-          <text:p text:style-name="P90">
+          <text:p text:style-name="P94">
             <text:span text:style-name="T36">
               Likewise with the JVM version:
               <text:line-break/>
@@ -2312,14 +2355,13 @@
           </text:p>
         </text:list-item>
         <text:list-item>
-          <text:p text:style-name="P90">
-            <text:soft-page-break/>
+          <text:p text:style-name="P94">
             @DisableOnJre
             <text:span text:style-name="T36">(Java_7)</text:span>
           </text:p>
         </text:list-item>
         <text:list-item>
-          <text:p text:style-name="P91">
+          <text:p text:style-name="P95">
             <text:span text:style-name="T36">System Properties:</text:span>
             <text:line-break/>
             @EnabledIfSystemProperty(named = "os.arch", matches = ".*64.*")
@@ -2328,7 +2370,7 @@
           </text:p>
         </text:list-item>
         <text:list-item>
-          <text:p text:style-name="P91">
+          <text:p text:style-name="P95">
             <text:span text:style-name="T36">
               Environmental Variables:
               <text:line-break/>
@@ -2339,7 +2381,7 @@
           </text:p>
         </text:list-item>
         <text:list-item>
-          <text:p text:style-name="P90">
+          <text:p text:style-name="P94">
             Scripts 
             <text:span text:style-name="T36">(experimental!)</text:span>
             :
@@ -2358,7 +2400,7 @@
         Tagging And Filtering
       </text:h>
       <text:p text:style-name="P5">b040-tagging-and-filtering-maven</text:p>
-      <text:p text:style-name="P33">
+      <text:p text:style-name="P32">
         Tags, in JUnit5, are like Categories in JUnit4, but on steroids. 
         <text:s/>
         <text:span text:style-name="T33">
@@ -2367,7 +2409,7 @@
           This is similar to the ancient Clone and Serialization interfaces.
         </text:span>
       </text:p>
-      <text:p text:style-name="P34">
+      <text:p text:style-name="P33">
         Note that you have to explain the tag to the compiler at some point. 
         <text:s/>
         This isn’t magic.
@@ -2376,19 +2418,19 @@
         EndToEndTest 
         <text:span text:style-name="T33">Tag</text:span>
       </text:h>
+      <text:p text:style-name="P33">
+        The EndToEndTest annotation tags a class or method as an end-to-end test. 
+        <text:s/>
+        Notice on line 22 the Test annotation, which lets you use this tag with or without a separate test annotation.
+      </text:p>
       <text:p text:style-name="P34">
-        The EndToEndTest annotation tags a class or method as an end-to-end test. 
-        <text:s/>
-        Notice on line 22 the Test annotation, which lets you use this tag with or without a separate test annotation.
-      </text:p>
-      <text:p text:style-name="P35">
         The UserAcceptanceTest class shows the usage of the EndToEndTest tag. 
         <text:s/>
         There are two methods: testAReallyLongProcess and testSomethingShort. 
         <text:s/>
         If we run both tests, the first one will fail, so we filter out the tag by excluding it as a group in the maven-surefire-plugin.
       </text:p>
-      <text:p text:style-name="P37">
+      <text:p text:style-name="P36">
         The 
         <text:span text:style-name="T35">testSomethingShort has two flavors: one</text:span>
          tagged with TestOnWindows, 
@@ -2405,17 +2447,19 @@
         </text:span>
       </text:p>
       <text:h text:style-name="Heading_20_5" text:outline-level="5">Flash Tag</text:h>
+      <text:p text:style-name="P33">
+        The Flash tag should mean the tagged class or method is executed very quickly. 
+        <text:s/>
+        Again, you will have to tell the compiler what Flash means.
+      </text:p>
+      <text:p text:style-name="P33">Note that the test annotation is not included in this tag, so you would need to specify both the flash and the test tags to make something a fast test.</text:p>
       <text:p text:style-name="P34">
-        The Flash tag should mean the tagged class or method is executed very quickly. 
-        <text:s/>
-        Again, you will have to tell the compiler what Flash means.
-      </text:p>
-      <text:p text:style-name="P34">Note that the test annotation is not included in this tag, so you would need to specify both the flash and the test tags to make something a fast test.</text:p>
-      <text:p text:style-name="P35">The UltraFastTest shows how to use the Flash tag.</text:p>
+        <text:soft-page-break/>
+        The UltraFastTest shows how to use the Flash tag.
+      </text:p>
       <text:h text:style-name="Heading_20_4" text:outline-level="4">Assumptions</text:h>
       <text:p text:style-name="P6">b040-tagging-and-filtering-maven</text:p>
-      <text:p text:style-name="P38">
-        <text:soft-page-break/>
+      <text:p text:style-name="P37">
         One of JUnit4’s lesser used features is Assumptions. 
         <text:s/>
         An Assumption must be true or 
@@ -2424,9 +2468,9 @@
         <text:s/>
         <text:span text:style-name="T37">Class AssumptionTest show three basic flavors of assumptions.</text:span>
       </text:p>
-      <text:list xml:id="list4013487712" text:style-name="L16">
-        <text:list-item>
-          <text:p text:style-name="P92">
+      <text:list xml:id="list818411400" text:style-name="L16">
+        <text:list-item>
+          <text:p text:style-name="P96">
             <text:span text:style-name="T37">Method t</text:span>
             estOnlyOnCiServer 
             <text:span text:style-name="T38">demonstrates a positive assumption:</text:span>
@@ -2434,14 +2478,14 @@
           </text:p>
         </text:list-item>
         <text:list-item>
-          <text:p text:style-name="P93">
+          <text:p text:style-name="P97">
             Method testNotOnACiServer demonstrates a negative assumption: it assumes there is NOT an environmental variable ENV set to “CI.” 
             <text:s/>
             It will not run if this is true.
           </text:p>
         </text:list-item>
         <text:list-item>
-          <text:p text:style-name="P93">
+          <text:p text:style-name="P97">
             Method testInAllEnvironments will always run and always execute the second test. 
             <text:s/>
             It will only execute the first test if 
@@ -2450,8 +2494,8 @@
           </text:p>
         </text:list-item>
       </text:list>
-      <text:p text:style-name="P39">JUnit5 has beefed up the JUnit4 assumptions with additional methods, including those that use lambda expressions, as shown in tests 2 and 3.</text:p>
-      <text:p text:style-name="P40">
+      <text:p text:style-name="P38">JUnit5 has beefed up the JUnit4 assumptions with additional methods, including those that use lambda expressions, as shown in tests 2 and 3.</text:p>
+      <text:p text:style-name="P39">
         NOTE: Some versions of JUnit5 are missing a class definition related to assumptions, so to use this feature in JUnit5, add a dependency for JUnit4. 
         <text:s/>
         You do not need to add the junit-vintage-engine.
@@ -2466,7 +2510,7 @@
         <text:span text:style-name="T39">5</text:span>
         0-ordering-maven
       </text:p>
-      <text:p text:style-name="P41">
+      <text:p text:style-name="P40">
         The @TestMethodOrder annotation lets you sequence the execution of the tests. 
         <text:s/>
         This is supposedly a no-no in testing; after all, each test should be isolated from the others. 
@@ -2477,23 +2521,23 @@
         <text:s/>
         For example: integration tests with databases.
       </text:p>
-      <text:p text:style-name="P41">@TestMethodOrder lets you specify the ordering of the execution in four ways:</text:p>
-      <text:list xml:id="list4221394216" text:style-name="L17">
-        <text:list-item>
-          <text:p text:style-name="P94">Alphanumeric: sorts test methods alphanumerically based on their names and formal parameter lists.</text:p>
-        </text:list-item>
-        <text:list-item>
-          <text:p text:style-name="P94">
+      <text:p text:style-name="P40">@TestMethodOrder lets you specify the ordering of the execution in four ways:</text:p>
+      <text:list xml:id="list3339439998" text:style-name="L17">
+        <text:list-item>
+          <text:p text:style-name="P98">Alphanumeric: sorts test methods alphanumerically based on their names and formal parameter lists.</text:p>
+        </text:list-item>
+        <text:list-item>
+          <text:p text:style-name="P98">
             OrderAnnotation: sorts test methods numerically based on values specified via the @Order annotation. 
             <text:s/>
             This is demostrated in test B_OrderedIntegerCalculatorTest of the example.
           </text:p>
         </text:list-item>
         <text:list-item>
-          <text:p text:style-name="P94">Random: orders test methods pseudo-randomly and supports configuration of a custom seed.</text:p>
-        </text:list-item>
-        <text:list-item>
-          <text:p text:style-name="P94">Roll your own by implementing a custom MethodOrderer interface.</text:p>
+          <text:p text:style-name="P98">Random: orders test methods pseudo-randomly and supports configuration of a custom seed.</text:p>
+        </text:list-item>
+        <text:list-item>
+          <text:p text:style-name="P98">Roll your own by implementing a custom MethodOrderer interface.</text:p>
         </text:list-item>
       </text:list>
       <text:h text:style-name="Heading_20_3" text:outline-level="3">Exception Handling</text:h>
@@ -2502,7 +2546,7 @@
         <text:span text:style-name="T39">6</text:span>
         0-exception-handling-maven
       </text:p>
-      <text:p text:style-name="P42">
+      <text:p text:style-name="P41">
         JUnit5 turbocharges the way exceptions can be handled in tests. 
         <text:s/>
         <text:span text:style-name="T41">The @Test annotation no longer has an </text:span>
@@ -2515,15 +2559,17 @@
         <text:span text:style-name="T10">assertThrows</text:span>
         <text:span text:style-name="T18"> statement.</text:span>
       </text:p>
-      <text:h text:style-name="Heading_20_3" text:outline-level="3">Lambdas</text:h>
+      <text:h text:style-name="Heading_20_3" text:outline-level="3">
+        <text:soft-page-break/>
+        Lambdas
+      </text:h>
       <text:h text:style-name="Heading_20_4" text:outline-level="4">Assertions</text:h>
       <text:p text:style-name="P7">
         b0
         <text:span text:style-name="T42">7</text:span>
         0-lambdas-maven
       </text:p>
-      <text:p text:style-name="P43">
-        <text:soft-page-break/>
+      <text:p text:style-name="P42">
         JUnit5 uses lambda expressions in a number of situations. 
         <text:s/>
         <text:span text:style-name="T44">As the LambdaAssertsTest class shows, i</text:span>
@@ -2537,25 +2583,25 @@
         <text:span text:style-name="T42">7</text:span>
         0-lambdas-maven
       </text:p>
+      <text:p text:style-name="P43">
+        Assumptions don’t seem to be as flexible. 
+        <text:s/>
+        So, the class LambdaAssumptionTest show the basic usage of lambdas in assumptions, repeated from an earlier project.
+      </text:p>
+      <text:h text:style-name="Heading_20_3" text:outline-level="3">Dependency Injection</text:h>
       <text:p text:style-name="P44">
-        Assumptions don’t seem to be as flexible. 
-        <text:s/>
-        So, the class LambdaAssumptionTest show the basic usage of lambdas in assumptions, repeated from an earlier project.
-      </text:p>
-      <text:h text:style-name="Heading_20_3" text:outline-level="3">Dependency Injection</text:h>
-      <text:p text:style-name="P97">
         b
         <text:span text:style-name="T42">08</text:span>
         0-dependency-injection-maven
       </text:p>
-      <text:p text:style-name="P98">
+      <text:p text:style-name="P45">
         I’m going to cover three more things, and these are the coolest features to me. 
         <text:s/>
         I’m going to start with Dependency Injection, or Injection of Dependencies. 
         <text:s/>
         Whatever.
       </text:p>
-      <text:p text:style-name="P98">
+      <text:p text:style-name="P45">
         Up to now, test constructors and methods were not allowed to have parameters. 
         <text:s/>
         Now they have them, giving us greater flexibility and dependency injection. 
@@ -2565,29 +2611,23 @@
         <text:span text:style-name="T19">, is an extension to JUnit5 that can resolve parameters of a constructor or method AT RUNTIME!</text:span>
       </text:p>
       <text:p text:style-name="P99">
-        <text:span text:style-name="T16">
-          There are three built-in ParameterResolvers, or you can roll your own. 
-          <text:s/>
-          The built-in ones are:
-        </text:span>
-      </text:p>
-      <text:list xml:id="list1287598328" text:style-name="L18">
-        <text:list-item>
-          <text:p text:style-name="P101">
-            <text:span text:style-name="T19">
-              TestInfoParameterResolver: supplies information about the test to the test using the TestInfo interface. 
-              <text:s/>
-              It’s the big brother of the TestName rule from JUnit 4.
-            </text:span>
-          </text:p>
-        </text:list-item>
-        <text:list-item>
-          <text:p text:style-name="P101">
-            <text:span text:style-name="T19">
-              TestReporterParameterResolver: allows you to publish additional information about the current test run in the, well, test runner. 
-              <text:s/>
-              This uses the TestReporter interface.
-            </text:span>
+        There are three built-in ParameterResolvers, or you can roll your own. 
+        <text:s/>
+        The built-in ones are:
+      </text:p>
+      <text:list xml:id="list1519118472" text:style-name="L18">
+        <text:list-item>
+          <text:p text:style-name="P100">
+            TestInfoParameterResolver: supplies information about the test to the test using the TestInfo interface. 
+            <text:s/>
+            It’s the big brother of the TestName rule from JUnit 4.
+          </text:p>
+        </text:list-item>
+        <text:list-item>
+          <text:p text:style-name="P100">
+            TestReporterParameterResolver: allows you to publish additional information about the current test run in the, well, test runner. 
+            <text:s/>
+            This uses the TestReporter interface.
           </text:p>
         </text:list-item>
         <text:list-item>
@@ -2615,12 +2655,13 @@
         <text:span text:style-name="T47">shows how to get information out of the test.</text:span>
       </text:p>
       <text:h text:style-name="Heading_20_3" text:outline-level="3">Repeated Tests</text:h>
-      <text:p text:style-name="P97">
+      <text:p text:style-name="P44">
         b
         <text:span text:style-name="T42">090</text:span>
         -repeated-tests-maven
       </text:p>
-      <text:p text:style-name="P102">
+      <text:p text:style-name="P46">
+        <text:soft-page-break/>
         The next really cool thing JUnit5 give us is the ability to repeat a test a specified number of times using the @RepeatedTest annotation. 
         <text:s/>
         <text:span text:style-name="T48">For these tests, y</text:span>
@@ -2631,17 +2672,14 @@
           inject the RepetitionInfo interface into your methods for repetition information.
         </text:span>
       </text:p>
-      <text:p text:style-name="P103">
-        <text:soft-page-break/>
-        The class RepeatedTestsTest shows some uses of repeated tests.
-      </text:p>
+      <text:p text:style-name="P47">The class RepeatedTestsTest shows some uses of repeated tests.</text:p>
       <text:h text:style-name="Heading_20_3" text:outline-level="3">Parameterized Tests</text:h>
-      <text:p text:style-name="P97">
+      <text:p text:style-name="P44">
         b
         <text:span text:style-name="T42">100</text:span>
         -parameterized-tests-maven
       </text:p>
-      <text:p text:style-name="P104">
+      <text:p text:style-name="P48">
         Parameterized tests are currently an experimental feature, but they seem to work as expected. 
         <text:s/>
         <text:span text:style-name="T49">
@@ -2650,12 +2688,10 @@
           The main difference is that in JUnit5, the data are handled as injected dependencies.
         </text:span>
       </text:p>
-      <text:p text:style-name="P104">
-        <text:span text:style-name="T49">
-          There are three basic flavors to these tests, what I call co-located data, stream data, and external data tests. 
-          <text:s/>
-          Let’s take a look.
-        </text:span>
+      <text:p text:style-name="P102">
+        There are three basic flavors to these tests, what I call co-located data, stream data, and external data tests. 
+        <text:s/>
+        Let’s take a look.
       </text:p>
       <text:h text:style-name="Heading_20_4" text:outline-level="4">
         <text:span text:style-name="T50">Co-located</text:span>
@@ -2683,7 +2719,7 @@
           Reminds me of how Spring 5 handles inject data from web pages in @Controller classes. 
         </text:span>
       </text:p>
-      <text:p text:style-name="P105">
+      <text:p text:style-name="P49">
         You can use enumerators with or without exclusions or inclusions – we’ll look at that in a minute – 
         <text:span text:style-name="T51">arrays of </text:span>
         most 
@@ -2693,18 +2729,18 @@
           You can also use a class to supply data, similar to Spring’s @Configuration classes.
         </text:span>
       </text:p>
-      <text:p text:style-name="P105">
+      <text:p text:style-name="P49">
         --- 
         <text:span text:style-name="T51">demo ---</text:span>
       </text:p>
-      <text:p text:style-name="P106">This is a nice tool to avoid DRY code, but it has two major flaws: the allows types of arguments is limited, and only one parameter is allowed.</text:p>
-      <text:p text:style-name="P110">
+      <text:p text:style-name="P50">This is a nice tool to avoid DRY code, but it has two major flaws: the allows types of arguments is limited, and only one parameter is allowed.</text:p>
+      <text:p text:style-name="P54">
         But JUnit5 does not leave you high and dry! 
         <text:s/>
         Using the @CsvSource annotation, you can supply multiple argument using a list of comma-separated values.
       </text:p>
-      <text:h text:style-name="P54" text:outline-level="4">Stream Data Tests</text:h>
-      <text:p text:style-name="P107">
+      <text:h text:style-name="P114" text:outline-level="4">Stream Data Tests</text:h>
+      <text:p text:style-name="P51">
         But all is not lost! 
         <text:s/>
         JUnit5 can use any Java stream as a value source via the @MethodSource. 
@@ -2715,15 +2751,15 @@
         <text:s/>
         The factory method simply needs to generate a stream of data for the test method to consume. 
       </text:p>
-      <text:p text:style-name="P108">Method testWithExplicitLocalMethodSource tests a stream of strings.</text:p>
-      <text:p text:style-name="P108">Method testWithIntRangeMethodSource returns a stream of int primitives.</text:p>
-      <text:p text:style-name="P108">Stream-based parameterized tests can return multiple parameters: they just need to return a collection, stream, or array of Arguments instances, or object arrays.</text:p>
-      <text:p text:style-name="P109">Method testWithMultiArgMethodSource show multiple parameters passed by a stream of Arguments.</text:p>
-      <text:h text:style-name="Heading_20_4" text:outline-level="4">
+      <text:p text:style-name="P52">Method testWithExplicitLocalMethodSource tests a stream of strings.</text:p>
+      <text:p text:style-name="P52">Method testWithIntRangeMethodSource returns a stream of int primitives.</text:p>
+      <text:p text:style-name="P52">
         <text:soft-page-break/>
-        External Data Tests
-      </text:h>
-      <text:p text:style-name="P111">
+        Stream-based parameterized tests can return multiple parameters: they just need to return a collection, stream, or array of Arguments instances, or object arrays.
+      </text:p>
+      <text:p text:style-name="P53">Method testWithMultiArgMethodSource show multiple parameters passed by a stream of Arguments.</text:p>
+      <text:h text:style-name="Heading_20_4" text:outline-level="4">External Data Tests</text:h>
+      <text:p text:style-name="P55">
         Both of the previous flavors of parameterized tests used data located in the same class as the tests. 
         <text:s/>
         A third type of parameterized tests uses external classes or files to supply the data.
@@ -2732,56 +2768,120 @@
         Additional 
         <text:span text:style-name="T52">Features</text:span>
       </text:h>
-      <text:p text:style-name="P112">
+      <text:p text:style-name="P56">
         There is another provider called an @ArgumentSource. 
         <text:s/>
         It is an interface that allows you to create a custom, reusable data factories.
       </text:p>
-      <text:p text:style-name="P112">JUnit5 providers automatic conversion to simplify primitive boxing and unboxing, numeric conversion, and other conversions to simplify passing in data.</text:p>
+      <text:p text:style-name="P56">JUnit5 providers automatic conversion to simplify primitive boxing and unboxing, numeric conversion, and other conversions to simplify passing in data.</text:p>
       <text:h text:style-name="Heading_20_2" text:outline-level="2">Additional JUnit5 Features Not Covered</text:h>
-      <text:list xml:id="list3672991783" text:style-name="WWNum11">
-        <text:list-item>
-          <text:p text:style-name="P96">Enhanced handling for time-out conditions.</text:p>
-        </text:list-item>
-        <text:list-item>
-          <text:p text:style-name="P100">Creating your own ParameterResolver.</text:p>
-        </text:list-item>
-        <text:list-item>
-          <text:p text:style-name="P95">Test Interfaces: for adding default methods to test classes by implementing an interface.</text:p>
-        </text:list-item>
-        <text:list-item>
-          <text:p text:style-name="P95">Test Templates: a generalization of repeated and parameterized tests.</text:p>
-        </text:list-item>
-        <text:list-item>
-          <text:p text:style-name="P95">
+      <text:list xml:id="list3594247266" text:style-name="WWNum11">
+        <text:list-item>
+          <text:p text:style-name="P104">Enhanced handling for time-out conditions.</text:p>
+        </text:list-item>
+        <text:list-item>
+          <text:p text:style-name="P105">Creating your own ParameterResolver.</text:p>
+        </text:list-item>
+        <text:list-item>
+          <text:p text:style-name="P103">Test Interfaces: for adding default methods to test classes by implementing an interface.</text:p>
+        </text:list-item>
+        <text:list-item>
+          <text:p text:style-name="P103">Test Templates: a generalization of repeated and parameterized tests.</text:p>
+        </text:list-item>
+        <text:list-item>
+          <text:p text:style-name="P103">
             Dynamic Tests: tests created at runtime by factories. 
             <text:s/>
             A generalization of Assumptions.
           </text:p>
         </text:list-item>
         <text:list-item>
-          <text:p text:style-name="P95">Parallel Execution: tests running in parallel.</text:p>
-        </text:list-item>
-        <text:list-item>
-          <text:p text:style-name="P95">Extension Model: plugins that add abilities to JUnit.</text:p>
-        </text:list-item>
-        <text:list-item>
-          <text:p text:style-name="P95">Platform API: build your own launchers and engines</text:p>
+          <text:p text:style-name="P103">Parallel Execution: tests running in parallel.</text:p>
+        </text:list-item>
+        <text:list-item>
+          <text:p text:style-name="P103">Extension Model: plugins that add abilities to JUnit.</text:p>
+        </text:list-item>
+        <text:list-item>
+          <text:p text:style-name="P103">Platform API: build your own launchers and engines</text:p>
         </text:list-item>
       </text:list>
       <text:h text:style-name="Heading_20_1" text:outline-level="1">Summary</text:h>
       <text:h text:style-name="Heading_20_2" text:outline-level="2">Advantages of JUnit5</text:h>
-      <text:h text:style-name="Heading_20_2" text:outline-level="2">Ease of Upgrade</text:h>
-      <text:h text:style-name="Heading_20_2" text:outline-level="2">Power</text:h>
+      <text:p text:style-name="P106">
+        JUnit5 brings testing into the Java 8+ ecosystem with a low learning curve for experienced JUnit testers. 
+        <text:s/>
+        Streams, lambdas, and other modern features are now available for use, still in a single language: Java. 
+        <text:s/>
+        And it does this simply and in a straightforward manner.
+      </text:p>
+      <text:p text:style-name="P107">
+        <text:span text:style-name="T53">
+          Other testing platforms are fine: in my opinion, Spock is comparable in power and flexibility. 
+          <text:s/>
+          However, Spock requires Groovy and other dependencies, plus a knowledge of Groovy to take advantage of its power. 
+          <text:s/>
+          JUnit5 is Java.
+        </text:span>
+      </text:p>
+      <text:h text:style-name="Heading_20_2" text:outline-level="2">
+        <text:soft-page-break/>
+        Power
+      </text:h>
+      <text:p text:style-name="P106">
+        JUnit5 has many advanced features. 
+        <text:s/>
+        My top 
+        <text:span text:style-name="T54">five</text:span>
+         are:
+      </text:p>
+      <text:list xml:id="list990681157" text:style-name="L19">
+        <text:list-item>
+          <text:p text:style-name="P108">Single test methods to handle multiple scenarios through repeated and parameterized tests.</text:p>
+        </text:list-item>
+        <text:list-item>
+          <text:p text:style-name="P108">Better control over displayed methods.</text:p>
+        </text:list-item>
+        <text:list-item>
+          <text:p text:style-name="P108">More sophisticated error handling.</text:p>
+        </text:list-item>
+        <text:list-item>
+          <text:p text:style-name="P108">Enhanced execution control.</text:p>
+        </text:list-item>
+        <text:list-item>
+          <text:p text:style-name="P108">Advanced use of lambdas and streams.</text:p>
+        </text:list-item>
+      </text:list>
+      <text:p text:style-name="P109">The enhanced features help build tests better and faster, making them cheaper to develop.</text:p>
       <text:h text:style-name="Heading_20_2" text:outline-level="2">Final Thoughts</text:h>
+      <text:p text:style-name="P109">
+        Even with the increased power of automated testing, we still very much need effective QA teams. 
+        <text:s/>
+        No matter how well we test, we will always miss something. 
+        <text:s/>
+        It helps to have another set of eyes on our code with the focus of functional quality: does the application perform the function it is intended to? 
+        <text:s/>
+        The mission of a QA team is to catch functional problems before they reach the customers.
+      </text:p>
+      <text:p text:style-name="P109">
+        QA teams are the coders’ best friends. 
+        <text:s/>
+        With diligent automated testing, we programmers and engineers can catch the simple stuff, making their lives easier. 
+        <text:s/>
+        <text:span text:style-name="T55">And who wouldn’t want to help out their best friend?</text:span>
+      </text:p>
+      <text:p text:style-name="P109">
+        The quality of 
+        <text:span text:style-name="T55">
+          applications should never be strained. 
+          <text:s/>
+          JUnit5 can make the lifting a little easier.
+        </text:span>
+      </text:p>
       <text:h text:style-name="Heading_20_1" text:outline-level="1">Questions</text:h>
       <text:h text:style-name="Heading_20_1" text:outline-level="1">References</text:h>
-      <text:p text:style-name="P19">https://docs.gradle.org/4.6/release-notes.html</text:p>
-      <text:p text:style-name="P19">
-        <text:soft-page-break/>
-        https://junit.org/junit5/docs/current/user-guide/
-      </text:p>
-      <text:p text:style-name="P19">https://maven.apache.org/surefire/maven-surefire-plugin/examples/junit-platform.html</text:p>
+      <text:p text:style-name="P18">https://docs.gradle.org/4.6/release-notes.html</text:p>
+      <text:p text:style-name="P18">https://junit.org/junit5/docs/current/user-guide/</text:p>
+      <text:p text:style-name="P18">https://maven.apache.org/surefire/maven-surefire-plugin/examples/junit-platform.html</text:p>
       <text:p text:style-name="P3"/>
     </office:text>
   </office:body>
@@ -2794,11 +2894,11 @@
     <meta:initial-creator>Stephen Gelman</meta:initial-creator>
     <meta:creation-date>2019-06-15T12:17:17.863000000</meta:creation-date>
     <meta:generator>LibreOffice/6.2.4.2$Windows_X86_64 LibreOffice_project/2412653d852ce75f65fbfa83fb7e7b669a126d64</meta:generator>
-    <dc:date>2019-07-19T21:16:05.654000000</dc:date>
+    <dc:date>2019-07-20T10:40:34.358000000</dc:date>
     <dc:creator>Stephen Gelman</dc:creator>
-    <meta:editing-duration>P1DT20H23M55S</meta:editing-duration>
-    <meta:editing-cycles>37</meta:editing-cycles>
-    <meta:document-statistic meta:table-count="1" meta:image-count="0" meta:object-count="0" meta:page-count="14" meta:paragraph-count="255" meta:word-count="3159" meta:character-count="20454" meta:non-whitespace-character-count="17590"/>
+    <meta:editing-duration>P1DT20H31M1S</meta:editing-duration>
+    <meta:editing-cycles>40</meta:editing-cycles>
+    <meta:document-statistic meta:table-count="1" meta:image-count="0" meta:object-count="0" meta:page-count="14" meta:paragraph-count="267" meta:word-count="3418" meta:character-count="22036" meta:non-whitespace-character-count="18918"/>
   </office:meta>
 </office:document-meta>
 </file>
@@ -2807,7 +2907,7 @@
 <office:document-settings xmlns:office="urn:oasis:names:tc:opendocument:xmlns:office:1.0" xmlns:xlink="http://www.w3.org/1999/xlink" xmlns:config="urn:oasis:names:tc:opendocument:xmlns:config:1.0" xmlns:ooo="http://openoffice.org/2004/office" office:version="1.2">
   <office:settings>
     <config:config-item-set config:name="ooo:view-settings">
-      <config:config-item config:name="ViewAreaTop" config:type="long">322792</config:config-item>
+      <config:config-item config:name="ViewAreaTop" config:type="long">172861</config:config-item>
       <config:config-item config:name="ViewAreaLeft" config:type="long">0</config:config-item>
       <config:config-item config:name="ViewAreaWidth" config:type="long">22250</config:config-item>
       <config:config-item config:name="ViewAreaHeight" config:type="long">12107</config:config-item>
@@ -2816,12 +2916,12 @@
       <config:config-item-map-indexed config:name="Views">
         <config:config-item-map-entry>
           <config:config-item config:name="ViewId" config:type="string">view2</config:config-item>
-          <config:config-item config:name="ViewLeft" config:type="long">7710</config:config-item>
-          <config:config-item config:name="ViewTop" config:type="long">318918</config:config-item>
+          <config:config-item config:name="ViewLeft" config:type="long">9204</config:config-item>
+          <config:config-item config:name="ViewTop" config:type="long">180848</config:config-item>
           <config:config-item config:name="VisibleLeft" config:type="long">0</config:config-item>
-          <config:config-item config:name="VisibleTop" config:type="long">322792</config:config-item>
+          <config:config-item config:name="VisibleTop" config:type="long">172861</config:config-item>
           <config:config-item config:name="VisibleRight" config:type="long">22248</config:config-item>
-          <config:config-item config:name="VisibleBottom" config:type="long">334897</config:config-item>
+          <config:config-item config:name="VisibleBottom" config:type="long">184967</config:config-item>
           <config:config-item config:name="ZoomType" config:type="short">0</config:config-item>
           <config:config-item config:name="ViewLayoutColumns" config:type="short">1</config:config-item>
           <config:config-item config:name="ViewLayoutBookMode" config:type="boolean">false</config:config-item>
@@ -2888,7 +2988,7 @@
       <config:config-item config:name="UnxForceZeroExtLeading" config:type="boolean">false</config:config-item>
       <config:config-item config:name="UseOldPrinterMetrics" config:type="boolean">false</config:config-item>
       <config:config-item config:name="TabAtLeftIndentForParagraphsInList" config:type="boolean">false</config:config-item>
-      <config:config-item config:name="Rsid" config:type="int">7822325</config:config-item>
+      <config:config-item config:name="Rsid" config:type="int">8287498</config:config-item>
       <config:config-item config:name="EmbedOnlyUsedFonts" config:type="boolean">false</config:config-item>
       <config:config-item config:name="MsWordCompTrailingBlanks" config:type="boolean">false</config:config-item>
       <config:config-item config:name="MathBaselineAlignment" config:type="boolean">true</config:config-item>

</xml_diff>